<commit_message>
Pergunta 7 e partes de outras.
</commit_message>
<xml_diff>
--- a/documents/Respostas às 11 perguntas.docx
+++ b/documents/Respostas às 11 perguntas.docx
@@ -1,6 +1,6 @@
 
 <file path=word/document.xml><?xml version="1.0" encoding="utf-8"?>
-<w:document xmlns:wpc="http://schemas.microsoft.com/office/word/2010/wordprocessingCanvas" xmlns:mc="http://schemas.openxmlformats.org/markup-compatibility/2006" xmlns:o="urn:schemas-microsoft-com:office:office" xmlns:r="http://schemas.openxmlformats.org/officeDocument/2006/relationships" xmlns:m="http://schemas.openxmlformats.org/officeDocument/2006/math" xmlns:v="urn:schemas-microsoft-com:vml" xmlns:wp14="http://schemas.microsoft.com/office/word/2010/wordprocessingDrawing" xmlns:wp="http://schemas.openxmlformats.org/drawingml/2006/wordprocessingDrawing" xmlns:w10="urn:schemas-microsoft-com:office:word" xmlns:w="http://schemas.openxmlformats.org/wordprocessingml/2006/main" xmlns:w14="http://schemas.microsoft.com/office/word/2010/wordml" xmlns:wpg="http://schemas.microsoft.com/office/word/2010/wordprocessingGroup" xmlns:wpi="http://schemas.microsoft.com/office/word/2010/wordprocessingInk" xmlns:wne="http://schemas.microsoft.com/office/word/2006/wordml" xmlns:wps="http://schemas.microsoft.com/office/word/2010/wordprocessingShape" mc:Ignorable="w14 wp14">
+<w:document xmlns:wpc="http://schemas.microsoft.com/office/word/2010/wordprocessingCanvas" xmlns:cx="http://schemas.microsoft.com/office/drawing/2014/chartex" xmlns:cx1="http://schemas.microsoft.com/office/drawing/2015/9/8/chartex" xmlns:cx2="http://schemas.microsoft.com/office/drawing/2015/10/21/chartex" xmlns:cx3="http://schemas.microsoft.com/office/drawing/2016/5/9/chartex" xmlns:cx4="http://schemas.microsoft.com/office/drawing/2016/5/10/chartex" xmlns:cx5="http://schemas.microsoft.com/office/drawing/2016/5/11/chartex" xmlns:cx6="http://schemas.microsoft.com/office/drawing/2016/5/12/chartex" xmlns:cx7="http://schemas.microsoft.com/office/drawing/2016/5/13/chartex" xmlns:cx8="http://schemas.microsoft.com/office/drawing/2016/5/14/chartex" xmlns:mc="http://schemas.openxmlformats.org/markup-compatibility/2006" xmlns:aink="http://schemas.microsoft.com/office/drawing/2016/ink" xmlns:am3d="http://schemas.microsoft.com/office/drawing/2017/model3d" xmlns:o="urn:schemas-microsoft-com:office:office" xmlns:r="http://schemas.openxmlformats.org/officeDocument/2006/relationships" xmlns:m="http://schemas.openxmlformats.org/officeDocument/2006/math" xmlns:v="urn:schemas-microsoft-com:vml" xmlns:wp14="http://schemas.microsoft.com/office/word/2010/wordprocessingDrawing" xmlns:wp="http://schemas.openxmlformats.org/drawingml/2006/wordprocessingDrawing" xmlns:w10="urn:schemas-microsoft-com:office:word" xmlns:w="http://schemas.openxmlformats.org/wordprocessingml/2006/main" xmlns:w14="http://schemas.microsoft.com/office/word/2010/wordml" xmlns:w15="http://schemas.microsoft.com/office/word/2012/wordml" xmlns:w16cid="http://schemas.microsoft.com/office/word/2016/wordml/cid" xmlns:w16se="http://schemas.microsoft.com/office/word/2015/wordml/symex" xmlns:wpg="http://schemas.microsoft.com/office/word/2010/wordprocessingGroup" xmlns:wpi="http://schemas.microsoft.com/office/word/2010/wordprocessingInk" xmlns:wne="http://schemas.microsoft.com/office/word/2006/wordml" xmlns:wps="http://schemas.microsoft.com/office/word/2010/wordprocessingShape" mc:Ignorable="w14 w15 w16se w16cid wp14">
   <w:body>
     <w:p>
       <w:pPr>
@@ -40,15 +40,7 @@
         <w:t>22</w:t>
       </w:r>
       <w:r>
-        <w:t xml:space="preserve"> pessoas, com o objetivo de responder de forma completa e </w:t>
-      </w:r>
-      <w:proofErr w:type="spellStart"/>
-      <w:r>
-        <w:t>objetiva</w:t>
-      </w:r>
-      <w:proofErr w:type="spellEnd"/>
-      <w:r>
-        <w:t xml:space="preserve"> </w:t>
+        <w:t xml:space="preserve"> pessoas, com o objetivo de responder de forma completa e objetiva </w:t>
       </w:r>
       <w:r>
         <w:t>à</w:t>
@@ -283,38 +275,64 @@
         <w:jc w:val="both"/>
       </w:pPr>
       <w:r>
-        <w:t xml:space="preserve">De acordo com os dados obtidos, as tarefas mais realizadas pelos </w:t>
-      </w:r>
-      <w:r>
-        <w:t>inquiridos</w:t>
-      </w:r>
-      <w:r>
+        <w:t xml:space="preserve">De acordo com os dados obtidos, as tarefas mais realizadas pelos inquiridos </w:t>
+      </w:r>
+      <w:r>
+        <w:t>ao utilizar</w:t>
+      </w:r>
+      <w:r>
+        <w:t xml:space="preserve"> DEM</w:t>
+      </w:r>
+      <w:r>
+        <w:rPr>
+          <w:vertAlign w:val="superscript"/>
+        </w:rPr>
+        <w:t>1</w:t>
+      </w:r>
+      <w:r>
+        <w:t xml:space="preserve"> são </w:t>
+      </w:r>
+      <w:r>
+        <w:rPr>
+          <w:b/>
+        </w:rPr>
+        <w:t>fotografar/filmar</w:t>
+      </w:r>
+      <w:r>
+        <w:rPr>
+          <w:b/>
+        </w:rPr>
         <w:t xml:space="preserve"> </w:t>
       </w:r>
       <w:r>
-        <w:t>ao utilizar</w:t>
-      </w:r>
-      <w:r>
-        <w:t xml:space="preserve"> DEM</w:t>
-      </w:r>
-      <w:r>
-        <w:rPr>
-          <w:vertAlign w:val="superscript"/>
-        </w:rPr>
-        <w:t>1</w:t>
-      </w:r>
-      <w:r>
-        <w:t xml:space="preserve"> são </w:t>
-      </w:r>
-      <w:r>
-        <w:rPr>
-          <w:b/>
-        </w:rPr>
-        <w:t>fotografar/filmar</w:t>
-      </w:r>
-      <w:r>
-        <w:rPr>
-          <w:b/>
+        <w:t>(86,4%)</w:t>
+      </w:r>
+      <w:r>
+        <w:t xml:space="preserve">, </w:t>
+      </w:r>
+      <w:r>
+        <w:rPr>
+          <w:b/>
+        </w:rPr>
+        <w:t>enviar mensagens de text</w:t>
+      </w:r>
+      <w:r>
+        <w:rPr>
+          <w:b/>
+        </w:rPr>
+        <w:t xml:space="preserve">o via </w:t>
+      </w:r>
+      <w:r>
+        <w:rPr>
+          <w:b/>
+          <w:i/>
+        </w:rPr>
+        <w:t>internet</w:t>
+      </w:r>
+      <w:r>
+        <w:rPr>
+          <w:b/>
+          <w:i/>
         </w:rPr>
         <w:t xml:space="preserve"> </w:t>
       </w:r>
@@ -328,95 +346,63 @@
         <w:rPr>
           <w:b/>
         </w:rPr>
-        <w:t>enviar mensagens de text</w:t>
-      </w:r>
-      <w:r>
-        <w:rPr>
-          <w:b/>
-        </w:rPr>
-        <w:t xml:space="preserve">o via </w:t>
-      </w:r>
-      <w:r>
-        <w:rPr>
-          <w:b/>
-          <w:i/>
-        </w:rPr>
-        <w:t>internet</w:t>
-      </w:r>
-      <w:r>
-        <w:rPr>
-          <w:b/>
-          <w:i/>
-        </w:rPr>
+        <w:t xml:space="preserve">ouvir música </w:t>
+      </w:r>
+      <w:r>
+        <w:t>(81,8%)</w:t>
+      </w:r>
+      <w:r>
+        <w:rPr>
+          <w:b/>
+        </w:rPr>
+        <w:t xml:space="preserve"> e consultar um mapa </w:t>
+      </w:r>
+      <w:r>
+        <w:t>(72,7%</w:t>
+      </w:r>
+      <w:r>
+        <w:rPr>
+          <w:b/>
+        </w:rPr>
+        <w:t>).</w:t>
+      </w:r>
+      <w:r>
+        <w:t xml:space="preserve"> Também é relevante a </w:t>
+      </w:r>
+      <w:r>
+        <w:rPr>
+          <w:b/>
+        </w:rPr>
+        <w:t>partilha de conteúdos</w:t>
+      </w:r>
+      <w:r>
         <w:t xml:space="preserve"> </w:t>
       </w:r>
       <w:r>
-        <w:t>(86,4%)</w:t>
-      </w:r>
-      <w:r>
-        <w:t xml:space="preserve">, </w:t>
-      </w:r>
-      <w:r>
-        <w:rPr>
-          <w:b/>
-        </w:rPr>
-        <w:t xml:space="preserve">ouvir música </w:t>
-      </w:r>
-      <w:r>
-        <w:t>(81,8%)</w:t>
-      </w:r>
-      <w:r>
-        <w:rPr>
-          <w:b/>
-        </w:rPr>
-        <w:t xml:space="preserve"> e consultar um mapa </w:t>
-      </w:r>
-      <w:r>
-        <w:t>(72,7%</w:t>
-      </w:r>
-      <w:r>
-        <w:rPr>
-          <w:b/>
-        </w:rPr>
-        <w:t>).</w:t>
-      </w:r>
-      <w:r>
-        <w:t xml:space="preserve"> Também é relevante a </w:t>
-      </w:r>
-      <w:r>
-        <w:rPr>
-          <w:b/>
-        </w:rPr>
-        <w:t>partilha de conteúdos</w:t>
-      </w:r>
-      <w:r>
+        <w:rPr>
+          <w:b/>
+        </w:rPr>
+        <w:t>mu</w:t>
+      </w:r>
+      <w:r>
+        <w:rPr>
+          <w:b/>
+        </w:rPr>
+        <w:t>lt</w:t>
+      </w:r>
+      <w:r>
+        <w:rPr>
+          <w:b/>
+        </w:rPr>
+        <w:t>imédia</w:t>
+      </w:r>
+      <w:r>
+        <w:rPr>
+          <w:b/>
+        </w:rPr>
         <w:t xml:space="preserve"> </w:t>
       </w:r>
       <w:r>
-        <w:rPr>
-          <w:b/>
-        </w:rPr>
-        <w:t>mu</w:t>
-      </w:r>
-      <w:r>
-        <w:rPr>
-          <w:b/>
-        </w:rPr>
-        <w:t>lt</w:t>
-      </w:r>
-      <w:r>
-        <w:rPr>
-          <w:b/>
-        </w:rPr>
-        <w:t>imédia</w:t>
-      </w:r>
-      <w:r>
-        <w:rPr>
-          <w:b/>
-        </w:rPr>
-        <w:t xml:space="preserve"> </w:t>
-      </w:r>
-      <w:r>
         <w:t>(63.6%)</w:t>
       </w:r>
       <w:r>
@@ -435,15 +421,7 @@
         <w:t>.</w:t>
       </w:r>
       <w:r>
-        <w:t xml:space="preserve"> As restantes tarefas que listámos e outras inseridas pelos utilizadores foram pouco </w:t>
-      </w:r>
-      <w:proofErr w:type="spellStart"/>
-      <w:r>
-        <w:t>selecionadas</w:t>
-      </w:r>
-      <w:proofErr w:type="spellEnd"/>
-      <w:r>
-        <w:t>.</w:t>
+        <w:t xml:space="preserve"> As restantes tarefas que listámos e outras inseridas pelos utilizadores foram pouco selecionadas.</w:t>
       </w:r>
     </w:p>
     <w:p>
@@ -505,7 +483,7 @@
                     </pic:cNvPicPr>
                   </pic:nvPicPr>
                   <pic:blipFill>
-                    <a:blip r:embed="rId8" cstate="print">
+                    <a:blip r:embed="rId7" cstate="print">
                       <a:extLst>
                         <a:ext uri="{28A0092B-C50C-407E-A947-70E740481C1C}">
                           <a14:useLocalDpi xmlns:a14="http://schemas.microsoft.com/office/drawing/2010/main" val="0"/>
@@ -808,11 +786,6 @@
       <w:pPr>
         <w:spacing w:line="240" w:lineRule="auto"/>
         <w:jc w:val="both"/>
-        <w:rPr>
-          <w:b/>
-          <w:sz w:val="24"/>
-          <w:szCs w:val="24"/>
-        </w:rPr>
       </w:pPr>
       <w:r>
         <w:t xml:space="preserve">Todos os inquiridos consideram essencial a </w:t>
@@ -821,13 +794,16 @@
         <w:rPr>
           <w:b/>
         </w:rPr>
-        <w:t>protecção dos seus dados pessoais</w:t>
-      </w:r>
-      <w:r>
-        <w:t xml:space="preserve">. </w:t>
-      </w:r>
-      <w:r>
-        <w:t>Os utilizadores demonstraram preferência em armazenar os seus dados em dispositivos privados (</w:t>
+        <w:t>proteção</w:t>
+      </w:r>
+      <w:r>
+        <w:rPr>
+          <w:b/>
+        </w:rPr>
+        <w:t xml:space="preserve"> dos seus dados pessoais</w:t>
+      </w:r>
+      <w:r>
+        <w:t>. Os utilizadores demonstraram preferência em armazenar os seus dados em dispositivos privados (</w:t>
       </w:r>
       <w:r>
         <w:rPr>
@@ -844,7 +820,6 @@
         </w:rPr>
         <w:t>telemóvel/</w:t>
       </w:r>
-      <w:proofErr w:type="spellStart"/>
       <w:r>
         <w:rPr>
           <w:b/>
@@ -852,7 +827,6 @@
         </w:rPr>
         <w:t>smartphone</w:t>
       </w:r>
-      <w:proofErr w:type="spellEnd"/>
       <w:r>
         <w:t xml:space="preserve"> – 72,7%). A maior parte dos utilizadores (90,9%) tem </w:t>
       </w:r>
@@ -865,34 +839,254 @@
       <w:r>
         <w:t xml:space="preserve"> nos locais onde usa DEM, o que lhes facilita o acesso à informação que só está disponível </w:t>
       </w:r>
-      <w:proofErr w:type="gramStart"/>
       <w:r>
         <w:rPr>
           <w:i/>
         </w:rPr>
         <w:t>online</w:t>
       </w:r>
-      <w:proofErr w:type="gramEnd"/>
       <w:r>
         <w:t>.</w:t>
       </w:r>
     </w:p>
     <w:p>
       <w:pPr>
-        <w:spacing w:line="240" w:lineRule="auto"/>
-      </w:pPr>
-    </w:p>
-    <w:p>
-      <w:pPr>
-        <w:spacing w:line="240" w:lineRule="auto"/>
-      </w:pPr>
+        <w:pStyle w:val="PargrafodaLista"/>
+        <w:numPr>
+          <w:ilvl w:val="0"/>
+          <w:numId w:val="4"/>
+        </w:numPr>
+        <w:spacing w:line="240" w:lineRule="auto"/>
+        <w:rPr>
+          <w:b/>
+          <w:sz w:val="24"/>
+          <w:szCs w:val="24"/>
+        </w:rPr>
+      </w:pPr>
+      <w:r>
+        <w:rPr>
+          <w:b/>
+          <w:sz w:val="24"/>
+          <w:szCs w:val="24"/>
+        </w:rPr>
+        <w:t>Que outros instrumentos tem o utilizador?</w:t>
+      </w:r>
+    </w:p>
+    <w:p>
+      <w:pPr>
+        <w:spacing w:line="240" w:lineRule="auto"/>
+        <w:jc w:val="both"/>
+        <w:rPr>
+          <w:u w:val="single"/>
+        </w:rPr>
+      </w:pPr>
+      <w:r>
+        <w:t xml:space="preserve">Todos os inquiridos utilizam </w:t>
+      </w:r>
+      <w:r>
+        <w:rPr>
+          <w:b/>
+        </w:rPr>
+        <w:t>telemóveis/smartphones</w:t>
+      </w:r>
+      <w:r>
+        <w:rPr>
+          <w:b/>
+        </w:rPr>
+        <w:t xml:space="preserve"> </w:t>
+      </w:r>
+      <w:r>
+        <w:t>(100%) durante viagens.</w:t>
+      </w:r>
+      <w:r>
+        <w:t xml:space="preserve"> De resto mais de metade dos utilizadores costumam utilizar </w:t>
+      </w:r>
+      <w:r>
+        <w:rPr>
+          <w:b/>
+        </w:rPr>
+        <w:t>Câmara fotográfica/de filmar</w:t>
+      </w:r>
+      <w:r>
+        <w:rPr>
+          <w:b/>
+        </w:rPr>
+        <w:t xml:space="preserve"> </w:t>
+      </w:r>
+      <w:r>
+        <w:t xml:space="preserve">(54,5%).  </w:t>
+      </w:r>
+      <w:r>
+        <w:rPr>
+          <w:b/>
+        </w:rPr>
+        <w:t>Leitor de Música, Relógio Digital/SmartWatch, Tablet/iPad e GPS</w:t>
+      </w:r>
+      <w:r>
+        <w:rPr>
+          <w:b/>
+        </w:rPr>
+        <w:t>,</w:t>
+      </w:r>
+      <w:r>
+        <w:t xml:space="preserve"> são também utilizados por pouco mais que um quarto dos utilizadores (27,3%).</w:t>
+      </w:r>
+      <w:r>
+        <w:rPr>
+          <w:u w:val="single"/>
+        </w:rPr>
+        <w:t xml:space="preserve"> </w:t>
+      </w:r>
+      <w:r>
+        <w:rPr>
+          <w:u w:val="single"/>
+        </w:rPr>
+        <w:t xml:space="preserve"> </w:t>
+      </w:r>
+      <w:r>
+        <w:t xml:space="preserve">Todos as funcionalidades destes instrumentos podem ser </w:t>
+      </w:r>
+      <w:r>
+        <w:t>condensadas</w:t>
+      </w:r>
+      <w:r>
+        <w:t xml:space="preserve"> num só</w:t>
+      </w:r>
+      <w:r>
+        <w:t xml:space="preserve"> instrumento</w:t>
+      </w:r>
+      <w:r>
+        <w:t xml:space="preserve">, como é o caso </w:t>
+      </w:r>
+      <w:r>
+        <w:t>da maior parte do Smartphones, mas que apesar de tudo os utilizadores continuam a usar instrumentos especializados.</w:t>
+      </w:r>
       <w:bookmarkStart w:id="0" w:name="_GoBack"/>
       <w:bookmarkEnd w:id="0"/>
     </w:p>
     <w:p>
       <w:pPr>
-        <w:spacing w:line="240" w:lineRule="auto"/>
-      </w:pPr>
+        <w:pStyle w:val="PargrafodaLista"/>
+        <w:numPr>
+          <w:ilvl w:val="0"/>
+          <w:numId w:val="4"/>
+        </w:numPr>
+        <w:spacing w:line="240" w:lineRule="auto"/>
+        <w:rPr>
+          <w:b/>
+          <w:sz w:val="24"/>
+          <w:szCs w:val="24"/>
+        </w:rPr>
+      </w:pPr>
+      <w:r>
+        <w:rPr>
+          <w:b/>
+          <w:sz w:val="24"/>
+          <w:szCs w:val="24"/>
+        </w:rPr>
+        <w:t>Como comunicam os utilizadores entre si?</w:t>
+      </w:r>
+    </w:p>
+    <w:p>
+      <w:pPr>
+        <w:spacing w:line="240" w:lineRule="auto"/>
+        <w:rPr>
+          <w:sz w:val="24"/>
+          <w:szCs w:val="24"/>
+        </w:rPr>
+      </w:pPr>
+      <w:r>
+        <w:rPr>
+          <w:sz w:val="24"/>
+          <w:szCs w:val="24"/>
+        </w:rPr>
+        <w:t xml:space="preserve">Os inqueridos </w:t>
+      </w:r>
+      <w:r>
+        <w:rPr>
+          <w:sz w:val="24"/>
+          <w:szCs w:val="24"/>
+        </w:rPr>
+        <w:t>maioritariamente comunicam por mensagens (90,9%) e por voz (77,3%). Para ambos é necessário alguma</w:t>
+      </w:r>
+    </w:p>
+    <w:p>
+      <w:pPr>
+        <w:pStyle w:val="PargrafodaLista"/>
+        <w:numPr>
+          <w:ilvl w:val="0"/>
+          <w:numId w:val="4"/>
+        </w:numPr>
+        <w:spacing w:line="240" w:lineRule="auto"/>
+        <w:rPr>
+          <w:b/>
+          <w:sz w:val="24"/>
+          <w:szCs w:val="24"/>
+        </w:rPr>
+      </w:pPr>
+      <w:r>
+        <w:rPr>
+          <w:b/>
+          <w:sz w:val="24"/>
+          <w:szCs w:val="24"/>
+        </w:rPr>
+        <w:t>Qual a frequência de desempenho das tarefas?</w:t>
+      </w:r>
+    </w:p>
+    <w:p>
+      <w:pPr>
+        <w:pStyle w:val="PargrafodaLista"/>
+        <w:numPr>
+          <w:ilvl w:val="0"/>
+          <w:numId w:val="4"/>
+        </w:numPr>
+        <w:spacing w:line="240" w:lineRule="auto"/>
+        <w:rPr>
+          <w:b/>
+          <w:sz w:val="24"/>
+          <w:szCs w:val="24"/>
+        </w:rPr>
+      </w:pPr>
+      <w:r>
+        <w:rPr>
+          <w:b/>
+          <w:sz w:val="24"/>
+          <w:szCs w:val="24"/>
+        </w:rPr>
+        <w:t>Quais as restrições de tempo impostas?</w:t>
+      </w:r>
+    </w:p>
+    <w:p>
+      <w:pPr>
+        <w:spacing w:line="240" w:lineRule="auto"/>
+        <w:rPr>
+          <w:sz w:val="24"/>
+          <w:szCs w:val="24"/>
+        </w:rPr>
+      </w:pPr>
+    </w:p>
+    <w:p>
+      <w:pPr>
+        <w:pStyle w:val="PargrafodaLista"/>
+        <w:numPr>
+          <w:ilvl w:val="0"/>
+          <w:numId w:val="4"/>
+        </w:numPr>
+        <w:spacing w:line="240" w:lineRule="auto"/>
+        <w:rPr>
+          <w:b/>
+          <w:sz w:val="24"/>
+          <w:szCs w:val="24"/>
+        </w:rPr>
+      </w:pPr>
+      <w:r>
+        <w:rPr>
+          <w:b/>
+          <w:sz w:val="24"/>
+          <w:szCs w:val="24"/>
+        </w:rPr>
+        <w:t>O que acontece se algo correr mal?</w:t>
+      </w:r>
     </w:p>
     <w:p>
       <w:pPr>
@@ -938,7 +1132,7 @@
     <w:p/>
     <w:p/>
     <w:sectPr>
-      <w:footerReference w:type="default" r:id="rId9"/>
+      <w:footerReference w:type="default" r:id="rId8"/>
       <w:pgSz w:w="11906" w:h="16838"/>
       <w:pgMar w:top="720" w:right="720" w:bottom="720" w:left="720" w:header="708" w:footer="708" w:gutter="0"/>
       <w:cols w:space="708"/>
@@ -949,7 +1143,7 @@
 </file>
 
 <file path=word/endnotes.xml><?xml version="1.0" encoding="utf-8"?>
-<w:endnotes xmlns:wpc="http://schemas.microsoft.com/office/word/2010/wordprocessingCanvas" xmlns:mc="http://schemas.openxmlformats.org/markup-compatibility/2006" xmlns:o="urn:schemas-microsoft-com:office:office" xmlns:r="http://schemas.openxmlformats.org/officeDocument/2006/relationships" xmlns:m="http://schemas.openxmlformats.org/officeDocument/2006/math" xmlns:v="urn:schemas-microsoft-com:vml" xmlns:wp14="http://schemas.microsoft.com/office/word/2010/wordprocessingDrawing" xmlns:wp="http://schemas.openxmlformats.org/drawingml/2006/wordprocessingDrawing" xmlns:w10="urn:schemas-microsoft-com:office:word" xmlns:w="http://schemas.openxmlformats.org/wordprocessingml/2006/main" xmlns:w14="http://schemas.microsoft.com/office/word/2010/wordml" xmlns:wpg="http://schemas.microsoft.com/office/word/2010/wordprocessingGroup" xmlns:wpi="http://schemas.microsoft.com/office/word/2010/wordprocessingInk" xmlns:wne="http://schemas.microsoft.com/office/word/2006/wordml" xmlns:wps="http://schemas.microsoft.com/office/word/2010/wordprocessingShape" mc:Ignorable="w14 wp14">
+<w:endnotes xmlns:wpc="http://schemas.microsoft.com/office/word/2010/wordprocessingCanvas" xmlns:cx="http://schemas.microsoft.com/office/drawing/2014/chartex" xmlns:cx1="http://schemas.microsoft.com/office/drawing/2015/9/8/chartex" xmlns:cx2="http://schemas.microsoft.com/office/drawing/2015/10/21/chartex" xmlns:cx3="http://schemas.microsoft.com/office/drawing/2016/5/9/chartex" xmlns:cx4="http://schemas.microsoft.com/office/drawing/2016/5/10/chartex" xmlns:cx5="http://schemas.microsoft.com/office/drawing/2016/5/11/chartex" xmlns:cx6="http://schemas.microsoft.com/office/drawing/2016/5/12/chartex" xmlns:cx7="http://schemas.microsoft.com/office/drawing/2016/5/13/chartex" xmlns:cx8="http://schemas.microsoft.com/office/drawing/2016/5/14/chartex" xmlns:mc="http://schemas.openxmlformats.org/markup-compatibility/2006" xmlns:aink="http://schemas.microsoft.com/office/drawing/2016/ink" xmlns:am3d="http://schemas.microsoft.com/office/drawing/2017/model3d" xmlns:o="urn:schemas-microsoft-com:office:office" xmlns:r="http://schemas.openxmlformats.org/officeDocument/2006/relationships" xmlns:m="http://schemas.openxmlformats.org/officeDocument/2006/math" xmlns:v="urn:schemas-microsoft-com:vml" xmlns:wp14="http://schemas.microsoft.com/office/word/2010/wordprocessingDrawing" xmlns:wp="http://schemas.openxmlformats.org/drawingml/2006/wordprocessingDrawing" xmlns:w10="urn:schemas-microsoft-com:office:word" xmlns:w="http://schemas.openxmlformats.org/wordprocessingml/2006/main" xmlns:w14="http://schemas.microsoft.com/office/word/2010/wordml" xmlns:w15="http://schemas.microsoft.com/office/word/2012/wordml" xmlns:w16cid="http://schemas.microsoft.com/office/word/2016/wordml/cid" xmlns:w16se="http://schemas.microsoft.com/office/word/2015/wordml/symex" xmlns:wpg="http://schemas.microsoft.com/office/word/2010/wordprocessingGroup" xmlns:wpi="http://schemas.microsoft.com/office/word/2010/wordprocessingInk" xmlns:wne="http://schemas.microsoft.com/office/word/2006/wordml" xmlns:wps="http://schemas.microsoft.com/office/word/2010/wordprocessingShape" mc:Ignorable="w14 w15 w16se w16cid wp14">
   <w:endnote w:type="separator" w:id="-1">
     <w:p>
       <w:pPr>
@@ -974,7 +1168,7 @@
 </file>
 
 <file path=word/footer1.xml><?xml version="1.0" encoding="utf-8"?>
-<w:ftr xmlns:wpc="http://schemas.microsoft.com/office/word/2010/wordprocessingCanvas" xmlns:mc="http://schemas.openxmlformats.org/markup-compatibility/2006" xmlns:o="urn:schemas-microsoft-com:office:office" xmlns:r="http://schemas.openxmlformats.org/officeDocument/2006/relationships" xmlns:m="http://schemas.openxmlformats.org/officeDocument/2006/math" xmlns:v="urn:schemas-microsoft-com:vml" xmlns:wp14="http://schemas.microsoft.com/office/word/2010/wordprocessingDrawing" xmlns:wp="http://schemas.openxmlformats.org/drawingml/2006/wordprocessingDrawing" xmlns:w10="urn:schemas-microsoft-com:office:word" xmlns:w="http://schemas.openxmlformats.org/wordprocessingml/2006/main" xmlns:w14="http://schemas.microsoft.com/office/word/2010/wordml" xmlns:wpg="http://schemas.microsoft.com/office/word/2010/wordprocessingGroup" xmlns:wpi="http://schemas.microsoft.com/office/word/2010/wordprocessingInk" xmlns:wne="http://schemas.microsoft.com/office/word/2006/wordml" xmlns:wps="http://schemas.microsoft.com/office/word/2010/wordprocessingShape" mc:Ignorable="w14 wp14">
+<w:ftr xmlns:wpc="http://schemas.microsoft.com/office/word/2010/wordprocessingCanvas" xmlns:cx="http://schemas.microsoft.com/office/drawing/2014/chartex" xmlns:cx1="http://schemas.microsoft.com/office/drawing/2015/9/8/chartex" xmlns:cx2="http://schemas.microsoft.com/office/drawing/2015/10/21/chartex" xmlns:cx3="http://schemas.microsoft.com/office/drawing/2016/5/9/chartex" xmlns:cx4="http://schemas.microsoft.com/office/drawing/2016/5/10/chartex" xmlns:cx5="http://schemas.microsoft.com/office/drawing/2016/5/11/chartex" xmlns:cx6="http://schemas.microsoft.com/office/drawing/2016/5/12/chartex" xmlns:cx7="http://schemas.microsoft.com/office/drawing/2016/5/13/chartex" xmlns:cx8="http://schemas.microsoft.com/office/drawing/2016/5/14/chartex" xmlns:mc="http://schemas.openxmlformats.org/markup-compatibility/2006" xmlns:aink="http://schemas.microsoft.com/office/drawing/2016/ink" xmlns:am3d="http://schemas.microsoft.com/office/drawing/2017/model3d" xmlns:o="urn:schemas-microsoft-com:office:office" xmlns:r="http://schemas.openxmlformats.org/officeDocument/2006/relationships" xmlns:m="http://schemas.openxmlformats.org/officeDocument/2006/math" xmlns:v="urn:schemas-microsoft-com:vml" xmlns:wp14="http://schemas.microsoft.com/office/word/2010/wordprocessingDrawing" xmlns:wp="http://schemas.openxmlformats.org/drawingml/2006/wordprocessingDrawing" xmlns:w10="urn:schemas-microsoft-com:office:word" xmlns:w="http://schemas.openxmlformats.org/wordprocessingml/2006/main" xmlns:w14="http://schemas.microsoft.com/office/word/2010/wordml" xmlns:w15="http://schemas.microsoft.com/office/word/2012/wordml" xmlns:w16cid="http://schemas.microsoft.com/office/word/2016/wordml/cid" xmlns:w16se="http://schemas.microsoft.com/office/word/2015/wordml/symex" xmlns:wpg="http://schemas.microsoft.com/office/word/2010/wordprocessingGroup" xmlns:wpi="http://schemas.microsoft.com/office/word/2010/wordprocessingInk" xmlns:wne="http://schemas.microsoft.com/office/word/2006/wordml" xmlns:wps="http://schemas.microsoft.com/office/word/2010/wordprocessingShape" mc:Ignorable="w14 w15 w16se w16cid wp14">
   <w:p>
     <w:pPr>
       <w:pStyle w:val="Rodap"/>
@@ -984,22 +1178,14 @@
       </w:numPr>
     </w:pPr>
     <w:r>
-      <w:t xml:space="preserve">Dispositivos </w:t>
-    </w:r>
-    <w:proofErr w:type="spellStart"/>
-    <w:r>
-      <w:t>Eletrónicos</w:t>
-    </w:r>
-    <w:proofErr w:type="spellEnd"/>
-    <w:r>
-      <w:t xml:space="preserve"> Móveis</w:t>
+      <w:t>Dispositivos Eletrónicos Móveis</w:t>
     </w:r>
   </w:p>
 </w:ftr>
 </file>
 
 <file path=word/footnotes.xml><?xml version="1.0" encoding="utf-8"?>
-<w:footnotes xmlns:wpc="http://schemas.microsoft.com/office/word/2010/wordprocessingCanvas" xmlns:mc="http://schemas.openxmlformats.org/markup-compatibility/2006" xmlns:o="urn:schemas-microsoft-com:office:office" xmlns:r="http://schemas.openxmlformats.org/officeDocument/2006/relationships" xmlns:m="http://schemas.openxmlformats.org/officeDocument/2006/math" xmlns:v="urn:schemas-microsoft-com:vml" xmlns:wp14="http://schemas.microsoft.com/office/word/2010/wordprocessingDrawing" xmlns:wp="http://schemas.openxmlformats.org/drawingml/2006/wordprocessingDrawing" xmlns:w10="urn:schemas-microsoft-com:office:word" xmlns:w="http://schemas.openxmlformats.org/wordprocessingml/2006/main" xmlns:w14="http://schemas.microsoft.com/office/word/2010/wordml" xmlns:wpg="http://schemas.microsoft.com/office/word/2010/wordprocessingGroup" xmlns:wpi="http://schemas.microsoft.com/office/word/2010/wordprocessingInk" xmlns:wne="http://schemas.microsoft.com/office/word/2006/wordml" xmlns:wps="http://schemas.microsoft.com/office/word/2010/wordprocessingShape" mc:Ignorable="w14 wp14">
+<w:footnotes xmlns:wpc="http://schemas.microsoft.com/office/word/2010/wordprocessingCanvas" xmlns:cx="http://schemas.microsoft.com/office/drawing/2014/chartex" xmlns:cx1="http://schemas.microsoft.com/office/drawing/2015/9/8/chartex" xmlns:cx2="http://schemas.microsoft.com/office/drawing/2015/10/21/chartex" xmlns:cx3="http://schemas.microsoft.com/office/drawing/2016/5/9/chartex" xmlns:cx4="http://schemas.microsoft.com/office/drawing/2016/5/10/chartex" xmlns:cx5="http://schemas.microsoft.com/office/drawing/2016/5/11/chartex" xmlns:cx6="http://schemas.microsoft.com/office/drawing/2016/5/12/chartex" xmlns:cx7="http://schemas.microsoft.com/office/drawing/2016/5/13/chartex" xmlns:cx8="http://schemas.microsoft.com/office/drawing/2016/5/14/chartex" xmlns:mc="http://schemas.openxmlformats.org/markup-compatibility/2006" xmlns:aink="http://schemas.microsoft.com/office/drawing/2016/ink" xmlns:am3d="http://schemas.microsoft.com/office/drawing/2017/model3d" xmlns:o="urn:schemas-microsoft-com:office:office" xmlns:r="http://schemas.openxmlformats.org/officeDocument/2006/relationships" xmlns:m="http://schemas.openxmlformats.org/officeDocument/2006/math" xmlns:v="urn:schemas-microsoft-com:vml" xmlns:wp14="http://schemas.microsoft.com/office/word/2010/wordprocessingDrawing" xmlns:wp="http://schemas.openxmlformats.org/drawingml/2006/wordprocessingDrawing" xmlns:w10="urn:schemas-microsoft-com:office:word" xmlns:w="http://schemas.openxmlformats.org/wordprocessingml/2006/main" xmlns:w14="http://schemas.microsoft.com/office/word/2010/wordml" xmlns:w15="http://schemas.microsoft.com/office/word/2012/wordml" xmlns:w16cid="http://schemas.microsoft.com/office/word/2016/wordml/cid" xmlns:w16se="http://schemas.microsoft.com/office/word/2015/wordml/symex" xmlns:wpg="http://schemas.microsoft.com/office/word/2010/wordprocessingGroup" xmlns:wpi="http://schemas.microsoft.com/office/word/2010/wordprocessingInk" xmlns:wne="http://schemas.microsoft.com/office/word/2006/wordml" xmlns:wps="http://schemas.microsoft.com/office/word/2010/wordprocessingShape" mc:Ignorable="w14 w15 w16se w16cid wp14">
   <w:footnote w:type="separator" w:id="-1">
     <w:p>
       <w:pPr>
@@ -1024,8 +1210,8 @@
 </file>
 
 <file path=word/numbering.xml><?xml version="1.0" encoding="utf-8"?>
-<w:numbering xmlns:wpc="http://schemas.microsoft.com/office/word/2010/wordprocessingCanvas" xmlns:mc="http://schemas.openxmlformats.org/markup-compatibility/2006" xmlns:o="urn:schemas-microsoft-com:office:office" xmlns:r="http://schemas.openxmlformats.org/officeDocument/2006/relationships" xmlns:m="http://schemas.openxmlformats.org/officeDocument/2006/math" xmlns:v="urn:schemas-microsoft-com:vml" xmlns:wp14="http://schemas.microsoft.com/office/word/2010/wordprocessingDrawing" xmlns:wp="http://schemas.openxmlformats.org/drawingml/2006/wordprocessingDrawing" xmlns:w10="urn:schemas-microsoft-com:office:word" xmlns:w="http://schemas.openxmlformats.org/wordprocessingml/2006/main" xmlns:w14="http://schemas.microsoft.com/office/word/2010/wordml" xmlns:wpg="http://schemas.microsoft.com/office/word/2010/wordprocessingGroup" xmlns:wpi="http://schemas.microsoft.com/office/word/2010/wordprocessingInk" xmlns:wne="http://schemas.microsoft.com/office/word/2006/wordml" xmlns:wps="http://schemas.microsoft.com/office/word/2010/wordprocessingShape" mc:Ignorable="w14 wp14">
-  <w:abstractNum w:abstractNumId="0">
+<w:numbering xmlns:wpc="http://schemas.microsoft.com/office/word/2010/wordprocessingCanvas" xmlns:cx="http://schemas.microsoft.com/office/drawing/2014/chartex" xmlns:cx1="http://schemas.microsoft.com/office/drawing/2015/9/8/chartex" xmlns:cx2="http://schemas.microsoft.com/office/drawing/2015/10/21/chartex" xmlns:cx3="http://schemas.microsoft.com/office/drawing/2016/5/9/chartex" xmlns:cx4="http://schemas.microsoft.com/office/drawing/2016/5/10/chartex" xmlns:cx5="http://schemas.microsoft.com/office/drawing/2016/5/11/chartex" xmlns:cx6="http://schemas.microsoft.com/office/drawing/2016/5/12/chartex" xmlns:cx7="http://schemas.microsoft.com/office/drawing/2016/5/13/chartex" xmlns:cx8="http://schemas.microsoft.com/office/drawing/2016/5/14/chartex" xmlns:mc="http://schemas.openxmlformats.org/markup-compatibility/2006" xmlns:aink="http://schemas.microsoft.com/office/drawing/2016/ink" xmlns:am3d="http://schemas.microsoft.com/office/drawing/2017/model3d" xmlns:o="urn:schemas-microsoft-com:office:office" xmlns:r="http://schemas.openxmlformats.org/officeDocument/2006/relationships" xmlns:m="http://schemas.openxmlformats.org/officeDocument/2006/math" xmlns:v="urn:schemas-microsoft-com:vml" xmlns:wp14="http://schemas.microsoft.com/office/word/2010/wordprocessingDrawing" xmlns:wp="http://schemas.openxmlformats.org/drawingml/2006/wordprocessingDrawing" xmlns:w10="urn:schemas-microsoft-com:office:word" xmlns:w="http://schemas.openxmlformats.org/wordprocessingml/2006/main" xmlns:w14="http://schemas.microsoft.com/office/word/2010/wordml" xmlns:w15="http://schemas.microsoft.com/office/word/2012/wordml" xmlns:w16cid="http://schemas.microsoft.com/office/word/2016/wordml/cid" xmlns:w16se="http://schemas.microsoft.com/office/word/2015/wordml/symex" xmlns:wpg="http://schemas.microsoft.com/office/word/2010/wordprocessingGroup" xmlns:wpi="http://schemas.microsoft.com/office/word/2010/wordprocessingInk" xmlns:wne="http://schemas.microsoft.com/office/word/2006/wordml" xmlns:wps="http://schemas.microsoft.com/office/word/2010/wordprocessingShape" mc:Ignorable="w14 w15 w16se w16cid wp14">
+  <w:abstractNum w:abstractNumId="0" w15:restartNumberingAfterBreak="0">
     <w:nsid w:val="153254D4"/>
     <w:multiLevelType w:val="hybridMultilevel"/>
     <w:tmpl w:val="319819AC"/>
@@ -1111,7 +1297,7 @@
       </w:pPr>
     </w:lvl>
   </w:abstractNum>
-  <w:abstractNum w:abstractNumId="1">
+  <w:abstractNum w:abstractNumId="1" w15:restartNumberingAfterBreak="0">
     <w:nsid w:val="26E12E79"/>
     <w:multiLevelType w:val="hybridMultilevel"/>
     <w:tmpl w:val="2716BF4E"/>
@@ -1197,7 +1383,7 @@
       </w:pPr>
     </w:lvl>
   </w:abstractNum>
-  <w:abstractNum w:abstractNumId="2">
+  <w:abstractNum w:abstractNumId="2" w15:restartNumberingAfterBreak="0">
     <w:nsid w:val="3147391E"/>
     <w:multiLevelType w:val="hybridMultilevel"/>
     <w:tmpl w:val="BC28CA12"/>
@@ -1286,7 +1472,7 @@
       </w:pPr>
     </w:lvl>
   </w:abstractNum>
-  <w:abstractNum w:abstractNumId="3">
+  <w:abstractNum w:abstractNumId="3" w15:restartNumberingAfterBreak="0">
     <w:nsid w:val="4B61118F"/>
     <w:multiLevelType w:val="hybridMultilevel"/>
     <w:tmpl w:val="C04E13E6"/>
@@ -1372,7 +1558,7 @@
       </w:pPr>
     </w:lvl>
   </w:abstractNum>
-  <w:abstractNum w:abstractNumId="4">
+  <w:abstractNum w:abstractNumId="4" w15:restartNumberingAfterBreak="0">
     <w:nsid w:val="4BF53184"/>
     <w:multiLevelType w:val="hybridMultilevel"/>
     <w:tmpl w:val="27EAA9DA"/>
@@ -1477,7 +1663,7 @@
 </file>
 
 <file path=word/styles.xml><?xml version="1.0" encoding="utf-8"?>
-<w:styles xmlns:mc="http://schemas.openxmlformats.org/markup-compatibility/2006" xmlns:r="http://schemas.openxmlformats.org/officeDocument/2006/relationships" xmlns:w="http://schemas.openxmlformats.org/wordprocessingml/2006/main" xmlns:w14="http://schemas.microsoft.com/office/word/2010/wordml" mc:Ignorable="w14">
+<w:styles xmlns:mc="http://schemas.openxmlformats.org/markup-compatibility/2006" xmlns:r="http://schemas.openxmlformats.org/officeDocument/2006/relationships" xmlns:w="http://schemas.openxmlformats.org/wordprocessingml/2006/main" xmlns:w14="http://schemas.microsoft.com/office/word/2010/wordml" xmlns:w15="http://schemas.microsoft.com/office/word/2012/wordml" xmlns:w16cid="http://schemas.microsoft.com/office/word/2016/wordml/cid" xmlns:w16se="http://schemas.microsoft.com/office/word/2015/wordml/symex" mc:Ignorable="w14 w15 w16se w16cid">
   <w:docDefaults>
     <w:rPrDefault>
       <w:rPr>
@@ -1493,148 +1679,387 @@
       </w:pPr>
     </w:pPrDefault>
   </w:docDefaults>
-  <w:latentStyles w:defLockedState="0" w:defUIPriority="99" w:defSemiHidden="1" w:defUnhideWhenUsed="1" w:defQFormat="0" w:count="267">
-    <w:lsdException w:name="Normal" w:semiHidden="0" w:uiPriority="0" w:unhideWhenUsed="0" w:qFormat="1"/>
-    <w:lsdException w:name="heading 1" w:semiHidden="0" w:uiPriority="9" w:unhideWhenUsed="0" w:qFormat="1"/>
-    <w:lsdException w:name="heading 2" w:uiPriority="9" w:qFormat="1"/>
-    <w:lsdException w:name="heading 3" w:uiPriority="9" w:qFormat="1"/>
-    <w:lsdException w:name="heading 4" w:uiPriority="9" w:qFormat="1"/>
-    <w:lsdException w:name="heading 5" w:uiPriority="9" w:qFormat="1"/>
-    <w:lsdException w:name="heading 6" w:uiPriority="9" w:qFormat="1"/>
-    <w:lsdException w:name="heading 7" w:uiPriority="9" w:qFormat="1"/>
-    <w:lsdException w:name="heading 8" w:uiPriority="9" w:qFormat="1"/>
-    <w:lsdException w:name="heading 9" w:uiPriority="9" w:qFormat="1"/>
-    <w:lsdException w:name="toc 1" w:uiPriority="39"/>
-    <w:lsdException w:name="toc 2" w:uiPriority="39"/>
-    <w:lsdException w:name="toc 3" w:uiPriority="39"/>
-    <w:lsdException w:name="toc 4" w:uiPriority="39"/>
-    <w:lsdException w:name="toc 5" w:uiPriority="39"/>
-    <w:lsdException w:name="toc 6" w:uiPriority="39"/>
-    <w:lsdException w:name="toc 7" w:uiPriority="39"/>
-    <w:lsdException w:name="toc 8" w:uiPriority="39"/>
-    <w:lsdException w:name="toc 9" w:uiPriority="39"/>
-    <w:lsdException w:name="caption" w:uiPriority="35" w:qFormat="1"/>
-    <w:lsdException w:name="Title" w:semiHidden="0" w:uiPriority="10" w:unhideWhenUsed="0" w:qFormat="1"/>
-    <w:lsdException w:name="Default Paragraph Font" w:uiPriority="1"/>
-    <w:lsdException w:name="Subtitle" w:semiHidden="0" w:uiPriority="11" w:unhideWhenUsed="0" w:qFormat="1"/>
-    <w:lsdException w:name="Strong" w:semiHidden="0" w:uiPriority="22" w:unhideWhenUsed="0" w:qFormat="1"/>
-    <w:lsdException w:name="Emphasis" w:semiHidden="0" w:uiPriority="20" w:unhideWhenUsed="0" w:qFormat="1"/>
-    <w:lsdException w:name="Table Grid" w:semiHidden="0" w:uiPriority="39" w:unhideWhenUsed="0"/>
-    <w:lsdException w:name="Placeholder Text" w:unhideWhenUsed="0"/>
-    <w:lsdException w:name="No Spacing" w:semiHidden="0" w:uiPriority="1" w:unhideWhenUsed="0" w:qFormat="1"/>
-    <w:lsdException w:name="Light Shading" w:semiHidden="0" w:uiPriority="60" w:unhideWhenUsed="0"/>
-    <w:lsdException w:name="Light List" w:semiHidden="0" w:uiPriority="61" w:unhideWhenUsed="0"/>
-    <w:lsdException w:name="Light Grid" w:semiHidden="0" w:uiPriority="62" w:unhideWhenUsed="0"/>
-    <w:lsdException w:name="Medium Shading 1" w:semiHidden="0" w:uiPriority="63" w:unhideWhenUsed="0"/>
-    <w:lsdException w:name="Medium Shading 2" w:semiHidden="0" w:uiPriority="64" w:unhideWhenUsed="0"/>
-    <w:lsdException w:name="Medium List 1" w:semiHidden="0" w:uiPriority="65" w:unhideWhenUsed="0"/>
-    <w:lsdException w:name="Medium List 2" w:semiHidden="0" w:uiPriority="66" w:unhideWhenUsed="0"/>
-    <w:lsdException w:name="Medium Grid 1" w:semiHidden="0" w:uiPriority="67" w:unhideWhenUsed="0"/>
-    <w:lsdException w:name="Medium Grid 2" w:semiHidden="0" w:uiPriority="68" w:unhideWhenUsed="0"/>
-    <w:lsdException w:name="Medium Grid 3" w:semiHidden="0" w:uiPriority="69" w:unhideWhenUsed="0"/>
-    <w:lsdException w:name="Dark List" w:semiHidden="0" w:uiPriority="70" w:unhideWhenUsed="0"/>
-    <w:lsdException w:name="Colorful Shading" w:semiHidden="0" w:uiPriority="71" w:unhideWhenUsed="0"/>
-    <w:lsdException w:name="Colorful List" w:semiHidden="0" w:uiPriority="72" w:unhideWhenUsed="0"/>
-    <w:lsdException w:name="Colorful Grid" w:semiHidden="0" w:uiPriority="73" w:unhideWhenUsed="0"/>
-    <w:lsdException w:name="Light Shading Accent 1" w:semiHidden="0" w:uiPriority="60" w:unhideWhenUsed="0"/>
-    <w:lsdException w:name="Light List Accent 1" w:semiHidden="0" w:uiPriority="61" w:unhideWhenUsed="0"/>
-    <w:lsdException w:name="Light Grid Accent 1" w:semiHidden="0" w:uiPriority="62" w:unhideWhenUsed="0"/>
-    <w:lsdException w:name="Medium Shading 1 Accent 1" w:semiHidden="0" w:uiPriority="63" w:unhideWhenUsed="0"/>
-    <w:lsdException w:name="Medium Shading 2 Accent 1" w:semiHidden="0" w:uiPriority="64" w:unhideWhenUsed="0"/>
-    <w:lsdException w:name="Medium List 1 Accent 1" w:semiHidden="0" w:uiPriority="65" w:unhideWhenUsed="0"/>
-    <w:lsdException w:name="Revision" w:unhideWhenUsed="0"/>
-    <w:lsdException w:name="List Paragraph" w:semiHidden="0" w:uiPriority="34" w:unhideWhenUsed="0" w:qFormat="1"/>
-    <w:lsdException w:name="Quote" w:semiHidden="0" w:uiPriority="29" w:unhideWhenUsed="0" w:qFormat="1"/>
-    <w:lsdException w:name="Intense Quote" w:semiHidden="0" w:uiPriority="30" w:unhideWhenUsed="0" w:qFormat="1"/>
-    <w:lsdException w:name="Medium List 2 Accent 1" w:semiHidden="0" w:uiPriority="66" w:unhideWhenUsed="0"/>
-    <w:lsdException w:name="Medium Grid 1 Accent 1" w:semiHidden="0" w:uiPriority="67" w:unhideWhenUsed="0"/>
-    <w:lsdException w:name="Medium Grid 2 Accent 1" w:semiHidden="0" w:uiPriority="68" w:unhideWhenUsed="0"/>
-    <w:lsdException w:name="Medium Grid 3 Accent 1" w:semiHidden="0" w:uiPriority="69" w:unhideWhenUsed="0"/>
-    <w:lsdException w:name="Dark List Accent 1" w:semiHidden="0" w:uiPriority="70" w:unhideWhenUsed="0"/>
-    <w:lsdException w:name="Colorful Shading Accent 1" w:semiHidden="0" w:uiPriority="71" w:unhideWhenUsed="0"/>
-    <w:lsdException w:name="Colorful List Accent 1" w:semiHidden="0" w:uiPriority="72" w:unhideWhenUsed="0"/>
-    <w:lsdException w:name="Colorful Grid Accent 1" w:semiHidden="0" w:uiPriority="73" w:unhideWhenUsed="0"/>
-    <w:lsdException w:name="Light Shading Accent 2" w:semiHidden="0" w:uiPriority="60" w:unhideWhenUsed="0"/>
-    <w:lsdException w:name="Light List Accent 2" w:semiHidden="0" w:uiPriority="61" w:unhideWhenUsed="0"/>
-    <w:lsdException w:name="Light Grid Accent 2" w:semiHidden="0" w:uiPriority="62" w:unhideWhenUsed="0"/>
-    <w:lsdException w:name="Medium Shading 1 Accent 2" w:semiHidden="0" w:uiPriority="63" w:unhideWhenUsed="0"/>
-    <w:lsdException w:name="Medium Shading 2 Accent 2" w:semiHidden="0" w:uiPriority="64" w:unhideWhenUsed="0"/>
-    <w:lsdException w:name="Medium List 1 Accent 2" w:semiHidden="0" w:uiPriority="65" w:unhideWhenUsed="0"/>
-    <w:lsdException w:name="Medium List 2 Accent 2" w:semiHidden="0" w:uiPriority="66" w:unhideWhenUsed="0"/>
-    <w:lsdException w:name="Medium Grid 1 Accent 2" w:semiHidden="0" w:uiPriority="67" w:unhideWhenUsed="0"/>
-    <w:lsdException w:name="Medium Grid 2 Accent 2" w:semiHidden="0" w:uiPriority="68" w:unhideWhenUsed="0"/>
-    <w:lsdException w:name="Medium Grid 3 Accent 2" w:semiHidden="0" w:uiPriority="69" w:unhideWhenUsed="0"/>
-    <w:lsdException w:name="Dark List Accent 2" w:semiHidden="0" w:uiPriority="70" w:unhideWhenUsed="0"/>
-    <w:lsdException w:name="Colorful Shading Accent 2" w:semiHidden="0" w:uiPriority="71" w:unhideWhenUsed="0"/>
-    <w:lsdException w:name="Colorful List Accent 2" w:semiHidden="0" w:uiPriority="72" w:unhideWhenUsed="0"/>
-    <w:lsdException w:name="Colorful Grid Accent 2" w:semiHidden="0" w:uiPriority="73" w:unhideWhenUsed="0"/>
-    <w:lsdException w:name="Light Shading Accent 3" w:semiHidden="0" w:uiPriority="60" w:unhideWhenUsed="0"/>
-    <w:lsdException w:name="Light List Accent 3" w:semiHidden="0" w:uiPriority="61" w:unhideWhenUsed="0"/>
-    <w:lsdException w:name="Light Grid Accent 3" w:semiHidden="0" w:uiPriority="62" w:unhideWhenUsed="0"/>
-    <w:lsdException w:name="Medium Shading 1 Accent 3" w:semiHidden="0" w:uiPriority="63" w:unhideWhenUsed="0"/>
-    <w:lsdException w:name="Medium Shading 2 Accent 3" w:semiHidden="0" w:uiPriority="64" w:unhideWhenUsed="0"/>
-    <w:lsdException w:name="Medium List 1 Accent 3" w:semiHidden="0" w:uiPriority="65" w:unhideWhenUsed="0"/>
-    <w:lsdException w:name="Medium List 2 Accent 3" w:semiHidden="0" w:uiPriority="66" w:unhideWhenUsed="0"/>
-    <w:lsdException w:name="Medium Grid 1 Accent 3" w:semiHidden="0" w:uiPriority="67" w:unhideWhenUsed="0"/>
-    <w:lsdException w:name="Medium Grid 2 Accent 3" w:semiHidden="0" w:uiPriority="68" w:unhideWhenUsed="0"/>
-    <w:lsdException w:name="Medium Grid 3 Accent 3" w:semiHidden="0" w:uiPriority="69" w:unhideWhenUsed="0"/>
-    <w:lsdException w:name="Dark List Accent 3" w:semiHidden="0" w:uiPriority="70" w:unhideWhenUsed="0"/>
-    <w:lsdException w:name="Colorful Shading Accent 3" w:semiHidden="0" w:uiPriority="71" w:unhideWhenUsed="0"/>
-    <w:lsdException w:name="Colorful List Accent 3" w:semiHidden="0" w:uiPriority="72" w:unhideWhenUsed="0"/>
-    <w:lsdException w:name="Colorful Grid Accent 3" w:semiHidden="0" w:uiPriority="73" w:unhideWhenUsed="0"/>
-    <w:lsdException w:name="Light Shading Accent 4" w:semiHidden="0" w:uiPriority="60" w:unhideWhenUsed="0"/>
-    <w:lsdException w:name="Light List Accent 4" w:semiHidden="0" w:uiPriority="61" w:unhideWhenUsed="0"/>
-    <w:lsdException w:name="Light Grid Accent 4" w:semiHidden="0" w:uiPriority="62" w:unhideWhenUsed="0"/>
-    <w:lsdException w:name="Medium Shading 1 Accent 4" w:semiHidden="0" w:uiPriority="63" w:unhideWhenUsed="0"/>
-    <w:lsdException w:name="Medium Shading 2 Accent 4" w:semiHidden="0" w:uiPriority="64" w:unhideWhenUsed="0"/>
-    <w:lsdException w:name="Medium List 1 Accent 4" w:semiHidden="0" w:uiPriority="65" w:unhideWhenUsed="0"/>
-    <w:lsdException w:name="Medium List 2 Accent 4" w:semiHidden="0" w:uiPriority="66" w:unhideWhenUsed="0"/>
-    <w:lsdException w:name="Medium Grid 1 Accent 4" w:semiHidden="0" w:uiPriority="67" w:unhideWhenUsed="0"/>
-    <w:lsdException w:name="Medium Grid 2 Accent 4" w:semiHidden="0" w:uiPriority="68" w:unhideWhenUsed="0"/>
-    <w:lsdException w:name="Medium Grid 3 Accent 4" w:semiHidden="0" w:uiPriority="69" w:unhideWhenUsed="0"/>
-    <w:lsdException w:name="Dark List Accent 4" w:semiHidden="0" w:uiPriority="70" w:unhideWhenUsed="0"/>
-    <w:lsdException w:name="Colorful Shading Accent 4" w:semiHidden="0" w:uiPriority="71" w:unhideWhenUsed="0"/>
-    <w:lsdException w:name="Colorful List Accent 4" w:semiHidden="0" w:uiPriority="72" w:unhideWhenUsed="0"/>
-    <w:lsdException w:name="Colorful Grid Accent 4" w:semiHidden="0" w:uiPriority="73" w:unhideWhenUsed="0"/>
-    <w:lsdException w:name="Light Shading Accent 5" w:semiHidden="0" w:uiPriority="60" w:unhideWhenUsed="0"/>
-    <w:lsdException w:name="Light List Accent 5" w:semiHidden="0" w:uiPriority="61" w:unhideWhenUsed="0"/>
-    <w:lsdException w:name="Light Grid Accent 5" w:semiHidden="0" w:uiPriority="62" w:unhideWhenUsed="0"/>
-    <w:lsdException w:name="Medium Shading 1 Accent 5" w:semiHidden="0" w:uiPriority="63" w:unhideWhenUsed="0"/>
-    <w:lsdException w:name="Medium Shading 2 Accent 5" w:semiHidden="0" w:uiPriority="64" w:unhideWhenUsed="0"/>
-    <w:lsdException w:name="Medium List 1 Accent 5" w:semiHidden="0" w:uiPriority="65" w:unhideWhenUsed="0"/>
-    <w:lsdException w:name="Medium List 2 Accent 5" w:semiHidden="0" w:uiPriority="66" w:unhideWhenUsed="0"/>
-    <w:lsdException w:name="Medium Grid 1 Accent 5" w:semiHidden="0" w:uiPriority="67" w:unhideWhenUsed="0"/>
-    <w:lsdException w:name="Medium Grid 2 Accent 5" w:semiHidden="0" w:uiPriority="68" w:unhideWhenUsed="0"/>
-    <w:lsdException w:name="Medium Grid 3 Accent 5" w:semiHidden="0" w:uiPriority="69" w:unhideWhenUsed="0"/>
-    <w:lsdException w:name="Dark List Accent 5" w:semiHidden="0" w:uiPriority="70" w:unhideWhenUsed="0"/>
-    <w:lsdException w:name="Colorful Shading Accent 5" w:semiHidden="0" w:uiPriority="71" w:unhideWhenUsed="0"/>
-    <w:lsdException w:name="Colorful List Accent 5" w:semiHidden="0" w:uiPriority="72" w:unhideWhenUsed="0"/>
-    <w:lsdException w:name="Colorful Grid Accent 5" w:semiHidden="0" w:uiPriority="73" w:unhideWhenUsed="0"/>
-    <w:lsdException w:name="Light Shading Accent 6" w:semiHidden="0" w:uiPriority="60" w:unhideWhenUsed="0"/>
-    <w:lsdException w:name="Light List Accent 6" w:semiHidden="0" w:uiPriority="61" w:unhideWhenUsed="0"/>
-    <w:lsdException w:name="Light Grid Accent 6" w:semiHidden="0" w:uiPriority="62" w:unhideWhenUsed="0"/>
-    <w:lsdException w:name="Medium Shading 1 Accent 6" w:semiHidden="0" w:uiPriority="63" w:unhideWhenUsed="0"/>
-    <w:lsdException w:name="Medium Shading 2 Accent 6" w:semiHidden="0" w:uiPriority="64" w:unhideWhenUsed="0"/>
-    <w:lsdException w:name="Medium List 1 Accent 6" w:semiHidden="0" w:uiPriority="65" w:unhideWhenUsed="0"/>
-    <w:lsdException w:name="Medium List 2 Accent 6" w:semiHidden="0" w:uiPriority="66" w:unhideWhenUsed="0"/>
-    <w:lsdException w:name="Medium Grid 1 Accent 6" w:semiHidden="0" w:uiPriority="67" w:unhideWhenUsed="0"/>
-    <w:lsdException w:name="Medium Grid 2 Accent 6" w:semiHidden="0" w:uiPriority="68" w:unhideWhenUsed="0"/>
-    <w:lsdException w:name="Medium Grid 3 Accent 6" w:semiHidden="0" w:uiPriority="69" w:unhideWhenUsed="0"/>
-    <w:lsdException w:name="Dark List Accent 6" w:semiHidden="0" w:uiPriority="70" w:unhideWhenUsed="0"/>
-    <w:lsdException w:name="Colorful Shading Accent 6" w:semiHidden="0" w:uiPriority="71" w:unhideWhenUsed="0"/>
-    <w:lsdException w:name="Colorful List Accent 6" w:semiHidden="0" w:uiPriority="72" w:unhideWhenUsed="0"/>
-    <w:lsdException w:name="Colorful Grid Accent 6" w:semiHidden="0" w:uiPriority="73" w:unhideWhenUsed="0"/>
-    <w:lsdException w:name="Subtle Emphasis" w:semiHidden="0" w:uiPriority="19" w:unhideWhenUsed="0" w:qFormat="1"/>
-    <w:lsdException w:name="Intense Emphasis" w:semiHidden="0" w:uiPriority="21" w:unhideWhenUsed="0" w:qFormat="1"/>
-    <w:lsdException w:name="Subtle Reference" w:semiHidden="0" w:uiPriority="31" w:unhideWhenUsed="0" w:qFormat="1"/>
-    <w:lsdException w:name="Intense Reference" w:semiHidden="0" w:uiPriority="32" w:unhideWhenUsed="0" w:qFormat="1"/>
-    <w:lsdException w:name="Book Title" w:semiHidden="0" w:uiPriority="33" w:unhideWhenUsed="0" w:qFormat="1"/>
-    <w:lsdException w:name="Bibliography" w:uiPriority="37"/>
-    <w:lsdException w:name="TOC Heading" w:uiPriority="39" w:qFormat="1"/>
+  <w:latentStyles w:defLockedState="0" w:defUIPriority="99" w:defSemiHidden="0" w:defUnhideWhenUsed="0" w:defQFormat="0" w:count="375">
+    <w:lsdException w:name="Normal" w:uiPriority="0" w:qFormat="1"/>
+    <w:lsdException w:name="heading 1" w:uiPriority="9" w:qFormat="1"/>
+    <w:lsdException w:name="heading 2" w:semiHidden="1" w:uiPriority="9" w:unhideWhenUsed="1" w:qFormat="1"/>
+    <w:lsdException w:name="heading 3" w:semiHidden="1" w:uiPriority="9" w:unhideWhenUsed="1" w:qFormat="1"/>
+    <w:lsdException w:name="heading 4" w:semiHidden="1" w:uiPriority="9" w:unhideWhenUsed="1" w:qFormat="1"/>
+    <w:lsdException w:name="heading 5" w:semiHidden="1" w:uiPriority="9" w:unhideWhenUsed="1" w:qFormat="1"/>
+    <w:lsdException w:name="heading 6" w:semiHidden="1" w:uiPriority="9" w:unhideWhenUsed="1" w:qFormat="1"/>
+    <w:lsdException w:name="heading 7" w:semiHidden="1" w:uiPriority="9" w:unhideWhenUsed="1" w:qFormat="1"/>
+    <w:lsdException w:name="heading 8" w:semiHidden="1" w:uiPriority="9" w:unhideWhenUsed="1" w:qFormat="1"/>
+    <w:lsdException w:name="heading 9" w:semiHidden="1" w:uiPriority="9" w:unhideWhenUsed="1" w:qFormat="1"/>
+    <w:lsdException w:name="index 1" w:semiHidden="1" w:unhideWhenUsed="1"/>
+    <w:lsdException w:name="index 2" w:semiHidden="1" w:unhideWhenUsed="1"/>
+    <w:lsdException w:name="index 3" w:semiHidden="1" w:unhideWhenUsed="1"/>
+    <w:lsdException w:name="index 4" w:semiHidden="1" w:unhideWhenUsed="1"/>
+    <w:lsdException w:name="index 5" w:semiHidden="1" w:unhideWhenUsed="1"/>
+    <w:lsdException w:name="index 6" w:semiHidden="1" w:unhideWhenUsed="1"/>
+    <w:lsdException w:name="index 7" w:semiHidden="1" w:unhideWhenUsed="1"/>
+    <w:lsdException w:name="index 8" w:semiHidden="1" w:unhideWhenUsed="1"/>
+    <w:lsdException w:name="index 9" w:semiHidden="1" w:unhideWhenUsed="1"/>
+    <w:lsdException w:name="toc 1" w:semiHidden="1" w:uiPriority="39" w:unhideWhenUsed="1"/>
+    <w:lsdException w:name="toc 2" w:semiHidden="1" w:uiPriority="39" w:unhideWhenUsed="1"/>
+    <w:lsdException w:name="toc 3" w:semiHidden="1" w:uiPriority="39" w:unhideWhenUsed="1"/>
+    <w:lsdException w:name="toc 4" w:semiHidden="1" w:uiPriority="39" w:unhideWhenUsed="1"/>
+    <w:lsdException w:name="toc 5" w:semiHidden="1" w:uiPriority="39" w:unhideWhenUsed="1"/>
+    <w:lsdException w:name="toc 6" w:semiHidden="1" w:uiPriority="39" w:unhideWhenUsed="1"/>
+    <w:lsdException w:name="toc 7" w:semiHidden="1" w:uiPriority="39" w:unhideWhenUsed="1"/>
+    <w:lsdException w:name="toc 8" w:semiHidden="1" w:uiPriority="39" w:unhideWhenUsed="1"/>
+    <w:lsdException w:name="toc 9" w:semiHidden="1" w:uiPriority="39" w:unhideWhenUsed="1"/>
+    <w:lsdException w:name="Normal Indent" w:semiHidden="1" w:unhideWhenUsed="1"/>
+    <w:lsdException w:name="footnote text" w:semiHidden="1" w:unhideWhenUsed="1"/>
+    <w:lsdException w:name="annotation text" w:semiHidden="1" w:unhideWhenUsed="1"/>
+    <w:lsdException w:name="header" w:semiHidden="1" w:unhideWhenUsed="1"/>
+    <w:lsdException w:name="footer" w:semiHidden="1" w:unhideWhenUsed="1"/>
+    <w:lsdException w:name="index heading" w:semiHidden="1" w:unhideWhenUsed="1"/>
+    <w:lsdException w:name="caption" w:semiHidden="1" w:uiPriority="35" w:unhideWhenUsed="1" w:qFormat="1"/>
+    <w:lsdException w:name="table of figures" w:semiHidden="1" w:unhideWhenUsed="1"/>
+    <w:lsdException w:name="envelope address" w:semiHidden="1" w:unhideWhenUsed="1"/>
+    <w:lsdException w:name="envelope return" w:semiHidden="1" w:unhideWhenUsed="1"/>
+    <w:lsdException w:name="footnote reference" w:semiHidden="1" w:unhideWhenUsed="1"/>
+    <w:lsdException w:name="annotation reference" w:semiHidden="1" w:unhideWhenUsed="1"/>
+    <w:lsdException w:name="line number" w:semiHidden="1" w:unhideWhenUsed="1"/>
+    <w:lsdException w:name="page number" w:semiHidden="1" w:unhideWhenUsed="1"/>
+    <w:lsdException w:name="endnote reference" w:semiHidden="1" w:unhideWhenUsed="1"/>
+    <w:lsdException w:name="endnote text" w:semiHidden="1" w:unhideWhenUsed="1"/>
+    <w:lsdException w:name="table of authorities" w:semiHidden="1" w:unhideWhenUsed="1"/>
+    <w:lsdException w:name="macro" w:semiHidden="1" w:unhideWhenUsed="1"/>
+    <w:lsdException w:name="toa heading" w:semiHidden="1" w:unhideWhenUsed="1"/>
+    <w:lsdException w:name="List" w:semiHidden="1" w:unhideWhenUsed="1"/>
+    <w:lsdException w:name="List Bullet" w:semiHidden="1" w:unhideWhenUsed="1"/>
+    <w:lsdException w:name="List Number" w:semiHidden="1" w:unhideWhenUsed="1"/>
+    <w:lsdException w:name="List 2" w:semiHidden="1" w:unhideWhenUsed="1"/>
+    <w:lsdException w:name="List 3" w:semiHidden="1" w:unhideWhenUsed="1"/>
+    <w:lsdException w:name="List 4" w:semiHidden="1" w:unhideWhenUsed="1"/>
+    <w:lsdException w:name="List 5" w:semiHidden="1" w:unhideWhenUsed="1"/>
+    <w:lsdException w:name="List Bullet 2" w:semiHidden="1" w:unhideWhenUsed="1"/>
+    <w:lsdException w:name="List Bullet 3" w:semiHidden="1" w:unhideWhenUsed="1"/>
+    <w:lsdException w:name="List Bullet 4" w:semiHidden="1" w:unhideWhenUsed="1"/>
+    <w:lsdException w:name="List Bullet 5" w:semiHidden="1" w:unhideWhenUsed="1"/>
+    <w:lsdException w:name="List Number 2" w:semiHidden="1" w:unhideWhenUsed="1"/>
+    <w:lsdException w:name="List Number 3" w:semiHidden="1" w:unhideWhenUsed="1"/>
+    <w:lsdException w:name="List Number 4" w:semiHidden="1" w:unhideWhenUsed="1"/>
+    <w:lsdException w:name="List Number 5" w:semiHidden="1" w:unhideWhenUsed="1"/>
+    <w:lsdException w:name="Title" w:uiPriority="10" w:qFormat="1"/>
+    <w:lsdException w:name="Closing" w:semiHidden="1" w:unhideWhenUsed="1"/>
+    <w:lsdException w:name="Signature" w:semiHidden="1" w:unhideWhenUsed="1"/>
+    <w:lsdException w:name="Default Paragraph Font" w:semiHidden="1" w:uiPriority="1" w:unhideWhenUsed="1"/>
+    <w:lsdException w:name="Body Text" w:semiHidden="1" w:unhideWhenUsed="1"/>
+    <w:lsdException w:name="Body Text Indent" w:semiHidden="1" w:unhideWhenUsed="1"/>
+    <w:lsdException w:name="List Continue" w:semiHidden="1" w:unhideWhenUsed="1"/>
+    <w:lsdException w:name="List Continue 2" w:semiHidden="1" w:unhideWhenUsed="1"/>
+    <w:lsdException w:name="List Continue 3" w:semiHidden="1" w:unhideWhenUsed="1"/>
+    <w:lsdException w:name="List Continue 4" w:semiHidden="1" w:unhideWhenUsed="1"/>
+    <w:lsdException w:name="List Continue 5" w:semiHidden="1" w:unhideWhenUsed="1"/>
+    <w:lsdException w:name="Message Header" w:semiHidden="1" w:unhideWhenUsed="1"/>
+    <w:lsdException w:name="Subtitle" w:uiPriority="11" w:qFormat="1"/>
+    <w:lsdException w:name="Salutation" w:semiHidden="1" w:unhideWhenUsed="1"/>
+    <w:lsdException w:name="Date" w:semiHidden="1" w:unhideWhenUsed="1"/>
+    <w:lsdException w:name="Body Text First Indent" w:semiHidden="1" w:unhideWhenUsed="1"/>
+    <w:lsdException w:name="Body Text First Indent 2" w:semiHidden="1" w:unhideWhenUsed="1"/>
+    <w:lsdException w:name="Note Heading" w:semiHidden="1" w:unhideWhenUsed="1"/>
+    <w:lsdException w:name="Body Text 2" w:semiHidden="1" w:unhideWhenUsed="1"/>
+    <w:lsdException w:name="Body Text 3" w:semiHidden="1" w:unhideWhenUsed="1"/>
+    <w:lsdException w:name="Body Text Indent 2" w:semiHidden="1" w:unhideWhenUsed="1"/>
+    <w:lsdException w:name="Body Text Indent 3" w:semiHidden="1" w:unhideWhenUsed="1"/>
+    <w:lsdException w:name="Block Text" w:semiHidden="1" w:unhideWhenUsed="1"/>
+    <w:lsdException w:name="Hyperlink" w:semiHidden="1" w:unhideWhenUsed="1"/>
+    <w:lsdException w:name="FollowedHyperlink" w:semiHidden="1" w:unhideWhenUsed="1"/>
+    <w:lsdException w:name="Strong" w:uiPriority="22" w:qFormat="1"/>
+    <w:lsdException w:name="Emphasis" w:uiPriority="20" w:qFormat="1"/>
+    <w:lsdException w:name="Document Map" w:semiHidden="1" w:unhideWhenUsed="1"/>
+    <w:lsdException w:name="Plain Text" w:semiHidden="1" w:unhideWhenUsed="1"/>
+    <w:lsdException w:name="E-mail Signature" w:semiHidden="1" w:unhideWhenUsed="1"/>
+    <w:lsdException w:name="HTML Top of Form" w:semiHidden="1" w:unhideWhenUsed="1"/>
+    <w:lsdException w:name="HTML Bottom of Form" w:semiHidden="1" w:unhideWhenUsed="1"/>
+    <w:lsdException w:name="Normal (Web)" w:semiHidden="1" w:unhideWhenUsed="1"/>
+    <w:lsdException w:name="HTML Acronym" w:semiHidden="1" w:unhideWhenUsed="1"/>
+    <w:lsdException w:name="HTML Address" w:semiHidden="1" w:unhideWhenUsed="1"/>
+    <w:lsdException w:name="HTML Cite" w:semiHidden="1" w:unhideWhenUsed="1"/>
+    <w:lsdException w:name="HTML Code" w:semiHidden="1" w:unhideWhenUsed="1"/>
+    <w:lsdException w:name="HTML Definition" w:semiHidden="1" w:unhideWhenUsed="1"/>
+    <w:lsdException w:name="HTML Keyboard" w:semiHidden="1" w:unhideWhenUsed="1"/>
+    <w:lsdException w:name="HTML Preformatted" w:semiHidden="1" w:unhideWhenUsed="1"/>
+    <w:lsdException w:name="HTML Sample" w:semiHidden="1" w:unhideWhenUsed="1"/>
+    <w:lsdException w:name="HTML Typewriter" w:semiHidden="1" w:unhideWhenUsed="1"/>
+    <w:lsdException w:name="HTML Variable" w:semiHidden="1" w:unhideWhenUsed="1"/>
+    <w:lsdException w:name="Normal Table" w:semiHidden="1" w:unhideWhenUsed="1"/>
+    <w:lsdException w:name="annotation subject" w:semiHidden="1" w:unhideWhenUsed="1"/>
+    <w:lsdException w:name="No List" w:semiHidden="1" w:unhideWhenUsed="1"/>
+    <w:lsdException w:name="Outline List 1" w:semiHidden="1" w:unhideWhenUsed="1"/>
+    <w:lsdException w:name="Outline List 2" w:semiHidden="1" w:unhideWhenUsed="1"/>
+    <w:lsdException w:name="Outline List 3" w:semiHidden="1" w:unhideWhenUsed="1"/>
+    <w:lsdException w:name="Table Simple 1" w:semiHidden="1" w:unhideWhenUsed="1"/>
+    <w:lsdException w:name="Table Simple 2" w:semiHidden="1" w:unhideWhenUsed="1"/>
+    <w:lsdException w:name="Table Simple 3" w:semiHidden="1" w:unhideWhenUsed="1"/>
+    <w:lsdException w:name="Table Classic 1" w:semiHidden="1" w:unhideWhenUsed="1"/>
+    <w:lsdException w:name="Table Classic 2" w:semiHidden="1" w:unhideWhenUsed="1"/>
+    <w:lsdException w:name="Table Classic 3" w:semiHidden="1" w:unhideWhenUsed="1"/>
+    <w:lsdException w:name="Table Classic 4" w:semiHidden="1" w:unhideWhenUsed="1"/>
+    <w:lsdException w:name="Table Colorful 1" w:semiHidden="1" w:unhideWhenUsed="1"/>
+    <w:lsdException w:name="Table Colorful 2" w:semiHidden="1" w:unhideWhenUsed="1"/>
+    <w:lsdException w:name="Table Colorful 3" w:semiHidden="1" w:unhideWhenUsed="1"/>
+    <w:lsdException w:name="Table Columns 1" w:semiHidden="1" w:unhideWhenUsed="1"/>
+    <w:lsdException w:name="Table Columns 2" w:semiHidden="1" w:unhideWhenUsed="1"/>
+    <w:lsdException w:name="Table Columns 3" w:semiHidden="1" w:unhideWhenUsed="1"/>
+    <w:lsdException w:name="Table Columns 4" w:semiHidden="1" w:unhideWhenUsed="1"/>
+    <w:lsdException w:name="Table Columns 5" w:semiHidden="1" w:unhideWhenUsed="1"/>
+    <w:lsdException w:name="Table Grid 1" w:semiHidden="1" w:unhideWhenUsed="1"/>
+    <w:lsdException w:name="Table Grid 2" w:semiHidden="1" w:unhideWhenUsed="1"/>
+    <w:lsdException w:name="Table Grid 3" w:semiHidden="1" w:unhideWhenUsed="1"/>
+    <w:lsdException w:name="Table Grid 4" w:semiHidden="1" w:unhideWhenUsed="1"/>
+    <w:lsdException w:name="Table Grid 5" w:semiHidden="1" w:unhideWhenUsed="1"/>
+    <w:lsdException w:name="Table Grid 6" w:semiHidden="1" w:unhideWhenUsed="1"/>
+    <w:lsdException w:name="Table Grid 7" w:semiHidden="1" w:unhideWhenUsed="1"/>
+    <w:lsdException w:name="Table Grid 8" w:semiHidden="1" w:unhideWhenUsed="1"/>
+    <w:lsdException w:name="Table List 1" w:semiHidden="1" w:unhideWhenUsed="1"/>
+    <w:lsdException w:name="Table List 2" w:semiHidden="1" w:unhideWhenUsed="1"/>
+    <w:lsdException w:name="Table List 3" w:semiHidden="1" w:unhideWhenUsed="1"/>
+    <w:lsdException w:name="Table List 4" w:semiHidden="1" w:unhideWhenUsed="1"/>
+    <w:lsdException w:name="Table List 5" w:semiHidden="1" w:unhideWhenUsed="1"/>
+    <w:lsdException w:name="Table List 6" w:semiHidden="1" w:unhideWhenUsed="1"/>
+    <w:lsdException w:name="Table List 7" w:semiHidden="1" w:unhideWhenUsed="1"/>
+    <w:lsdException w:name="Table List 8" w:semiHidden="1" w:unhideWhenUsed="1"/>
+    <w:lsdException w:name="Table 3D effects 1" w:semiHidden="1" w:unhideWhenUsed="1"/>
+    <w:lsdException w:name="Table 3D effects 2" w:semiHidden="1" w:unhideWhenUsed="1"/>
+    <w:lsdException w:name="Table 3D effects 3" w:semiHidden="1" w:unhideWhenUsed="1"/>
+    <w:lsdException w:name="Table Contemporary" w:semiHidden="1" w:unhideWhenUsed="1"/>
+    <w:lsdException w:name="Table Elegant" w:semiHidden="1" w:unhideWhenUsed="1"/>
+    <w:lsdException w:name="Table Professional" w:semiHidden="1" w:unhideWhenUsed="1"/>
+    <w:lsdException w:name="Table Subtle 1" w:semiHidden="1" w:unhideWhenUsed="1"/>
+    <w:lsdException w:name="Table Subtle 2" w:semiHidden="1" w:unhideWhenUsed="1"/>
+    <w:lsdException w:name="Table Web 1" w:semiHidden="1" w:unhideWhenUsed="1"/>
+    <w:lsdException w:name="Table Web 2" w:semiHidden="1" w:unhideWhenUsed="1"/>
+    <w:lsdException w:name="Table Web 3" w:semiHidden="1" w:unhideWhenUsed="1"/>
+    <w:lsdException w:name="Balloon Text" w:semiHidden="1" w:unhideWhenUsed="1"/>
+    <w:lsdException w:name="Table Grid" w:semiHidden="1" w:uiPriority="39" w:unhideWhenUsed="1"/>
+    <w:lsdException w:name="Table Theme" w:semiHidden="1" w:unhideWhenUsed="1"/>
+    <w:lsdException w:name="Placeholder Text" w:semiHidden="1"/>
+    <w:lsdException w:name="No Spacing" w:uiPriority="1" w:qFormat="1"/>
+    <w:lsdException w:name="Light Shading" w:uiPriority="60"/>
+    <w:lsdException w:name="Light List" w:uiPriority="61"/>
+    <w:lsdException w:name="Light Grid" w:uiPriority="62"/>
+    <w:lsdException w:name="Medium Shading 1" w:uiPriority="63"/>
+    <w:lsdException w:name="Medium Shading 2" w:uiPriority="64"/>
+    <w:lsdException w:name="Medium List 1" w:uiPriority="65"/>
+    <w:lsdException w:name="Medium List 2" w:uiPriority="66"/>
+    <w:lsdException w:name="Medium Grid 1" w:uiPriority="67"/>
+    <w:lsdException w:name="Medium Grid 2" w:uiPriority="68"/>
+    <w:lsdException w:name="Medium Grid 3" w:uiPriority="69"/>
+    <w:lsdException w:name="Dark List" w:uiPriority="70"/>
+    <w:lsdException w:name="Colorful Shading" w:uiPriority="71"/>
+    <w:lsdException w:name="Colorful List" w:uiPriority="72"/>
+    <w:lsdException w:name="Colorful Grid" w:uiPriority="73"/>
+    <w:lsdException w:name="Light Shading Accent 1" w:uiPriority="60"/>
+    <w:lsdException w:name="Light List Accent 1" w:uiPriority="61"/>
+    <w:lsdException w:name="Light Grid Accent 1" w:uiPriority="62"/>
+    <w:lsdException w:name="Medium Shading 1 Accent 1" w:uiPriority="63"/>
+    <w:lsdException w:name="Medium Shading 2 Accent 1" w:uiPriority="64"/>
+    <w:lsdException w:name="Medium List 1 Accent 1" w:uiPriority="65"/>
+    <w:lsdException w:name="Revision" w:semiHidden="1"/>
+    <w:lsdException w:name="List Paragraph" w:uiPriority="34" w:qFormat="1"/>
+    <w:lsdException w:name="Quote" w:uiPriority="29" w:qFormat="1"/>
+    <w:lsdException w:name="Intense Quote" w:uiPriority="30" w:qFormat="1"/>
+    <w:lsdException w:name="Medium List 2 Accent 1" w:uiPriority="66"/>
+    <w:lsdException w:name="Medium Grid 1 Accent 1" w:uiPriority="67"/>
+    <w:lsdException w:name="Medium Grid 2 Accent 1" w:uiPriority="68"/>
+    <w:lsdException w:name="Medium Grid 3 Accent 1" w:uiPriority="69"/>
+    <w:lsdException w:name="Dark List Accent 1" w:uiPriority="70"/>
+    <w:lsdException w:name="Colorful Shading Accent 1" w:uiPriority="71"/>
+    <w:lsdException w:name="Colorful List Accent 1" w:uiPriority="72"/>
+    <w:lsdException w:name="Colorful Grid Accent 1" w:uiPriority="73"/>
+    <w:lsdException w:name="Light Shading Accent 2" w:uiPriority="60"/>
+    <w:lsdException w:name="Light List Accent 2" w:uiPriority="61"/>
+    <w:lsdException w:name="Light Grid Accent 2" w:uiPriority="62"/>
+    <w:lsdException w:name="Medium Shading 1 Accent 2" w:uiPriority="63"/>
+    <w:lsdException w:name="Medium Shading 2 Accent 2" w:uiPriority="64"/>
+    <w:lsdException w:name="Medium List 1 Accent 2" w:uiPriority="65"/>
+    <w:lsdException w:name="Medium List 2 Accent 2" w:uiPriority="66"/>
+    <w:lsdException w:name="Medium Grid 1 Accent 2" w:uiPriority="67"/>
+    <w:lsdException w:name="Medium Grid 2 Accent 2" w:uiPriority="68"/>
+    <w:lsdException w:name="Medium Grid 3 Accent 2" w:uiPriority="69"/>
+    <w:lsdException w:name="Dark List Accent 2" w:uiPriority="70"/>
+    <w:lsdException w:name="Colorful Shading Accent 2" w:uiPriority="71"/>
+    <w:lsdException w:name="Colorful List Accent 2" w:uiPriority="72"/>
+    <w:lsdException w:name="Colorful Grid Accent 2" w:uiPriority="73"/>
+    <w:lsdException w:name="Light Shading Accent 3" w:uiPriority="60"/>
+    <w:lsdException w:name="Light List Accent 3" w:uiPriority="61"/>
+    <w:lsdException w:name="Light Grid Accent 3" w:uiPriority="62"/>
+    <w:lsdException w:name="Medium Shading 1 Accent 3" w:uiPriority="63"/>
+    <w:lsdException w:name="Medium Shading 2 Accent 3" w:uiPriority="64"/>
+    <w:lsdException w:name="Medium List 1 Accent 3" w:uiPriority="65"/>
+    <w:lsdException w:name="Medium List 2 Accent 3" w:uiPriority="66"/>
+    <w:lsdException w:name="Medium Grid 1 Accent 3" w:uiPriority="67"/>
+    <w:lsdException w:name="Medium Grid 2 Accent 3" w:uiPriority="68"/>
+    <w:lsdException w:name="Medium Grid 3 Accent 3" w:uiPriority="69"/>
+    <w:lsdException w:name="Dark List Accent 3" w:uiPriority="70"/>
+    <w:lsdException w:name="Colorful Shading Accent 3" w:uiPriority="71"/>
+    <w:lsdException w:name="Colorful List Accent 3" w:uiPriority="72"/>
+    <w:lsdException w:name="Colorful Grid Accent 3" w:uiPriority="73"/>
+    <w:lsdException w:name="Light Shading Accent 4" w:uiPriority="60"/>
+    <w:lsdException w:name="Light List Accent 4" w:uiPriority="61"/>
+    <w:lsdException w:name="Light Grid Accent 4" w:uiPriority="62"/>
+    <w:lsdException w:name="Medium Shading 1 Accent 4" w:uiPriority="63"/>
+    <w:lsdException w:name="Medium Shading 2 Accent 4" w:uiPriority="64"/>
+    <w:lsdException w:name="Medium List 1 Accent 4" w:uiPriority="65"/>
+    <w:lsdException w:name="Medium List 2 Accent 4" w:uiPriority="66"/>
+    <w:lsdException w:name="Medium Grid 1 Accent 4" w:uiPriority="67"/>
+    <w:lsdException w:name="Medium Grid 2 Accent 4" w:uiPriority="68"/>
+    <w:lsdException w:name="Medium Grid 3 Accent 4" w:uiPriority="69"/>
+    <w:lsdException w:name="Dark List Accent 4" w:uiPriority="70"/>
+    <w:lsdException w:name="Colorful Shading Accent 4" w:uiPriority="71"/>
+    <w:lsdException w:name="Colorful List Accent 4" w:uiPriority="72"/>
+    <w:lsdException w:name="Colorful Grid Accent 4" w:uiPriority="73"/>
+    <w:lsdException w:name="Light Shading Accent 5" w:uiPriority="60"/>
+    <w:lsdException w:name="Light List Accent 5" w:uiPriority="61"/>
+    <w:lsdException w:name="Light Grid Accent 5" w:uiPriority="62"/>
+    <w:lsdException w:name="Medium Shading 1 Accent 5" w:uiPriority="63"/>
+    <w:lsdException w:name="Medium Shading 2 Accent 5" w:uiPriority="64"/>
+    <w:lsdException w:name="Medium List 1 Accent 5" w:uiPriority="65"/>
+    <w:lsdException w:name="Medium List 2 Accent 5" w:uiPriority="66"/>
+    <w:lsdException w:name="Medium Grid 1 Accent 5" w:uiPriority="67"/>
+    <w:lsdException w:name="Medium Grid 2 Accent 5" w:uiPriority="68"/>
+    <w:lsdException w:name="Medium Grid 3 Accent 5" w:uiPriority="69"/>
+    <w:lsdException w:name="Dark List Accent 5" w:uiPriority="70"/>
+    <w:lsdException w:name="Colorful Shading Accent 5" w:uiPriority="71"/>
+    <w:lsdException w:name="Colorful List Accent 5" w:uiPriority="72"/>
+    <w:lsdException w:name="Colorful Grid Accent 5" w:uiPriority="73"/>
+    <w:lsdException w:name="Light Shading Accent 6" w:uiPriority="60"/>
+    <w:lsdException w:name="Light List Accent 6" w:uiPriority="61"/>
+    <w:lsdException w:name="Light Grid Accent 6" w:uiPriority="62"/>
+    <w:lsdException w:name="Medium Shading 1 Accent 6" w:uiPriority="63"/>
+    <w:lsdException w:name="Medium Shading 2 Accent 6" w:uiPriority="64"/>
+    <w:lsdException w:name="Medium List 1 Accent 6" w:uiPriority="65"/>
+    <w:lsdException w:name="Medium List 2 Accent 6" w:uiPriority="66"/>
+    <w:lsdException w:name="Medium Grid 1 Accent 6" w:uiPriority="67"/>
+    <w:lsdException w:name="Medium Grid 2 Accent 6" w:uiPriority="68"/>
+    <w:lsdException w:name="Medium Grid 3 Accent 6" w:uiPriority="69"/>
+    <w:lsdException w:name="Dark List Accent 6" w:uiPriority="70"/>
+    <w:lsdException w:name="Colorful Shading Accent 6" w:uiPriority="71"/>
+    <w:lsdException w:name="Colorful List Accent 6" w:uiPriority="72"/>
+    <w:lsdException w:name="Colorful Grid Accent 6" w:uiPriority="73"/>
+    <w:lsdException w:name="Subtle Emphasis" w:uiPriority="19" w:qFormat="1"/>
+    <w:lsdException w:name="Intense Emphasis" w:uiPriority="21" w:qFormat="1"/>
+    <w:lsdException w:name="Subtle Reference" w:uiPriority="31" w:qFormat="1"/>
+    <w:lsdException w:name="Intense Reference" w:uiPriority="32" w:qFormat="1"/>
+    <w:lsdException w:name="Book Title" w:uiPriority="33" w:qFormat="1"/>
+    <w:lsdException w:name="Bibliography" w:semiHidden="1" w:uiPriority="37" w:unhideWhenUsed="1"/>
+    <w:lsdException w:name="TOC Heading" w:semiHidden="1" w:uiPriority="39" w:unhideWhenUsed="1" w:qFormat="1"/>
+    <w:lsdException w:name="Plain Table 1" w:uiPriority="41"/>
+    <w:lsdException w:name="Plain Table 2" w:uiPriority="42"/>
+    <w:lsdException w:name="Plain Table 3" w:uiPriority="43"/>
+    <w:lsdException w:name="Plain Table 4" w:uiPriority="44"/>
+    <w:lsdException w:name="Plain Table 5" w:uiPriority="45"/>
+    <w:lsdException w:name="Grid Table Light" w:uiPriority="40"/>
+    <w:lsdException w:name="Grid Table 1 Light" w:uiPriority="46"/>
+    <w:lsdException w:name="Grid Table 2" w:uiPriority="47"/>
+    <w:lsdException w:name="Grid Table 3" w:uiPriority="48"/>
+    <w:lsdException w:name="Grid Table 4" w:uiPriority="49"/>
+    <w:lsdException w:name="Grid Table 5 Dark" w:uiPriority="50"/>
+    <w:lsdException w:name="Grid Table 6 Colorful" w:uiPriority="51"/>
+    <w:lsdException w:name="Grid Table 7 Colorful" w:uiPriority="52"/>
+    <w:lsdException w:name="Grid Table 1 Light Accent 1" w:uiPriority="46"/>
+    <w:lsdException w:name="Grid Table 2 Accent 1" w:uiPriority="47"/>
+    <w:lsdException w:name="Grid Table 3 Accent 1" w:uiPriority="48"/>
+    <w:lsdException w:name="Grid Table 4 Accent 1" w:uiPriority="49"/>
+    <w:lsdException w:name="Grid Table 5 Dark Accent 1" w:uiPriority="50"/>
+    <w:lsdException w:name="Grid Table 6 Colorful Accent 1" w:uiPriority="51"/>
+    <w:lsdException w:name="Grid Table 7 Colorful Accent 1" w:uiPriority="52"/>
+    <w:lsdException w:name="Grid Table 1 Light Accent 2" w:uiPriority="46"/>
+    <w:lsdException w:name="Grid Table 2 Accent 2" w:uiPriority="47"/>
+    <w:lsdException w:name="Grid Table 3 Accent 2" w:uiPriority="48"/>
+    <w:lsdException w:name="Grid Table 4 Accent 2" w:uiPriority="49"/>
+    <w:lsdException w:name="Grid Table 5 Dark Accent 2" w:uiPriority="50"/>
+    <w:lsdException w:name="Grid Table 6 Colorful Accent 2" w:uiPriority="51"/>
+    <w:lsdException w:name="Grid Table 7 Colorful Accent 2" w:uiPriority="52"/>
+    <w:lsdException w:name="Grid Table 1 Light Accent 3" w:uiPriority="46"/>
+    <w:lsdException w:name="Grid Table 2 Accent 3" w:uiPriority="47"/>
+    <w:lsdException w:name="Grid Table 3 Accent 3" w:uiPriority="48"/>
+    <w:lsdException w:name="Grid Table 4 Accent 3" w:uiPriority="49"/>
+    <w:lsdException w:name="Grid Table 5 Dark Accent 3" w:uiPriority="50"/>
+    <w:lsdException w:name="Grid Table 6 Colorful Accent 3" w:uiPriority="51"/>
+    <w:lsdException w:name="Grid Table 7 Colorful Accent 3" w:uiPriority="52"/>
+    <w:lsdException w:name="Grid Table 1 Light Accent 4" w:uiPriority="46"/>
+    <w:lsdException w:name="Grid Table 2 Accent 4" w:uiPriority="47"/>
+    <w:lsdException w:name="Grid Table 3 Accent 4" w:uiPriority="48"/>
+    <w:lsdException w:name="Grid Table 4 Accent 4" w:uiPriority="49"/>
+    <w:lsdException w:name="Grid Table 5 Dark Accent 4" w:uiPriority="50"/>
+    <w:lsdException w:name="Grid Table 6 Colorful Accent 4" w:uiPriority="51"/>
+    <w:lsdException w:name="Grid Table 7 Colorful Accent 4" w:uiPriority="52"/>
+    <w:lsdException w:name="Grid Table 1 Light Accent 5" w:uiPriority="46"/>
+    <w:lsdException w:name="Grid Table 2 Accent 5" w:uiPriority="47"/>
+    <w:lsdException w:name="Grid Table 3 Accent 5" w:uiPriority="48"/>
+    <w:lsdException w:name="Grid Table 4 Accent 5" w:uiPriority="49"/>
+    <w:lsdException w:name="Grid Table 5 Dark Accent 5" w:uiPriority="50"/>
+    <w:lsdException w:name="Grid Table 6 Colorful Accent 5" w:uiPriority="51"/>
+    <w:lsdException w:name="Grid Table 7 Colorful Accent 5" w:uiPriority="52"/>
+    <w:lsdException w:name="Grid Table 1 Light Accent 6" w:uiPriority="46"/>
+    <w:lsdException w:name="Grid Table 2 Accent 6" w:uiPriority="47"/>
+    <w:lsdException w:name="Grid Table 3 Accent 6" w:uiPriority="48"/>
+    <w:lsdException w:name="Grid Table 4 Accent 6" w:uiPriority="49"/>
+    <w:lsdException w:name="Grid Table 5 Dark Accent 6" w:uiPriority="50"/>
+    <w:lsdException w:name="Grid Table 6 Colorful Accent 6" w:uiPriority="51"/>
+    <w:lsdException w:name="Grid Table 7 Colorful Accent 6" w:uiPriority="52"/>
+    <w:lsdException w:name="List Table 1 Light" w:uiPriority="46"/>
+    <w:lsdException w:name="List Table 2" w:uiPriority="47"/>
+    <w:lsdException w:name="List Table 3" w:uiPriority="48"/>
+    <w:lsdException w:name="List Table 4" w:uiPriority="49"/>
+    <w:lsdException w:name="List Table 5 Dark" w:uiPriority="50"/>
+    <w:lsdException w:name="List Table 6 Colorful" w:uiPriority="51"/>
+    <w:lsdException w:name="List Table 7 Colorful" w:uiPriority="52"/>
+    <w:lsdException w:name="List Table 1 Light Accent 1" w:uiPriority="46"/>
+    <w:lsdException w:name="List Table 2 Accent 1" w:uiPriority="47"/>
+    <w:lsdException w:name="List Table 3 Accent 1" w:uiPriority="48"/>
+    <w:lsdException w:name="List Table 4 Accent 1" w:uiPriority="49"/>
+    <w:lsdException w:name="List Table 5 Dark Accent 1" w:uiPriority="50"/>
+    <w:lsdException w:name="List Table 6 Colorful Accent 1" w:uiPriority="51"/>
+    <w:lsdException w:name="List Table 7 Colorful Accent 1" w:uiPriority="52"/>
+    <w:lsdException w:name="List Table 1 Light Accent 2" w:uiPriority="46"/>
+    <w:lsdException w:name="List Table 2 Accent 2" w:uiPriority="47"/>
+    <w:lsdException w:name="List Table 3 Accent 2" w:uiPriority="48"/>
+    <w:lsdException w:name="List Table 4 Accent 2" w:uiPriority="49"/>
+    <w:lsdException w:name="List Table 5 Dark Accent 2" w:uiPriority="50"/>
+    <w:lsdException w:name="List Table 6 Colorful Accent 2" w:uiPriority="51"/>
+    <w:lsdException w:name="List Table 7 Colorful Accent 2" w:uiPriority="52"/>
+    <w:lsdException w:name="List Table 1 Light Accent 3" w:uiPriority="46"/>
+    <w:lsdException w:name="List Table 2 Accent 3" w:uiPriority="47"/>
+    <w:lsdException w:name="List Table 3 Accent 3" w:uiPriority="48"/>
+    <w:lsdException w:name="List Table 4 Accent 3" w:uiPriority="49"/>
+    <w:lsdException w:name="List Table 5 Dark Accent 3" w:uiPriority="50"/>
+    <w:lsdException w:name="List Table 6 Colorful Accent 3" w:uiPriority="51"/>
+    <w:lsdException w:name="List Table 7 Colorful Accent 3" w:uiPriority="52"/>
+    <w:lsdException w:name="List Table 1 Light Accent 4" w:uiPriority="46"/>
+    <w:lsdException w:name="List Table 2 Accent 4" w:uiPriority="47"/>
+    <w:lsdException w:name="List Table 3 Accent 4" w:uiPriority="48"/>
+    <w:lsdException w:name="List Table 4 Accent 4" w:uiPriority="49"/>
+    <w:lsdException w:name="List Table 5 Dark Accent 4" w:uiPriority="50"/>
+    <w:lsdException w:name="List Table 6 Colorful Accent 4" w:uiPriority="51"/>
+    <w:lsdException w:name="List Table 7 Colorful Accent 4" w:uiPriority="52"/>
+    <w:lsdException w:name="List Table 1 Light Accent 5" w:uiPriority="46"/>
+    <w:lsdException w:name="List Table 2 Accent 5" w:uiPriority="47"/>
+    <w:lsdException w:name="List Table 3 Accent 5" w:uiPriority="48"/>
+    <w:lsdException w:name="List Table 4 Accent 5" w:uiPriority="49"/>
+    <w:lsdException w:name="List Table 5 Dark Accent 5" w:uiPriority="50"/>
+    <w:lsdException w:name="List Table 6 Colorful Accent 5" w:uiPriority="51"/>
+    <w:lsdException w:name="List Table 7 Colorful Accent 5" w:uiPriority="52"/>
+    <w:lsdException w:name="List Table 1 Light Accent 6" w:uiPriority="46"/>
+    <w:lsdException w:name="List Table 2 Accent 6" w:uiPriority="47"/>
+    <w:lsdException w:name="List Table 3 Accent 6" w:uiPriority="48"/>
+    <w:lsdException w:name="List Table 4 Accent 6" w:uiPriority="49"/>
+    <w:lsdException w:name="List Table 5 Dark Accent 6" w:uiPriority="50"/>
+    <w:lsdException w:name="List Table 6 Colorful Accent 6" w:uiPriority="51"/>
+    <w:lsdException w:name="List Table 7 Colorful Accent 6" w:uiPriority="52"/>
+    <w:lsdException w:name="Mention" w:semiHidden="1" w:unhideWhenUsed="1"/>
+    <w:lsdException w:name="Smart Hyperlink" w:semiHidden="1" w:unhideWhenUsed="1"/>
+    <w:lsdException w:name="Hashtag" w:semiHidden="1" w:unhideWhenUsed="1"/>
+    <w:lsdException w:name="Unresolved Mention" w:semiHidden="1" w:unhideWhenUsed="1"/>
   </w:latentStyles>
   <w:style w:type="paragraph" w:default="1" w:styleId="Normal">
     <w:name w:val="Normal"/>
     <w:qFormat/>
+    <w:rsid w:val="005E20BC"/>
   </w:style>
   <w:style w:type="character" w:default="1" w:styleId="Tipodeletrapredefinidodopargrafo">
     <w:name w:val="Default Paragraph Font"/>
@@ -1677,7 +2102,7 @@
   <w:style w:type="paragraph" w:styleId="Textodebalo">
     <w:name w:val="Balloon Text"/>
     <w:basedOn w:val="Normal"/>
-    <w:link w:val="TextodebaloCarcter"/>
+    <w:link w:val="TextodebaloCarter"/>
     <w:uiPriority w:val="99"/>
     <w:semiHidden/>
     <w:unhideWhenUsed/>
@@ -1691,8 +2116,8 @@
       <w:szCs w:val="18"/>
     </w:rPr>
   </w:style>
-  <w:style w:type="character" w:customStyle="1" w:styleId="TextodebaloCarcter">
-    <w:name w:val="Texto de balão Carácter"/>
+  <w:style w:type="character" w:customStyle="1" w:styleId="TextodebaloCarter">
+    <w:name w:val="Texto de balão Caráter"/>
     <w:basedOn w:val="Tipodeletrapredefinidodopargrafo"/>
     <w:link w:val="Textodebalo"/>
     <w:uiPriority w:val="99"/>
@@ -1707,7 +2132,7 @@
   <w:style w:type="paragraph" w:styleId="Cabealho">
     <w:name w:val="header"/>
     <w:basedOn w:val="Normal"/>
-    <w:link w:val="CabealhoCarcter"/>
+    <w:link w:val="CabealhoCarter"/>
     <w:uiPriority w:val="99"/>
     <w:unhideWhenUsed/>
     <w:rsid w:val="001E1CAE"/>
@@ -1719,8 +2144,8 @@
       <w:spacing w:after="0" w:line="240" w:lineRule="auto"/>
     </w:pPr>
   </w:style>
-  <w:style w:type="character" w:customStyle="1" w:styleId="CabealhoCarcter">
-    <w:name w:val="Cabeçalho Carácter"/>
+  <w:style w:type="character" w:customStyle="1" w:styleId="CabealhoCarter">
+    <w:name w:val="Cabeçalho Caráter"/>
     <w:basedOn w:val="Tipodeletrapredefinidodopargrafo"/>
     <w:link w:val="Cabealho"/>
     <w:uiPriority w:val="99"/>
@@ -1729,7 +2154,7 @@
   <w:style w:type="paragraph" w:styleId="Rodap">
     <w:name w:val="footer"/>
     <w:basedOn w:val="Normal"/>
-    <w:link w:val="RodapCarcter"/>
+    <w:link w:val="RodapCarter"/>
     <w:uiPriority w:val="99"/>
     <w:unhideWhenUsed/>
     <w:rsid w:val="001E1CAE"/>
@@ -1741,283 +2166,8 @@
       <w:spacing w:after="0" w:line="240" w:lineRule="auto"/>
     </w:pPr>
   </w:style>
-  <w:style w:type="character" w:customStyle="1" w:styleId="RodapCarcter">
-    <w:name w:val="Rodapé Carácter"/>
-    <w:basedOn w:val="Tipodeletrapredefinidodopargrafo"/>
-    <w:link w:val="Rodap"/>
-    <w:uiPriority w:val="99"/>
-    <w:rsid w:val="001E1CAE"/>
-  </w:style>
-</w:styles>
-</file>
-
-<file path=word/stylesWithEffects.xml><?xml version="1.0" encoding="utf-8"?>
-<w:styles xmlns:wpc="http://schemas.microsoft.com/office/word/2010/wordprocessingCanvas" xmlns:mc="http://schemas.openxmlformats.org/markup-compatibility/2006" xmlns:o="urn:schemas-microsoft-com:office:office" xmlns:r="http://schemas.openxmlformats.org/officeDocument/2006/relationships" xmlns:m="http://schemas.openxmlformats.org/officeDocument/2006/math" xmlns:v="urn:schemas-microsoft-com:vml" xmlns:wp14="http://schemas.microsoft.com/office/word/2010/wordprocessingDrawing" xmlns:wp="http://schemas.openxmlformats.org/drawingml/2006/wordprocessingDrawing" xmlns:w10="urn:schemas-microsoft-com:office:word" xmlns:w="http://schemas.openxmlformats.org/wordprocessingml/2006/main" xmlns:w14="http://schemas.microsoft.com/office/word/2010/wordml" xmlns:wpg="http://schemas.microsoft.com/office/word/2010/wordprocessingGroup" xmlns:wpi="http://schemas.microsoft.com/office/word/2010/wordprocessingInk" xmlns:wne="http://schemas.microsoft.com/office/word/2006/wordml" xmlns:wps="http://schemas.microsoft.com/office/word/2010/wordprocessingShape" mc:Ignorable="w14 wp14">
-  <w:docDefaults>
-    <w:rPrDefault>
-      <w:rPr>
-        <w:rFonts w:asciiTheme="minorHAnsi" w:eastAsiaTheme="minorHAnsi" w:hAnsiTheme="minorHAnsi" w:cstheme="minorBidi"/>
-        <w:sz w:val="22"/>
-        <w:szCs w:val="22"/>
-        <w:lang w:val="pt-PT" w:eastAsia="en-US" w:bidi="ar-SA"/>
-      </w:rPr>
-    </w:rPrDefault>
-    <w:pPrDefault>
-      <w:pPr>
-        <w:spacing w:after="160" w:line="259" w:lineRule="auto"/>
-      </w:pPr>
-    </w:pPrDefault>
-  </w:docDefaults>
-  <w:latentStyles w:defLockedState="0" w:defUIPriority="99" w:defSemiHidden="1" w:defUnhideWhenUsed="1" w:defQFormat="0" w:count="267">
-    <w:lsdException w:name="Normal" w:semiHidden="0" w:uiPriority="0" w:unhideWhenUsed="0" w:qFormat="1"/>
-    <w:lsdException w:name="heading 1" w:semiHidden="0" w:uiPriority="9" w:unhideWhenUsed="0" w:qFormat="1"/>
-    <w:lsdException w:name="heading 2" w:uiPriority="9" w:qFormat="1"/>
-    <w:lsdException w:name="heading 3" w:uiPriority="9" w:qFormat="1"/>
-    <w:lsdException w:name="heading 4" w:uiPriority="9" w:qFormat="1"/>
-    <w:lsdException w:name="heading 5" w:uiPriority="9" w:qFormat="1"/>
-    <w:lsdException w:name="heading 6" w:uiPriority="9" w:qFormat="1"/>
-    <w:lsdException w:name="heading 7" w:uiPriority="9" w:qFormat="1"/>
-    <w:lsdException w:name="heading 8" w:uiPriority="9" w:qFormat="1"/>
-    <w:lsdException w:name="heading 9" w:uiPriority="9" w:qFormat="1"/>
-    <w:lsdException w:name="toc 1" w:uiPriority="39"/>
-    <w:lsdException w:name="toc 2" w:uiPriority="39"/>
-    <w:lsdException w:name="toc 3" w:uiPriority="39"/>
-    <w:lsdException w:name="toc 4" w:uiPriority="39"/>
-    <w:lsdException w:name="toc 5" w:uiPriority="39"/>
-    <w:lsdException w:name="toc 6" w:uiPriority="39"/>
-    <w:lsdException w:name="toc 7" w:uiPriority="39"/>
-    <w:lsdException w:name="toc 8" w:uiPriority="39"/>
-    <w:lsdException w:name="toc 9" w:uiPriority="39"/>
-    <w:lsdException w:name="caption" w:uiPriority="35" w:qFormat="1"/>
-    <w:lsdException w:name="Title" w:semiHidden="0" w:uiPriority="10" w:unhideWhenUsed="0" w:qFormat="1"/>
-    <w:lsdException w:name="Default Paragraph Font" w:uiPriority="1"/>
-    <w:lsdException w:name="Subtitle" w:semiHidden="0" w:uiPriority="11" w:unhideWhenUsed="0" w:qFormat="1"/>
-    <w:lsdException w:name="Strong" w:semiHidden="0" w:uiPriority="22" w:unhideWhenUsed="0" w:qFormat="1"/>
-    <w:lsdException w:name="Emphasis" w:semiHidden="0" w:uiPriority="20" w:unhideWhenUsed="0" w:qFormat="1"/>
-    <w:lsdException w:name="Table Grid" w:semiHidden="0" w:uiPriority="39" w:unhideWhenUsed="0"/>
-    <w:lsdException w:name="Placeholder Text" w:unhideWhenUsed="0"/>
-    <w:lsdException w:name="No Spacing" w:semiHidden="0" w:uiPriority="1" w:unhideWhenUsed="0" w:qFormat="1"/>
-    <w:lsdException w:name="Light Shading" w:semiHidden="0" w:uiPriority="60" w:unhideWhenUsed="0"/>
-    <w:lsdException w:name="Light List" w:semiHidden="0" w:uiPriority="61" w:unhideWhenUsed="0"/>
-    <w:lsdException w:name="Light Grid" w:semiHidden="0" w:uiPriority="62" w:unhideWhenUsed="0"/>
-    <w:lsdException w:name="Medium Shading 1" w:semiHidden="0" w:uiPriority="63" w:unhideWhenUsed="0"/>
-    <w:lsdException w:name="Medium Shading 2" w:semiHidden="0" w:uiPriority="64" w:unhideWhenUsed="0"/>
-    <w:lsdException w:name="Medium List 1" w:semiHidden="0" w:uiPriority="65" w:unhideWhenUsed="0"/>
-    <w:lsdException w:name="Medium List 2" w:semiHidden="0" w:uiPriority="66" w:unhideWhenUsed="0"/>
-    <w:lsdException w:name="Medium Grid 1" w:semiHidden="0" w:uiPriority="67" w:unhideWhenUsed="0"/>
-    <w:lsdException w:name="Medium Grid 2" w:semiHidden="0" w:uiPriority="68" w:unhideWhenUsed="0"/>
-    <w:lsdException w:name="Medium Grid 3" w:semiHidden="0" w:uiPriority="69" w:unhideWhenUsed="0"/>
-    <w:lsdException w:name="Dark List" w:semiHidden="0" w:uiPriority="70" w:unhideWhenUsed="0"/>
-    <w:lsdException w:name="Colorful Shading" w:semiHidden="0" w:uiPriority="71" w:unhideWhenUsed="0"/>
-    <w:lsdException w:name="Colorful List" w:semiHidden="0" w:uiPriority="72" w:unhideWhenUsed="0"/>
-    <w:lsdException w:name="Colorful Grid" w:semiHidden="0" w:uiPriority="73" w:unhideWhenUsed="0"/>
-    <w:lsdException w:name="Light Shading Accent 1" w:semiHidden="0" w:uiPriority="60" w:unhideWhenUsed="0"/>
-    <w:lsdException w:name="Light List Accent 1" w:semiHidden="0" w:uiPriority="61" w:unhideWhenUsed="0"/>
-    <w:lsdException w:name="Light Grid Accent 1" w:semiHidden="0" w:uiPriority="62" w:unhideWhenUsed="0"/>
-    <w:lsdException w:name="Medium Shading 1 Accent 1" w:semiHidden="0" w:uiPriority="63" w:unhideWhenUsed="0"/>
-    <w:lsdException w:name="Medium Shading 2 Accent 1" w:semiHidden="0" w:uiPriority="64" w:unhideWhenUsed="0"/>
-    <w:lsdException w:name="Medium List 1 Accent 1" w:semiHidden="0" w:uiPriority="65" w:unhideWhenUsed="0"/>
-    <w:lsdException w:name="Revision" w:unhideWhenUsed="0"/>
-    <w:lsdException w:name="List Paragraph" w:semiHidden="0" w:uiPriority="34" w:unhideWhenUsed="0" w:qFormat="1"/>
-    <w:lsdException w:name="Quote" w:semiHidden="0" w:uiPriority="29" w:unhideWhenUsed="0" w:qFormat="1"/>
-    <w:lsdException w:name="Intense Quote" w:semiHidden="0" w:uiPriority="30" w:unhideWhenUsed="0" w:qFormat="1"/>
-    <w:lsdException w:name="Medium List 2 Accent 1" w:semiHidden="0" w:uiPriority="66" w:unhideWhenUsed="0"/>
-    <w:lsdException w:name="Medium Grid 1 Accent 1" w:semiHidden="0" w:uiPriority="67" w:unhideWhenUsed="0"/>
-    <w:lsdException w:name="Medium Grid 2 Accent 1" w:semiHidden="0" w:uiPriority="68" w:unhideWhenUsed="0"/>
-    <w:lsdException w:name="Medium Grid 3 Accent 1" w:semiHidden="0" w:uiPriority="69" w:unhideWhenUsed="0"/>
-    <w:lsdException w:name="Dark List Accent 1" w:semiHidden="0" w:uiPriority="70" w:unhideWhenUsed="0"/>
-    <w:lsdException w:name="Colorful Shading Accent 1" w:semiHidden="0" w:uiPriority="71" w:unhideWhenUsed="0"/>
-    <w:lsdException w:name="Colorful List Accent 1" w:semiHidden="0" w:uiPriority="72" w:unhideWhenUsed="0"/>
-    <w:lsdException w:name="Colorful Grid Accent 1" w:semiHidden="0" w:uiPriority="73" w:unhideWhenUsed="0"/>
-    <w:lsdException w:name="Light Shading Accent 2" w:semiHidden="0" w:uiPriority="60" w:unhideWhenUsed="0"/>
-    <w:lsdException w:name="Light List Accent 2" w:semiHidden="0" w:uiPriority="61" w:unhideWhenUsed="0"/>
-    <w:lsdException w:name="Light Grid Accent 2" w:semiHidden="0" w:uiPriority="62" w:unhideWhenUsed="0"/>
-    <w:lsdException w:name="Medium Shading 1 Accent 2" w:semiHidden="0" w:uiPriority="63" w:unhideWhenUsed="0"/>
-    <w:lsdException w:name="Medium Shading 2 Accent 2" w:semiHidden="0" w:uiPriority="64" w:unhideWhenUsed="0"/>
-    <w:lsdException w:name="Medium List 1 Accent 2" w:semiHidden="0" w:uiPriority="65" w:unhideWhenUsed="0"/>
-    <w:lsdException w:name="Medium List 2 Accent 2" w:semiHidden="0" w:uiPriority="66" w:unhideWhenUsed="0"/>
-    <w:lsdException w:name="Medium Grid 1 Accent 2" w:semiHidden="0" w:uiPriority="67" w:unhideWhenUsed="0"/>
-    <w:lsdException w:name="Medium Grid 2 Accent 2" w:semiHidden="0" w:uiPriority="68" w:unhideWhenUsed="0"/>
-    <w:lsdException w:name="Medium Grid 3 Accent 2" w:semiHidden="0" w:uiPriority="69" w:unhideWhenUsed="0"/>
-    <w:lsdException w:name="Dark List Accent 2" w:semiHidden="0" w:uiPriority="70" w:unhideWhenUsed="0"/>
-    <w:lsdException w:name="Colorful Shading Accent 2" w:semiHidden="0" w:uiPriority="71" w:unhideWhenUsed="0"/>
-    <w:lsdException w:name="Colorful List Accent 2" w:semiHidden="0" w:uiPriority="72" w:unhideWhenUsed="0"/>
-    <w:lsdException w:name="Colorful Grid Accent 2" w:semiHidden="0" w:uiPriority="73" w:unhideWhenUsed="0"/>
-    <w:lsdException w:name="Light Shading Accent 3" w:semiHidden="0" w:uiPriority="60" w:unhideWhenUsed="0"/>
-    <w:lsdException w:name="Light List Accent 3" w:semiHidden="0" w:uiPriority="61" w:unhideWhenUsed="0"/>
-    <w:lsdException w:name="Light Grid Accent 3" w:semiHidden="0" w:uiPriority="62" w:unhideWhenUsed="0"/>
-    <w:lsdException w:name="Medium Shading 1 Accent 3" w:semiHidden="0" w:uiPriority="63" w:unhideWhenUsed="0"/>
-    <w:lsdException w:name="Medium Shading 2 Accent 3" w:semiHidden="0" w:uiPriority="64" w:unhideWhenUsed="0"/>
-    <w:lsdException w:name="Medium List 1 Accent 3" w:semiHidden="0" w:uiPriority="65" w:unhideWhenUsed="0"/>
-    <w:lsdException w:name="Medium List 2 Accent 3" w:semiHidden="0" w:uiPriority="66" w:unhideWhenUsed="0"/>
-    <w:lsdException w:name="Medium Grid 1 Accent 3" w:semiHidden="0" w:uiPriority="67" w:unhideWhenUsed="0"/>
-    <w:lsdException w:name="Medium Grid 2 Accent 3" w:semiHidden="0" w:uiPriority="68" w:unhideWhenUsed="0"/>
-    <w:lsdException w:name="Medium Grid 3 Accent 3" w:semiHidden="0" w:uiPriority="69" w:unhideWhenUsed="0"/>
-    <w:lsdException w:name="Dark List Accent 3" w:semiHidden="0" w:uiPriority="70" w:unhideWhenUsed="0"/>
-    <w:lsdException w:name="Colorful Shading Accent 3" w:semiHidden="0" w:uiPriority="71" w:unhideWhenUsed="0"/>
-    <w:lsdException w:name="Colorful List Accent 3" w:semiHidden="0" w:uiPriority="72" w:unhideWhenUsed="0"/>
-    <w:lsdException w:name="Colorful Grid Accent 3" w:semiHidden="0" w:uiPriority="73" w:unhideWhenUsed="0"/>
-    <w:lsdException w:name="Light Shading Accent 4" w:semiHidden="0" w:uiPriority="60" w:unhideWhenUsed="0"/>
-    <w:lsdException w:name="Light List Accent 4" w:semiHidden="0" w:uiPriority="61" w:unhideWhenUsed="0"/>
-    <w:lsdException w:name="Light Grid Accent 4" w:semiHidden="0" w:uiPriority="62" w:unhideWhenUsed="0"/>
-    <w:lsdException w:name="Medium Shading 1 Accent 4" w:semiHidden="0" w:uiPriority="63" w:unhideWhenUsed="0"/>
-    <w:lsdException w:name="Medium Shading 2 Accent 4" w:semiHidden="0" w:uiPriority="64" w:unhideWhenUsed="0"/>
-    <w:lsdException w:name="Medium List 1 Accent 4" w:semiHidden="0" w:uiPriority="65" w:unhideWhenUsed="0"/>
-    <w:lsdException w:name="Medium List 2 Accent 4" w:semiHidden="0" w:uiPriority="66" w:unhideWhenUsed="0"/>
-    <w:lsdException w:name="Medium Grid 1 Accent 4" w:semiHidden="0" w:uiPriority="67" w:unhideWhenUsed="0"/>
-    <w:lsdException w:name="Medium Grid 2 Accent 4" w:semiHidden="0" w:uiPriority="68" w:unhideWhenUsed="0"/>
-    <w:lsdException w:name="Medium Grid 3 Accent 4" w:semiHidden="0" w:uiPriority="69" w:unhideWhenUsed="0"/>
-    <w:lsdException w:name="Dark List Accent 4" w:semiHidden="0" w:uiPriority="70" w:unhideWhenUsed="0"/>
-    <w:lsdException w:name="Colorful Shading Accent 4" w:semiHidden="0" w:uiPriority="71" w:unhideWhenUsed="0"/>
-    <w:lsdException w:name="Colorful List Accent 4" w:semiHidden="0" w:uiPriority="72" w:unhideWhenUsed="0"/>
-    <w:lsdException w:name="Colorful Grid Accent 4" w:semiHidden="0" w:uiPriority="73" w:unhideWhenUsed="0"/>
-    <w:lsdException w:name="Light Shading Accent 5" w:semiHidden="0" w:uiPriority="60" w:unhideWhenUsed="0"/>
-    <w:lsdException w:name="Light List Accent 5" w:semiHidden="0" w:uiPriority="61" w:unhideWhenUsed="0"/>
-    <w:lsdException w:name="Light Grid Accent 5" w:semiHidden="0" w:uiPriority="62" w:unhideWhenUsed="0"/>
-    <w:lsdException w:name="Medium Shading 1 Accent 5" w:semiHidden="0" w:uiPriority="63" w:unhideWhenUsed="0"/>
-    <w:lsdException w:name="Medium Shading 2 Accent 5" w:semiHidden="0" w:uiPriority="64" w:unhideWhenUsed="0"/>
-    <w:lsdException w:name="Medium List 1 Accent 5" w:semiHidden="0" w:uiPriority="65" w:unhideWhenUsed="0"/>
-    <w:lsdException w:name="Medium List 2 Accent 5" w:semiHidden="0" w:uiPriority="66" w:unhideWhenUsed="0"/>
-    <w:lsdException w:name="Medium Grid 1 Accent 5" w:semiHidden="0" w:uiPriority="67" w:unhideWhenUsed="0"/>
-    <w:lsdException w:name="Medium Grid 2 Accent 5" w:semiHidden="0" w:uiPriority="68" w:unhideWhenUsed="0"/>
-    <w:lsdException w:name="Medium Grid 3 Accent 5" w:semiHidden="0" w:uiPriority="69" w:unhideWhenUsed="0"/>
-    <w:lsdException w:name="Dark List Accent 5" w:semiHidden="0" w:uiPriority="70" w:unhideWhenUsed="0"/>
-    <w:lsdException w:name="Colorful Shading Accent 5" w:semiHidden="0" w:uiPriority="71" w:unhideWhenUsed="0"/>
-    <w:lsdException w:name="Colorful List Accent 5" w:semiHidden="0" w:uiPriority="72" w:unhideWhenUsed="0"/>
-    <w:lsdException w:name="Colorful Grid Accent 5" w:semiHidden="0" w:uiPriority="73" w:unhideWhenUsed="0"/>
-    <w:lsdException w:name="Light Shading Accent 6" w:semiHidden="0" w:uiPriority="60" w:unhideWhenUsed="0"/>
-    <w:lsdException w:name="Light List Accent 6" w:semiHidden="0" w:uiPriority="61" w:unhideWhenUsed="0"/>
-    <w:lsdException w:name="Light Grid Accent 6" w:semiHidden="0" w:uiPriority="62" w:unhideWhenUsed="0"/>
-    <w:lsdException w:name="Medium Shading 1 Accent 6" w:semiHidden="0" w:uiPriority="63" w:unhideWhenUsed="0"/>
-    <w:lsdException w:name="Medium Shading 2 Accent 6" w:semiHidden="0" w:uiPriority="64" w:unhideWhenUsed="0"/>
-    <w:lsdException w:name="Medium List 1 Accent 6" w:semiHidden="0" w:uiPriority="65" w:unhideWhenUsed="0"/>
-    <w:lsdException w:name="Medium List 2 Accent 6" w:semiHidden="0" w:uiPriority="66" w:unhideWhenUsed="0"/>
-    <w:lsdException w:name="Medium Grid 1 Accent 6" w:semiHidden="0" w:uiPriority="67" w:unhideWhenUsed="0"/>
-    <w:lsdException w:name="Medium Grid 2 Accent 6" w:semiHidden="0" w:uiPriority="68" w:unhideWhenUsed="0"/>
-    <w:lsdException w:name="Medium Grid 3 Accent 6" w:semiHidden="0" w:uiPriority="69" w:unhideWhenUsed="0"/>
-    <w:lsdException w:name="Dark List Accent 6" w:semiHidden="0" w:uiPriority="70" w:unhideWhenUsed="0"/>
-    <w:lsdException w:name="Colorful Shading Accent 6" w:semiHidden="0" w:uiPriority="71" w:unhideWhenUsed="0"/>
-    <w:lsdException w:name="Colorful List Accent 6" w:semiHidden="0" w:uiPriority="72" w:unhideWhenUsed="0"/>
-    <w:lsdException w:name="Colorful Grid Accent 6" w:semiHidden="0" w:uiPriority="73" w:unhideWhenUsed="0"/>
-    <w:lsdException w:name="Subtle Emphasis" w:semiHidden="0" w:uiPriority="19" w:unhideWhenUsed="0" w:qFormat="1"/>
-    <w:lsdException w:name="Intense Emphasis" w:semiHidden="0" w:uiPriority="21" w:unhideWhenUsed="0" w:qFormat="1"/>
-    <w:lsdException w:name="Subtle Reference" w:semiHidden="0" w:uiPriority="31" w:unhideWhenUsed="0" w:qFormat="1"/>
-    <w:lsdException w:name="Intense Reference" w:semiHidden="0" w:uiPriority="32" w:unhideWhenUsed="0" w:qFormat="1"/>
-    <w:lsdException w:name="Book Title" w:semiHidden="0" w:uiPriority="33" w:unhideWhenUsed="0" w:qFormat="1"/>
-    <w:lsdException w:name="Bibliography" w:uiPriority="37"/>
-    <w:lsdException w:name="TOC Heading" w:uiPriority="39" w:qFormat="1"/>
-  </w:latentStyles>
-  <w:style w:type="paragraph" w:default="1" w:styleId="Normal">
-    <w:name w:val="Normal"/>
-    <w:qFormat/>
-  </w:style>
-  <w:style w:type="character" w:default="1" w:styleId="Tipodeletrapredefinidodopargrafo">
-    <w:name w:val="Default Paragraph Font"/>
-    <w:uiPriority w:val="1"/>
-    <w:semiHidden/>
-    <w:unhideWhenUsed/>
-  </w:style>
-  <w:style w:type="table" w:default="1" w:styleId="Tabelanormal">
-    <w:name w:val="Normal Table"/>
-    <w:uiPriority w:val="99"/>
-    <w:semiHidden/>
-    <w:unhideWhenUsed/>
-    <w:tblPr>
-      <w:tblInd w:w="0" w:type="dxa"/>
-      <w:tblCellMar>
-        <w:top w:w="0" w:type="dxa"/>
-        <w:left w:w="108" w:type="dxa"/>
-        <w:bottom w:w="0" w:type="dxa"/>
-        <w:right w:w="108" w:type="dxa"/>
-      </w:tblCellMar>
-    </w:tblPr>
-  </w:style>
-  <w:style w:type="numbering" w:default="1" w:styleId="Semlista">
-    <w:name w:val="No List"/>
-    <w:uiPriority w:val="99"/>
-    <w:semiHidden/>
-    <w:unhideWhenUsed/>
-  </w:style>
-  <w:style w:type="paragraph" w:styleId="PargrafodaLista">
-    <w:name w:val="List Paragraph"/>
-    <w:basedOn w:val="Normal"/>
-    <w:uiPriority w:val="34"/>
-    <w:qFormat/>
-    <w:rsid w:val="009C3185"/>
-    <w:pPr>
-      <w:ind w:left="720"/>
-      <w:contextualSpacing/>
-    </w:pPr>
-  </w:style>
-  <w:style w:type="paragraph" w:styleId="Textodebalo">
-    <w:name w:val="Balloon Text"/>
-    <w:basedOn w:val="Normal"/>
-    <w:link w:val="TextodebaloCarcter"/>
-    <w:uiPriority w:val="99"/>
-    <w:semiHidden/>
-    <w:unhideWhenUsed/>
-    <w:rsid w:val="00EE51D4"/>
-    <w:pPr>
-      <w:spacing w:after="0" w:line="240" w:lineRule="auto"/>
-    </w:pPr>
-    <w:rPr>
-      <w:rFonts w:ascii="Segoe UI" w:hAnsi="Segoe UI" w:cs="Segoe UI"/>
-      <w:sz w:val="18"/>
-      <w:szCs w:val="18"/>
-    </w:rPr>
-  </w:style>
-  <w:style w:type="character" w:customStyle="1" w:styleId="TextodebaloCarcter">
-    <w:name w:val="Texto de balão Carácter"/>
-    <w:basedOn w:val="Tipodeletrapredefinidodopargrafo"/>
-    <w:link w:val="Textodebalo"/>
-    <w:uiPriority w:val="99"/>
-    <w:semiHidden/>
-    <w:rsid w:val="00EE51D4"/>
-    <w:rPr>
-      <w:rFonts w:ascii="Segoe UI" w:hAnsi="Segoe UI" w:cs="Segoe UI"/>
-      <w:sz w:val="18"/>
-      <w:szCs w:val="18"/>
-    </w:rPr>
-  </w:style>
-  <w:style w:type="paragraph" w:styleId="Cabealho">
-    <w:name w:val="header"/>
-    <w:basedOn w:val="Normal"/>
-    <w:link w:val="CabealhoCarcter"/>
-    <w:uiPriority w:val="99"/>
-    <w:unhideWhenUsed/>
-    <w:rsid w:val="001E1CAE"/>
-    <w:pPr>
-      <w:tabs>
-        <w:tab w:val="center" w:pos="4252"/>
-        <w:tab w:val="right" w:pos="8504"/>
-      </w:tabs>
-      <w:spacing w:after="0" w:line="240" w:lineRule="auto"/>
-    </w:pPr>
-  </w:style>
-  <w:style w:type="character" w:customStyle="1" w:styleId="CabealhoCarcter">
-    <w:name w:val="Cabeçalho Carácter"/>
-    <w:basedOn w:val="Tipodeletrapredefinidodopargrafo"/>
-    <w:link w:val="Cabealho"/>
-    <w:uiPriority w:val="99"/>
-    <w:rsid w:val="001E1CAE"/>
-  </w:style>
-  <w:style w:type="paragraph" w:styleId="Rodap">
-    <w:name w:val="footer"/>
-    <w:basedOn w:val="Normal"/>
-    <w:link w:val="RodapCarcter"/>
-    <w:uiPriority w:val="99"/>
-    <w:unhideWhenUsed/>
-    <w:rsid w:val="001E1CAE"/>
-    <w:pPr>
-      <w:tabs>
-        <w:tab w:val="center" w:pos="4252"/>
-        <w:tab w:val="right" w:pos="8504"/>
-      </w:tabs>
-      <w:spacing w:after="0" w:line="240" w:lineRule="auto"/>
-    </w:pPr>
-  </w:style>
-  <w:style w:type="character" w:customStyle="1" w:styleId="RodapCarcter">
-    <w:name w:val="Rodapé Carácter"/>
+  <w:style w:type="character" w:customStyle="1" w:styleId="RodapCarter">
+    <w:name w:val="Rodapé Caráter"/>
     <w:basedOn w:val="Tipodeletrapredefinidodopargrafo"/>
     <w:link w:val="Rodap"/>
     <w:uiPriority w:val="99"/>
@@ -2281,7 +2431,7 @@
   <a:extraClrSchemeLst/>
   <a:extLst>
     <a:ext uri="{05A4C25C-085E-4340-85A3-A5531E510DB2}">
-      <thm15:themeFamily xmlns:thm15="http://schemas.microsoft.com/office/thememl/2012/main" xmlns="" name="Office Theme" id="{62F939B6-93AF-4DB8-9C6B-D6C7DFDC589F}" vid="{4A3C46E8-61CC-4603-A589-7422A47A8E4A}"/>
+      <thm15:themeFamily xmlns:thm15="http://schemas.microsoft.com/office/thememl/2012/main" name="Office Theme" id="{62F939B6-93AF-4DB8-9C6B-D6C7DFDC589F}" vid="{4A3C46E8-61CC-4603-A589-7422A47A8E4A}"/>
     </a:ext>
   </a:extLst>
 </a:theme>

</xml_diff>

<commit_message>
Só falta a 10 (e as funcionalidades...)
</commit_message>
<xml_diff>
--- a/documents/Respostas às 11 perguntas.docx
+++ b/documents/Respostas às 11 perguntas.docx
@@ -1,6 +1,6 @@
 
 <file path=word/document.xml><?xml version="1.0" encoding="utf-8"?>
-<w:document xmlns:wpc="http://schemas.microsoft.com/office/word/2010/wordprocessingCanvas" xmlns:cx="http://schemas.microsoft.com/office/drawing/2014/chartex" xmlns:cx1="http://schemas.microsoft.com/office/drawing/2015/9/8/chartex" xmlns:cx2="http://schemas.microsoft.com/office/drawing/2015/10/21/chartex" xmlns:cx3="http://schemas.microsoft.com/office/drawing/2016/5/9/chartex" xmlns:cx4="http://schemas.microsoft.com/office/drawing/2016/5/10/chartex" xmlns:cx5="http://schemas.microsoft.com/office/drawing/2016/5/11/chartex" xmlns:cx6="http://schemas.microsoft.com/office/drawing/2016/5/12/chartex" xmlns:cx7="http://schemas.microsoft.com/office/drawing/2016/5/13/chartex" xmlns:cx8="http://schemas.microsoft.com/office/drawing/2016/5/14/chartex" xmlns:mc="http://schemas.openxmlformats.org/markup-compatibility/2006" xmlns:aink="http://schemas.microsoft.com/office/drawing/2016/ink" xmlns:am3d="http://schemas.microsoft.com/office/drawing/2017/model3d" xmlns:o="urn:schemas-microsoft-com:office:office" xmlns:r="http://schemas.openxmlformats.org/officeDocument/2006/relationships" xmlns:m="http://schemas.openxmlformats.org/officeDocument/2006/math" xmlns:v="urn:schemas-microsoft-com:vml" xmlns:wp14="http://schemas.microsoft.com/office/word/2010/wordprocessingDrawing" xmlns:wp="http://schemas.openxmlformats.org/drawingml/2006/wordprocessingDrawing" xmlns:w10="urn:schemas-microsoft-com:office:word" xmlns:w="http://schemas.openxmlformats.org/wordprocessingml/2006/main" xmlns:w14="http://schemas.microsoft.com/office/word/2010/wordml" xmlns:w15="http://schemas.microsoft.com/office/word/2012/wordml" xmlns:w16cid="http://schemas.microsoft.com/office/word/2016/wordml/cid" xmlns:w16se="http://schemas.microsoft.com/office/word/2015/wordml/symex" xmlns:wpg="http://schemas.microsoft.com/office/word/2010/wordprocessingGroup" xmlns:wpi="http://schemas.microsoft.com/office/word/2010/wordprocessingInk" xmlns:wne="http://schemas.microsoft.com/office/word/2006/wordml" xmlns:wps="http://schemas.microsoft.com/office/word/2010/wordprocessingShape" mc:Ignorable="w14 w15 w16se w16cid wp14">
+<w:document xmlns:wpc="http://schemas.microsoft.com/office/word/2010/wordprocessingCanvas" xmlns:mc="http://schemas.openxmlformats.org/markup-compatibility/2006" xmlns:o="urn:schemas-microsoft-com:office:office" xmlns:r="http://schemas.openxmlformats.org/officeDocument/2006/relationships" xmlns:m="http://schemas.openxmlformats.org/officeDocument/2006/math" xmlns:v="urn:schemas-microsoft-com:vml" xmlns:wp14="http://schemas.microsoft.com/office/word/2010/wordprocessingDrawing" xmlns:wp="http://schemas.openxmlformats.org/drawingml/2006/wordprocessingDrawing" xmlns:w10="urn:schemas-microsoft-com:office:word" xmlns:w="http://schemas.openxmlformats.org/wordprocessingml/2006/main" xmlns:w14="http://schemas.microsoft.com/office/word/2010/wordml" xmlns:wpg="http://schemas.microsoft.com/office/word/2010/wordprocessingGroup" xmlns:wpi="http://schemas.microsoft.com/office/word/2010/wordprocessingInk" xmlns:wne="http://schemas.microsoft.com/office/word/2006/wordml" xmlns:wps="http://schemas.microsoft.com/office/word/2010/wordprocessingShape" mc:Ignorable="w14 wp14">
   <w:body>
     <w:p>
       <w:pPr>
@@ -70,11 +70,25 @@
         <w:jc w:val="both"/>
       </w:pPr>
       <w:r>
-        <w:t>Todos os dados recolhidos no mesmo foram úteis para a realização deste estudo, não havendo nenhum inquirido que não usasse dispositivos movei</w:t>
-      </w:r>
-      <w:r>
-        <w:t>s.</w:t>
-      </w:r>
+        <w:t xml:space="preserve">Todos os dados recolhidos no mesmo foram úteis para a realização deste estudo, não havendo nenhum inquirido que não usasse dispositivos </w:t>
+      </w:r>
+      <w:proofErr w:type="spellStart"/>
+      <w:r>
+        <w:t>movei</w:t>
+      </w:r>
+      <w:r>
+        <w:t>s</w:t>
+      </w:r>
+      <w:proofErr w:type="spellEnd"/>
+      <w:r>
+        <w:t>.</w:t>
+      </w:r>
+    </w:p>
+    <w:p>
+      <w:pPr>
+        <w:spacing w:line="240" w:lineRule="auto"/>
+        <w:jc w:val="both"/>
+      </w:pPr>
     </w:p>
     <w:p>
       <w:pPr>
@@ -248,6 +262,12 @@
     </w:p>
     <w:p>
       <w:pPr>
+        <w:spacing w:line="240" w:lineRule="auto"/>
+        <w:jc w:val="both"/>
+      </w:pPr>
+    </w:p>
+    <w:p>
+      <w:pPr>
         <w:pStyle w:val="PargrafodaLista"/>
         <w:numPr>
           <w:ilvl w:val="0"/>
@@ -421,8 +441,22 @@
         <w:t>.</w:t>
       </w:r>
       <w:r>
-        <w:t xml:space="preserve"> As restantes tarefas que listámos e outras inseridas pelos utilizadores foram pouco selecionadas.</w:t>
-      </w:r>
+        <w:t xml:space="preserve"> As restantes tarefas que listámos e outras inseridas pelos utilizadores foram pouco </w:t>
+      </w:r>
+      <w:proofErr w:type="spellStart"/>
+      <w:r>
+        <w:t>selecionadas</w:t>
+      </w:r>
+      <w:proofErr w:type="spellEnd"/>
+      <w:r>
+        <w:t>.</w:t>
+      </w:r>
+    </w:p>
+    <w:p>
+      <w:pPr>
+        <w:spacing w:line="240" w:lineRule="auto"/>
+        <w:jc w:val="both"/>
+      </w:pPr>
     </w:p>
     <w:p>
       <w:pPr>
@@ -455,19 +489,20 @@
       <w:r>
         <w:rPr>
           <w:noProof/>
+          <w:sz w:val="20"/>
           <w:lang w:eastAsia="pt-PT"/>
         </w:rPr>
         <w:drawing>
-          <wp:anchor distT="0" distB="0" distL="114300" distR="114300" simplePos="0" relativeHeight="251658240" behindDoc="0" locked="0" layoutInCell="1" allowOverlap="1" wp14:anchorId="7C339792" wp14:editId="3A621EB2">
+          <wp:anchor distT="0" distB="0" distL="114300" distR="114300" simplePos="0" relativeHeight="251658240" behindDoc="0" locked="0" layoutInCell="1" allowOverlap="1" wp14:anchorId="7C339792" wp14:editId="723D23B9">
             <wp:simplePos x="0" y="0"/>
             <wp:positionH relativeFrom="margin">
-              <wp:posOffset>17145</wp:posOffset>
+              <wp:posOffset>121920</wp:posOffset>
             </wp:positionH>
             <wp:positionV relativeFrom="margin">
-              <wp:posOffset>6115685</wp:posOffset>
+              <wp:posOffset>6911340</wp:posOffset>
             </wp:positionV>
-            <wp:extent cx="6645910" cy="2205355"/>
-            <wp:effectExtent l="0" t="0" r="2540" b="4445"/>
+            <wp:extent cx="6545580" cy="1583690"/>
+            <wp:effectExtent l="0" t="0" r="7620" b="0"/>
             <wp:wrapSquare wrapText="bothSides"/>
             <wp:docPr id="2" name="Imagem 2" descr="C:\Users\Asus\AppData\Local\Microsoft\Windows\INetCache\Content.MSO\817FFC2D.tmp"/>
             <wp:cNvGraphicFramePr>
@@ -482,23 +517,21 @@
                       <a:picLocks noChangeAspect="1" noChangeArrowheads="1"/>
                     </pic:cNvPicPr>
                   </pic:nvPicPr>
-                  <pic:blipFill>
-                    <a:blip r:embed="rId7" cstate="print">
+                  <pic:blipFill rotWithShape="1">
+                    <a:blip r:embed="rId8" cstate="print">
                       <a:extLst>
                         <a:ext uri="{28A0092B-C50C-407E-A947-70E740481C1C}">
                           <a14:useLocalDpi xmlns:a14="http://schemas.microsoft.com/office/drawing/2010/main" val="0"/>
                         </a:ext>
                       </a:extLst>
                     </a:blip>
-                    <a:srcRect/>
-                    <a:stretch>
-                      <a:fillRect/>
-                    </a:stretch>
+                    <a:srcRect t="24362" b="2495"/>
+                    <a:stretch/>
                   </pic:blipFill>
                   <pic:spPr bwMode="auto">
                     <a:xfrm>
                       <a:off x="0" y="0"/>
-                      <a:ext cx="6645910" cy="2205355"/>
+                      <a:ext cx="6545580" cy="1583690"/>
                     </a:xfrm>
                     <a:prstGeom prst="rect">
                       <a:avLst/>
@@ -507,10 +540,21 @@
                     <a:ln>
                       <a:noFill/>
                     </a:ln>
+                    <a:extLst>
+                      <a:ext uri="{53640926-AAD7-44D8-BBD7-CCE9431645EC}">
+                        <a14:shadowObscured xmlns:a14="http://schemas.microsoft.com/office/drawing/2010/main"/>
+                      </a:ext>
+                    </a:extLst>
                   </pic:spPr>
                 </pic:pic>
               </a:graphicData>
             </a:graphic>
+            <wp14:sizeRelH relativeFrom="margin">
+              <wp14:pctWidth>0</wp14:pctWidth>
+            </wp14:sizeRelH>
+            <wp14:sizeRelV relativeFrom="margin">
+              <wp14:pctHeight>0</wp14:pctHeight>
+            </wp14:sizeRelV>
           </wp:anchor>
         </w:drawing>
       </w:r>
@@ -596,23 +640,26 @@
         <w:t>e da amostra em contexto de viag</w:t>
       </w:r>
       <w:r>
-        <w:t>em.</w:t>
-      </w:r>
-    </w:p>
-    <w:p>
-      <w:pPr>
-        <w:spacing w:line="240" w:lineRule="auto"/>
-      </w:pPr>
-    </w:p>
-    <w:p>
-      <w:pPr>
-        <w:spacing w:line="240" w:lineRule="auto"/>
-      </w:pPr>
-    </w:p>
-    <w:p>
-      <w:pPr>
-        <w:spacing w:line="240" w:lineRule="auto"/>
-      </w:pPr>
+        <w:t>em, como é possível observar no gráfico da Fig.1.</w:t>
+      </w:r>
+    </w:p>
+    <w:p>
+      <w:pPr>
+        <w:spacing w:line="240" w:lineRule="auto"/>
+        <w:ind w:left="426"/>
+      </w:pPr>
+      <w:r>
+        <w:rPr>
+          <w:sz w:val="20"/>
+        </w:rPr>
+        <w:t>Fig.1 – Relevância atribuída pelos inquiridos a certas funcionalidades</w:t>
+      </w:r>
+      <w:r>
+        <w:rPr>
+          <w:sz w:val="20"/>
+        </w:rPr>
+        <w:t xml:space="preserve"> no contexto de uma viagem (1 – Pouco relevante; 5 – Muito relevante)</w:t>
+      </w:r>
     </w:p>
     <w:p>
       <w:pPr>
@@ -652,30 +699,36 @@
       <w:pPr>
         <w:spacing w:line="240" w:lineRule="auto"/>
         <w:jc w:val="both"/>
+      </w:pPr>
+      <w:r>
+        <w:t xml:space="preserve">A grande maioria dos </w:t>
+      </w:r>
+      <w:r>
+        <w:t>inquiridos</w:t>
+      </w:r>
+      <w:r>
+        <w:t xml:space="preserve"> tem como principal método de aprendizagem a </w:t>
+      </w:r>
+      <w:r>
+        <w:rPr>
+          <w:b/>
+        </w:rPr>
+        <w:t>aprendizagem autónoma</w:t>
+      </w:r>
+      <w:r>
+        <w:t xml:space="preserve"> (95,5%). Este resultado indica que os dispositivos que utilizam actualmente são de fácil aprendizagem.</w:t>
+      </w:r>
+    </w:p>
+    <w:p>
+      <w:pPr>
+        <w:spacing w:line="240" w:lineRule="auto"/>
+        <w:jc w:val="both"/>
         <w:rPr>
           <w:b/>
           <w:sz w:val="24"/>
           <w:szCs w:val="24"/>
         </w:rPr>
       </w:pPr>
-      <w:r>
-        <w:t xml:space="preserve">A grande maioria dos </w:t>
-      </w:r>
-      <w:r>
-        <w:t>inquiridos</w:t>
-      </w:r>
-      <w:r>
-        <w:t xml:space="preserve"> tem como principal método de aprendizagem a </w:t>
-      </w:r>
-      <w:r>
-        <w:rPr>
-          <w:b/>
-        </w:rPr>
-        <w:t>aprendizagem autónoma</w:t>
-      </w:r>
-      <w:r>
-        <w:t xml:space="preserve"> (95,5%). Este resultado indica que os dispositivos que utilizam actualmente são de fácil aprendizagem.</w:t>
-      </w:r>
     </w:p>
     <w:p>
       <w:pPr>
@@ -794,13 +847,7 @@
         <w:rPr>
           <w:b/>
         </w:rPr>
-        <w:t>proteção</w:t>
-      </w:r>
-      <w:r>
-        <w:rPr>
-          <w:b/>
-        </w:rPr>
-        <w:t xml:space="preserve"> dos seus dados pessoais</w:t>
+        <w:t>proteção dos seus dados pessoais</w:t>
       </w:r>
       <w:r>
         <w:t>. Os utilizadores demonstraram preferência em armazenar os seus dados em dispositivos privados (</w:t>
@@ -837,17 +884,31 @@
         <w:t>acesso à internet</w:t>
       </w:r>
       <w:r>
-        <w:t xml:space="preserve"> nos locais onde usa DEM, o que lhes facilita o acesso à informação que só está disponível </w:t>
-      </w:r>
+        <w:t xml:space="preserve"> nos locais onde usa</w:t>
+      </w:r>
+      <w:r>
+        <w:t>m</w:t>
+      </w:r>
+      <w:r>
+        <w:t xml:space="preserve"> DEM, o que lhes facilita o acesso à informação que só está disponível </w:t>
+      </w:r>
+      <w:proofErr w:type="gramStart"/>
       <w:r>
         <w:rPr>
           <w:i/>
         </w:rPr>
         <w:t>online</w:t>
       </w:r>
+      <w:proofErr w:type="gramEnd"/>
       <w:r>
         <w:t>.</w:t>
       </w:r>
+    </w:p>
+    <w:p>
+      <w:pPr>
+        <w:spacing w:line="240" w:lineRule="auto"/>
+        <w:jc w:val="both"/>
+      </w:pPr>
     </w:p>
     <w:p>
       <w:pPr>
@@ -869,100 +930,278 @@
           <w:sz w:val="24"/>
           <w:szCs w:val="24"/>
         </w:rPr>
-        <w:t>Que outros instrumentos tem o utilizador?</w:t>
+        <w:t xml:space="preserve">Que </w:t>
+      </w:r>
+      <w:proofErr w:type="gramStart"/>
+      <w:r>
+        <w:rPr>
+          <w:b/>
+          <w:sz w:val="24"/>
+          <w:szCs w:val="24"/>
+        </w:rPr>
+        <w:t>outros instrumentos tem</w:t>
+      </w:r>
+      <w:proofErr w:type="gramEnd"/>
+      <w:r>
+        <w:rPr>
+          <w:b/>
+          <w:sz w:val="24"/>
+          <w:szCs w:val="24"/>
+        </w:rPr>
+        <w:t xml:space="preserve"> o utilizador?</w:t>
       </w:r>
     </w:p>
     <w:p>
       <w:pPr>
         <w:spacing w:line="240" w:lineRule="auto"/>
         <w:jc w:val="both"/>
+      </w:pPr>
+      <w:r>
+        <w:t xml:space="preserve">Todos os inquiridos utilizam </w:t>
+      </w:r>
+      <w:r>
+        <w:rPr>
+          <w:b/>
+        </w:rPr>
+        <w:t>telemóveis/</w:t>
+      </w:r>
+      <w:proofErr w:type="spellStart"/>
+      <w:r>
+        <w:rPr>
+          <w:b/>
+          <w:i/>
+        </w:rPr>
+        <w:t>smartphones</w:t>
+      </w:r>
+      <w:proofErr w:type="spellEnd"/>
+      <w:r>
+        <w:rPr>
+          <w:b/>
+        </w:rPr>
+        <w:t xml:space="preserve"> </w:t>
+      </w:r>
+      <w:r>
+        <w:t>durante viagens.</w:t>
+      </w:r>
+      <w:r>
+        <w:t xml:space="preserve"> De resto mais de metade dos utilizadores costumam utilizar </w:t>
+      </w:r>
+      <w:r>
+        <w:rPr>
+          <w:b/>
+        </w:rPr>
+        <w:t>c</w:t>
+      </w:r>
+      <w:r>
+        <w:rPr>
+          <w:b/>
+        </w:rPr>
+        <w:t>âmara fotográfica/de filmar</w:t>
+      </w:r>
+      <w:r>
+        <w:rPr>
+          <w:b/>
+        </w:rPr>
+        <w:t xml:space="preserve"> </w:t>
+      </w:r>
+      <w:r>
+        <w:t xml:space="preserve">(54,5%). </w:t>
+      </w:r>
+      <w:r>
+        <w:rPr>
+          <w:b/>
+        </w:rPr>
+        <w:t xml:space="preserve">Leitor de </w:t>
+      </w:r>
+      <w:r>
+        <w:rPr>
+          <w:b/>
+        </w:rPr>
+        <w:t>m</w:t>
+      </w:r>
+      <w:r>
+        <w:rPr>
+          <w:b/>
+        </w:rPr>
+        <w:t xml:space="preserve">úsica, </w:t>
+      </w:r>
+      <w:r>
+        <w:rPr>
+          <w:b/>
+        </w:rPr>
+        <w:t>r</w:t>
+      </w:r>
+      <w:r>
+        <w:rPr>
+          <w:b/>
+        </w:rPr>
+        <w:t xml:space="preserve">elógio </w:t>
+      </w:r>
+      <w:r>
+        <w:rPr>
+          <w:b/>
+        </w:rPr>
+        <w:t>d</w:t>
+      </w:r>
+      <w:r>
+        <w:rPr>
+          <w:b/>
+        </w:rPr>
+        <w:t>igital/</w:t>
+      </w:r>
+      <w:proofErr w:type="spellStart"/>
+      <w:r>
+        <w:rPr>
+          <w:b/>
+          <w:i/>
+        </w:rPr>
+        <w:t>s</w:t>
+      </w:r>
+      <w:r>
+        <w:rPr>
+          <w:b/>
+          <w:i/>
+        </w:rPr>
+        <w:t>mart</w:t>
+      </w:r>
+      <w:proofErr w:type="spellEnd"/>
+      <w:r>
+        <w:rPr>
+          <w:b/>
+          <w:i/>
+        </w:rPr>
+        <w:t xml:space="preserve"> </w:t>
+      </w:r>
+      <w:proofErr w:type="spellStart"/>
+      <w:r>
+        <w:rPr>
+          <w:b/>
+          <w:i/>
+        </w:rPr>
+        <w:t>w</w:t>
+      </w:r>
+      <w:r>
+        <w:rPr>
+          <w:b/>
+          <w:i/>
+        </w:rPr>
+        <w:t>atch</w:t>
+      </w:r>
+      <w:proofErr w:type="spellEnd"/>
+      <w:r>
+        <w:rPr>
+          <w:b/>
+        </w:rPr>
+        <w:t xml:space="preserve">, </w:t>
+      </w:r>
+      <w:proofErr w:type="spellStart"/>
+      <w:r>
+        <w:rPr>
+          <w:b/>
+        </w:rPr>
+        <w:t>t</w:t>
+      </w:r>
+      <w:r>
+        <w:rPr>
+          <w:b/>
+        </w:rPr>
+        <w:t>ablet</w:t>
+      </w:r>
+      <w:proofErr w:type="spellEnd"/>
+      <w:r>
+        <w:rPr>
+          <w:b/>
+        </w:rPr>
+        <w:t>/</w:t>
+      </w:r>
+      <w:proofErr w:type="spellStart"/>
+      <w:r>
+        <w:rPr>
+          <w:b/>
+        </w:rPr>
+        <w:t>iPad</w:t>
+      </w:r>
+      <w:proofErr w:type="spellEnd"/>
+      <w:r>
+        <w:rPr>
+          <w:b/>
+        </w:rPr>
+        <w:t xml:space="preserve"> e GPS</w:t>
+      </w:r>
+      <w:r>
+        <w:rPr>
+          <w:b/>
+        </w:rPr>
+        <w:t>,</w:t>
+      </w:r>
+      <w:r>
+        <w:t xml:space="preserve"> são também utilizados por pouco mais que </w:t>
+      </w:r>
+      <w:r>
+        <w:t>1/4</w:t>
+      </w:r>
+      <w:r>
+        <w:t xml:space="preserve"> dos utilizadores (27,3%).</w:t>
+      </w:r>
+      <w:r>
+        <w:t xml:space="preserve"> </w:t>
+      </w:r>
+      <w:r>
+        <w:t>Tod</w:t>
+      </w:r>
+      <w:r>
+        <w:t>a</w:t>
+      </w:r>
+      <w:r>
+        <w:t xml:space="preserve">s as funcionalidades destes instrumentos podem ser </w:t>
+      </w:r>
+      <w:r>
+        <w:t>condensadas</w:t>
+      </w:r>
+      <w:r>
+        <w:t xml:space="preserve"> num só</w:t>
+      </w:r>
+      <w:r>
+        <w:t xml:space="preserve"> instrumento</w:t>
+      </w:r>
+      <w:r>
+        <w:t xml:space="preserve">, como é o caso </w:t>
+      </w:r>
+      <w:r>
+        <w:t xml:space="preserve">da maior parte do </w:t>
+      </w:r>
+      <w:proofErr w:type="spellStart"/>
+      <w:r>
+        <w:rPr>
+          <w:i/>
+        </w:rPr>
+        <w:t>s</w:t>
+      </w:r>
+      <w:r>
+        <w:rPr>
+          <w:i/>
+        </w:rPr>
+        <w:t>martphones</w:t>
+      </w:r>
+      <w:proofErr w:type="spellEnd"/>
+      <w:r>
+        <w:t xml:space="preserve">, mas que apesar de tudo </w:t>
+      </w:r>
+      <w:r>
+        <w:t xml:space="preserve">muitos </w:t>
+      </w:r>
+      <w:r>
+        <w:t>utilizadores continuam a usar instrumentos especializados.</w:t>
+      </w:r>
+    </w:p>
+    <w:p>
+      <w:pPr>
+        <w:spacing w:line="240" w:lineRule="auto"/>
+        <w:jc w:val="both"/>
         <w:rPr>
           <w:u w:val="single"/>
         </w:rPr>
       </w:pPr>
-      <w:r>
-        <w:t xml:space="preserve">Todos os inquiridos utilizam </w:t>
-      </w:r>
-      <w:r>
-        <w:rPr>
-          <w:b/>
-        </w:rPr>
-        <w:t>telemóveis/smartphones</w:t>
-      </w:r>
-      <w:r>
-        <w:rPr>
-          <w:b/>
-        </w:rPr>
-        <w:t xml:space="preserve"> </w:t>
-      </w:r>
-      <w:r>
-        <w:t>(100%) durante viagens.</w:t>
-      </w:r>
-      <w:r>
-        <w:t xml:space="preserve"> De resto mais de metade dos utilizadores costumam utilizar </w:t>
-      </w:r>
-      <w:r>
-        <w:rPr>
-          <w:b/>
-        </w:rPr>
-        <w:t>Câmara fotográfica/de filmar</w:t>
-      </w:r>
-      <w:r>
-        <w:rPr>
-          <w:b/>
-        </w:rPr>
-        <w:t xml:space="preserve"> </w:t>
-      </w:r>
-      <w:r>
-        <w:t xml:space="preserve">(54,5%).  </w:t>
-      </w:r>
-      <w:r>
-        <w:rPr>
-          <w:b/>
-        </w:rPr>
-        <w:t>Leitor de Música, Relógio Digital/SmartWatch, Tablet/iPad e GPS</w:t>
-      </w:r>
-      <w:r>
-        <w:rPr>
-          <w:b/>
-        </w:rPr>
-        <w:t>,</w:t>
-      </w:r>
-      <w:r>
-        <w:t xml:space="preserve"> são também utilizados por pouco mais que um quarto dos utilizadores (27,3%).</w:t>
-      </w:r>
-      <w:r>
-        <w:rPr>
-          <w:u w:val="single"/>
-        </w:rPr>
-        <w:t xml:space="preserve"> </w:t>
-      </w:r>
-      <w:r>
-        <w:rPr>
-          <w:u w:val="single"/>
-        </w:rPr>
-        <w:t xml:space="preserve"> </w:t>
-      </w:r>
-      <w:r>
-        <w:t xml:space="preserve">Todos as funcionalidades destes instrumentos podem ser </w:t>
-      </w:r>
-      <w:r>
-        <w:t>condensadas</w:t>
-      </w:r>
-      <w:r>
-        <w:t xml:space="preserve"> num só</w:t>
-      </w:r>
-      <w:r>
-        <w:t xml:space="preserve"> instrumento</w:t>
-      </w:r>
-      <w:r>
-        <w:t xml:space="preserve">, como é o caso </w:t>
-      </w:r>
-      <w:r>
-        <w:t>da maior parte do Smartphones, mas que apesar de tudo os utilizadores continuam a usar instrumentos especializados.</w:t>
-      </w:r>
-      <w:bookmarkStart w:id="0" w:name="_GoBack"/>
-      <w:bookmarkEnd w:id="0"/>
     </w:p>
     <w:p>
       <w:pPr>
@@ -990,25 +1229,73 @@
     <w:p>
       <w:pPr>
         <w:spacing w:line="240" w:lineRule="auto"/>
+        <w:jc w:val="both"/>
+      </w:pPr>
+      <w:r>
+        <w:t>Os inqu</w:t>
+      </w:r>
+      <w:r>
+        <w:t>i</w:t>
+      </w:r>
+      <w:r>
+        <w:t xml:space="preserve">ridos </w:t>
+      </w:r>
+      <w:r>
+        <w:t xml:space="preserve">maioritariamente comunicam por </w:t>
+      </w:r>
+      <w:r>
+        <w:rPr>
+          <w:b/>
+        </w:rPr>
+        <w:t>mensagens</w:t>
+      </w:r>
+      <w:r>
+        <w:t xml:space="preserve"> (90,9%) e por </w:t>
+      </w:r>
+      <w:r>
+        <w:rPr>
+          <w:b/>
+        </w:rPr>
+        <w:t>voz</w:t>
+      </w:r>
+      <w:r>
+        <w:t xml:space="preserve"> (77,3%). Para ambos</w:t>
+      </w:r>
+      <w:r>
+        <w:t xml:space="preserve"> os tipos de comunicação,</w:t>
+      </w:r>
+      <w:r>
+        <w:t xml:space="preserve"> é necessário </w:t>
+      </w:r>
+      <w:r>
+        <w:t>estarem ligados a uma rede (</w:t>
+      </w:r>
+      <w:r>
+        <w:rPr>
+          <w:i/>
+        </w:rPr>
+        <w:t>internet</w:t>
+      </w:r>
+      <w:r>
+        <w:t xml:space="preserve"> ou rede móvel), pelo que os dispositivos que usam </w:t>
+      </w:r>
+      <w:proofErr w:type="spellStart"/>
+      <w:r>
+        <w:t>atualmente</w:t>
+      </w:r>
+      <w:proofErr w:type="spellEnd"/>
+      <w:r>
+        <w:t xml:space="preserve"> têm de ter essas funcionalidades.</w:t>
+      </w:r>
+    </w:p>
+    <w:p>
+      <w:pPr>
+        <w:spacing w:line="240" w:lineRule="auto"/>
         <w:rPr>
           <w:sz w:val="24"/>
           <w:szCs w:val="24"/>
         </w:rPr>
       </w:pPr>
-      <w:r>
-        <w:rPr>
-          <w:sz w:val="24"/>
-          <w:szCs w:val="24"/>
-        </w:rPr>
-        <w:t xml:space="preserve">Os inqueridos </w:t>
-      </w:r>
-      <w:r>
-        <w:rPr>
-          <w:sz w:val="24"/>
-          <w:szCs w:val="24"/>
-        </w:rPr>
-        <w:t>maioritariamente comunicam por mensagens (90,9%) e por voz (77,3%). Para ambos é necessário alguma</w:t>
-      </w:r>
     </w:p>
     <w:p>
       <w:pPr>
@@ -1035,6 +1322,63 @@
     </w:p>
     <w:p>
       <w:pPr>
+        <w:spacing w:line="240" w:lineRule="auto"/>
+        <w:rPr>
+          <w:u w:val="single"/>
+        </w:rPr>
+      </w:pPr>
+      <w:r>
+        <w:t>A maior part</w:t>
+      </w:r>
+      <w:r>
+        <w:t xml:space="preserve">e dos inquiridos </w:t>
+      </w:r>
+      <w:r>
+        <w:rPr>
+          <w:b/>
+        </w:rPr>
+        <w:t>viaja menos de 2 vezes por ano</w:t>
+      </w:r>
+      <w:r>
+        <w:rPr>
+          <w:b/>
+        </w:rPr>
+        <w:t xml:space="preserve"> </w:t>
+      </w:r>
+      <w:r>
+        <w:t>(59,1%). Quando o fazem, a sua grande maioria utiliza mais de uma hora por dia (</w:t>
+      </w:r>
+      <w:r>
+        <w:rPr>
+          <w:b/>
+        </w:rPr>
+        <w:t xml:space="preserve">&gt; 4 horas por dia </w:t>
+      </w:r>
+      <w:r>
+        <w:t xml:space="preserve">– 45,5%, </w:t>
+      </w:r>
+      <w:r>
+        <w:rPr>
+          <w:b/>
+        </w:rPr>
+        <w:t xml:space="preserve">1 a 4 horas por dia </w:t>
+      </w:r>
+      <w:r>
+        <w:t>– 40,9%).</w:t>
+      </w:r>
+    </w:p>
+    <w:p>
+      <w:pPr>
+        <w:spacing w:line="240" w:lineRule="auto"/>
+        <w:rPr>
+          <w:b/>
+          <w:sz w:val="24"/>
+          <w:szCs w:val="24"/>
+        </w:rPr>
+      </w:pPr>
+    </w:p>
+    <w:p>
+      <w:pPr>
         <w:pStyle w:val="PargrafodaLista"/>
         <w:numPr>
           <w:ilvl w:val="0"/>
@@ -1058,8 +1402,10 @@
     </w:p>
     <w:p>
       <w:pPr>
-        <w:spacing w:line="240" w:lineRule="auto"/>
-        <w:rPr>
+        <w:pStyle w:val="PargrafodaLista"/>
+        <w:spacing w:line="240" w:lineRule="auto"/>
+        <w:rPr>
+          <w:b/>
           <w:sz w:val="24"/>
           <w:szCs w:val="24"/>
         </w:rPr>
@@ -1091,51 +1437,256 @@
     <w:p>
       <w:pPr>
         <w:spacing w:line="240" w:lineRule="auto"/>
-      </w:pPr>
-    </w:p>
-    <w:p>
-      <w:pPr>
-        <w:spacing w:line="240" w:lineRule="auto"/>
-      </w:pPr>
-    </w:p>
-    <w:p>
-      <w:pPr>
-        <w:spacing w:line="240" w:lineRule="auto"/>
-      </w:pPr>
-    </w:p>
-    <w:p>
-      <w:pPr>
-        <w:spacing w:line="240" w:lineRule="auto"/>
-      </w:pPr>
-    </w:p>
-    <w:p>
-      <w:pPr>
-        <w:spacing w:line="240" w:lineRule="auto"/>
-      </w:pPr>
-    </w:p>
-    <w:p>
-      <w:pPr>
-        <w:spacing w:line="240" w:lineRule="auto"/>
-      </w:pPr>
-    </w:p>
-    <w:p>
-      <w:pPr>
-        <w:spacing w:line="240" w:lineRule="auto"/>
+        <w:jc w:val="both"/>
         <w:rPr>
           <w:b/>
           <w:sz w:val="24"/>
           <w:szCs w:val="24"/>
         </w:rPr>
       </w:pPr>
-    </w:p>
-    <w:p/>
-    <w:p/>
+      <w:r>
+        <w:rPr>
+          <w:rStyle w:val="5yl5"/>
+        </w:rPr>
+        <w:t xml:space="preserve">Quando ocorrem problemas, os inquiridos maioritariamente tendem </w:t>
+      </w:r>
+      <w:r>
+        <w:rPr>
+          <w:rStyle w:val="5yl5"/>
+        </w:rPr>
+        <w:t xml:space="preserve">a </w:t>
+      </w:r>
+      <w:r>
+        <w:rPr>
+          <w:rStyle w:val="5yl5"/>
+          <w:b/>
+        </w:rPr>
+        <w:t>pesquisa</w:t>
+      </w:r>
+      <w:r>
+        <w:rPr>
+          <w:rStyle w:val="5yl5"/>
+          <w:b/>
+        </w:rPr>
+        <w:t>r</w:t>
+      </w:r>
+      <w:r>
+        <w:rPr>
+          <w:rStyle w:val="5yl5"/>
+          <w:b/>
+        </w:rPr>
+        <w:t xml:space="preserve"> uma solução na </w:t>
+      </w:r>
+      <w:r>
+        <w:rPr>
+          <w:rStyle w:val="5yl5"/>
+          <w:b/>
+          <w:i/>
+        </w:rPr>
+        <w:t>i</w:t>
+      </w:r>
+      <w:r>
+        <w:rPr>
+          <w:rStyle w:val="5yl5"/>
+          <w:b/>
+          <w:i/>
+        </w:rPr>
+        <w:t>nternet</w:t>
+      </w:r>
+      <w:r>
+        <w:rPr>
+          <w:rStyle w:val="5yl5"/>
+        </w:rPr>
+        <w:t xml:space="preserve"> </w:t>
+      </w:r>
+      <w:r>
+        <w:rPr>
+          <w:rStyle w:val="5yl5"/>
+        </w:rPr>
+        <w:t xml:space="preserve">(54,4%), o que não só realça a importância do acesso </w:t>
+      </w:r>
+      <w:r>
+        <w:rPr>
+          <w:rStyle w:val="5yl5"/>
+        </w:rPr>
+        <w:t>à</w:t>
+      </w:r>
+      <w:r>
+        <w:rPr>
+          <w:rStyle w:val="5yl5"/>
+        </w:rPr>
+        <w:t xml:space="preserve"> </w:t>
+      </w:r>
+      <w:r>
+        <w:rPr>
+          <w:rStyle w:val="5yl5"/>
+        </w:rPr>
+        <w:t>esta rede</w:t>
+      </w:r>
+      <w:r>
+        <w:rPr>
+          <w:rStyle w:val="5yl5"/>
+        </w:rPr>
+        <w:t xml:space="preserve">, mas também </w:t>
+      </w:r>
+      <w:r>
+        <w:rPr>
+          <w:rStyle w:val="5yl5"/>
+        </w:rPr>
+        <w:t xml:space="preserve">da posse de </w:t>
+      </w:r>
+      <w:r>
+        <w:rPr>
+          <w:rStyle w:val="5yl5"/>
+          <w:b/>
+        </w:rPr>
+        <w:t xml:space="preserve">outro instrumento com acesso </w:t>
+      </w:r>
+      <w:r>
+        <w:rPr>
+          <w:rStyle w:val="5yl5"/>
+          <w:b/>
+        </w:rPr>
+        <w:t xml:space="preserve">à </w:t>
+      </w:r>
+      <w:r>
+        <w:rPr>
+          <w:rStyle w:val="5yl5"/>
+          <w:b/>
+          <w:i/>
+        </w:rPr>
+        <w:t>internet</w:t>
+      </w:r>
+      <w:r>
+        <w:rPr>
+          <w:rStyle w:val="5yl5"/>
+        </w:rPr>
+        <w:t xml:space="preserve"> quando se viaja</w:t>
+      </w:r>
+      <w:r>
+        <w:rPr>
+          <w:rStyle w:val="5yl5"/>
+        </w:rPr>
+        <w:t xml:space="preserve">, </w:t>
+      </w:r>
+      <w:r>
+        <w:rPr>
+          <w:rStyle w:val="5yl5"/>
+        </w:rPr>
+        <w:t>para o caso de não ser possível aceder a esta rede no dispositivo onde ocorreu o problema</w:t>
+      </w:r>
+      <w:r>
+        <w:rPr>
+          <w:rStyle w:val="5yl5"/>
+        </w:rPr>
+        <w:t>. Uma percentagem consideráve</w:t>
+      </w:r>
+      <w:r>
+        <w:rPr>
+          <w:rStyle w:val="5yl5"/>
+        </w:rPr>
+        <w:t>l dos inquiridos também resolve</w:t>
+      </w:r>
+      <w:r>
+        <w:rPr>
+          <w:rStyle w:val="5yl5"/>
+        </w:rPr>
+        <w:t xml:space="preserve"> os problemas aut</w:t>
+      </w:r>
+      <w:r>
+        <w:rPr>
+          <w:rStyle w:val="5yl5"/>
+        </w:rPr>
+        <w:t>o</w:t>
+      </w:r>
+      <w:r>
+        <w:rPr>
+          <w:rStyle w:val="5yl5"/>
+        </w:rPr>
+        <w:t>noma</w:t>
+      </w:r>
+      <w:r>
+        <w:rPr>
+          <w:rStyle w:val="5yl5"/>
+        </w:rPr>
+        <w:t>mente</w:t>
+      </w:r>
+      <w:r>
+        <w:rPr>
+          <w:rStyle w:val="5yl5"/>
+        </w:rPr>
+        <w:t xml:space="preserve"> (27</w:t>
+      </w:r>
+      <w:r>
+        <w:rPr>
+          <w:rStyle w:val="5yl5"/>
+        </w:rPr>
+        <w:t>,</w:t>
+      </w:r>
+      <w:r>
+        <w:rPr>
+          <w:rStyle w:val="5yl5"/>
+        </w:rPr>
+        <w:t>3</w:t>
+      </w:r>
+      <w:r>
+        <w:rPr>
+          <w:rStyle w:val="5yl5"/>
+        </w:rPr>
+        <w:t xml:space="preserve">%), algo que é corroborado pelo </w:t>
+      </w:r>
+      <w:r>
+        <w:rPr>
+          <w:rStyle w:val="5yl5"/>
+        </w:rPr>
+        <w:t>facto de que a maior parte dos inquiridos aprende a utilizar os disposi</w:t>
+      </w:r>
+      <w:bookmarkStart w:id="0" w:name="_GoBack"/>
+      <w:bookmarkEnd w:id="0"/>
+      <w:r>
+        <w:rPr>
+          <w:rStyle w:val="5yl5"/>
+        </w:rPr>
+        <w:t>tivos também de forma autónoma.</w:t>
+      </w:r>
+    </w:p>
+    <w:p>
+      <w:pPr>
+        <w:spacing w:line="240" w:lineRule="auto"/>
+      </w:pPr>
+    </w:p>
+    <w:p>
+      <w:pPr>
+        <w:spacing w:line="240" w:lineRule="auto"/>
+      </w:pPr>
+    </w:p>
+    <w:p>
+      <w:pPr>
+        <w:spacing w:line="240" w:lineRule="auto"/>
+      </w:pPr>
+    </w:p>
+    <w:p>
+      <w:pPr>
+        <w:spacing w:line="240" w:lineRule="auto"/>
+      </w:pPr>
+    </w:p>
+    <w:p>
+      <w:pPr>
+        <w:spacing w:line="240" w:lineRule="auto"/>
+      </w:pPr>
+    </w:p>
+    <w:p>
+      <w:pPr>
+        <w:spacing w:line="240" w:lineRule="auto"/>
+      </w:pPr>
+    </w:p>
     <w:p/>
     <w:sectPr>
-      <w:footerReference w:type="default" r:id="rId8"/>
+      <w:footerReference w:type="first" r:id="rId9"/>
       <w:pgSz w:w="11906" w:h="16838"/>
       <w:pgMar w:top="720" w:right="720" w:bottom="720" w:left="720" w:header="708" w:footer="708" w:gutter="0"/>
       <w:cols w:space="708"/>
+      <w:titlePg/>
       <w:docGrid w:linePitch="360"/>
     </w:sectPr>
   </w:body>
@@ -1143,7 +1694,7 @@
 </file>
 
 <file path=word/endnotes.xml><?xml version="1.0" encoding="utf-8"?>
-<w:endnotes xmlns:wpc="http://schemas.microsoft.com/office/word/2010/wordprocessingCanvas" xmlns:cx="http://schemas.microsoft.com/office/drawing/2014/chartex" xmlns:cx1="http://schemas.microsoft.com/office/drawing/2015/9/8/chartex" xmlns:cx2="http://schemas.microsoft.com/office/drawing/2015/10/21/chartex" xmlns:cx3="http://schemas.microsoft.com/office/drawing/2016/5/9/chartex" xmlns:cx4="http://schemas.microsoft.com/office/drawing/2016/5/10/chartex" xmlns:cx5="http://schemas.microsoft.com/office/drawing/2016/5/11/chartex" xmlns:cx6="http://schemas.microsoft.com/office/drawing/2016/5/12/chartex" xmlns:cx7="http://schemas.microsoft.com/office/drawing/2016/5/13/chartex" xmlns:cx8="http://schemas.microsoft.com/office/drawing/2016/5/14/chartex" xmlns:mc="http://schemas.openxmlformats.org/markup-compatibility/2006" xmlns:aink="http://schemas.microsoft.com/office/drawing/2016/ink" xmlns:am3d="http://schemas.microsoft.com/office/drawing/2017/model3d" xmlns:o="urn:schemas-microsoft-com:office:office" xmlns:r="http://schemas.openxmlformats.org/officeDocument/2006/relationships" xmlns:m="http://schemas.openxmlformats.org/officeDocument/2006/math" xmlns:v="urn:schemas-microsoft-com:vml" xmlns:wp14="http://schemas.microsoft.com/office/word/2010/wordprocessingDrawing" xmlns:wp="http://schemas.openxmlformats.org/drawingml/2006/wordprocessingDrawing" xmlns:w10="urn:schemas-microsoft-com:office:word" xmlns:w="http://schemas.openxmlformats.org/wordprocessingml/2006/main" xmlns:w14="http://schemas.microsoft.com/office/word/2010/wordml" xmlns:w15="http://schemas.microsoft.com/office/word/2012/wordml" xmlns:w16cid="http://schemas.microsoft.com/office/word/2016/wordml/cid" xmlns:w16se="http://schemas.microsoft.com/office/word/2015/wordml/symex" xmlns:wpg="http://schemas.microsoft.com/office/word/2010/wordprocessingGroup" xmlns:wpi="http://schemas.microsoft.com/office/word/2010/wordprocessingInk" xmlns:wne="http://schemas.microsoft.com/office/word/2006/wordml" xmlns:wps="http://schemas.microsoft.com/office/word/2010/wordprocessingShape" mc:Ignorable="w14 w15 w16se w16cid wp14">
+<w:endnotes xmlns:wpc="http://schemas.microsoft.com/office/word/2010/wordprocessingCanvas" xmlns:mc="http://schemas.openxmlformats.org/markup-compatibility/2006" xmlns:o="urn:schemas-microsoft-com:office:office" xmlns:r="http://schemas.openxmlformats.org/officeDocument/2006/relationships" xmlns:m="http://schemas.openxmlformats.org/officeDocument/2006/math" xmlns:v="urn:schemas-microsoft-com:vml" xmlns:wp14="http://schemas.microsoft.com/office/word/2010/wordprocessingDrawing" xmlns:wp="http://schemas.openxmlformats.org/drawingml/2006/wordprocessingDrawing" xmlns:w10="urn:schemas-microsoft-com:office:word" xmlns:w="http://schemas.openxmlformats.org/wordprocessingml/2006/main" xmlns:w14="http://schemas.microsoft.com/office/word/2010/wordml" xmlns:wpg="http://schemas.microsoft.com/office/word/2010/wordprocessingGroup" xmlns:wpi="http://schemas.microsoft.com/office/word/2010/wordprocessingInk" xmlns:wne="http://schemas.microsoft.com/office/word/2006/wordml" xmlns:wps="http://schemas.microsoft.com/office/word/2010/wordprocessingShape" mc:Ignorable="w14 wp14">
   <w:endnote w:type="separator" w:id="-1">
     <w:p>
       <w:pPr>
@@ -1168,7 +1719,7 @@
 </file>
 
 <file path=word/footer1.xml><?xml version="1.0" encoding="utf-8"?>
-<w:ftr xmlns:wpc="http://schemas.microsoft.com/office/word/2010/wordprocessingCanvas" xmlns:cx="http://schemas.microsoft.com/office/drawing/2014/chartex" xmlns:cx1="http://schemas.microsoft.com/office/drawing/2015/9/8/chartex" xmlns:cx2="http://schemas.microsoft.com/office/drawing/2015/10/21/chartex" xmlns:cx3="http://schemas.microsoft.com/office/drawing/2016/5/9/chartex" xmlns:cx4="http://schemas.microsoft.com/office/drawing/2016/5/10/chartex" xmlns:cx5="http://schemas.microsoft.com/office/drawing/2016/5/11/chartex" xmlns:cx6="http://schemas.microsoft.com/office/drawing/2016/5/12/chartex" xmlns:cx7="http://schemas.microsoft.com/office/drawing/2016/5/13/chartex" xmlns:cx8="http://schemas.microsoft.com/office/drawing/2016/5/14/chartex" xmlns:mc="http://schemas.openxmlformats.org/markup-compatibility/2006" xmlns:aink="http://schemas.microsoft.com/office/drawing/2016/ink" xmlns:am3d="http://schemas.microsoft.com/office/drawing/2017/model3d" xmlns:o="urn:schemas-microsoft-com:office:office" xmlns:r="http://schemas.openxmlformats.org/officeDocument/2006/relationships" xmlns:m="http://schemas.openxmlformats.org/officeDocument/2006/math" xmlns:v="urn:schemas-microsoft-com:vml" xmlns:wp14="http://schemas.microsoft.com/office/word/2010/wordprocessingDrawing" xmlns:wp="http://schemas.openxmlformats.org/drawingml/2006/wordprocessingDrawing" xmlns:w10="urn:schemas-microsoft-com:office:word" xmlns:w="http://schemas.openxmlformats.org/wordprocessingml/2006/main" xmlns:w14="http://schemas.microsoft.com/office/word/2010/wordml" xmlns:w15="http://schemas.microsoft.com/office/word/2012/wordml" xmlns:w16cid="http://schemas.microsoft.com/office/word/2016/wordml/cid" xmlns:w16se="http://schemas.microsoft.com/office/word/2015/wordml/symex" xmlns:wpg="http://schemas.microsoft.com/office/word/2010/wordprocessingGroup" xmlns:wpi="http://schemas.microsoft.com/office/word/2010/wordprocessingInk" xmlns:wne="http://schemas.microsoft.com/office/word/2006/wordml" xmlns:wps="http://schemas.microsoft.com/office/word/2010/wordprocessingShape" mc:Ignorable="w14 w15 w16se w16cid wp14">
+<w:ftr xmlns:wpc="http://schemas.microsoft.com/office/word/2010/wordprocessingCanvas" xmlns:mc="http://schemas.openxmlformats.org/markup-compatibility/2006" xmlns:o="urn:schemas-microsoft-com:office:office" xmlns:r="http://schemas.openxmlformats.org/officeDocument/2006/relationships" xmlns:m="http://schemas.openxmlformats.org/officeDocument/2006/math" xmlns:v="urn:schemas-microsoft-com:vml" xmlns:wp14="http://schemas.microsoft.com/office/word/2010/wordprocessingDrawing" xmlns:wp="http://schemas.openxmlformats.org/drawingml/2006/wordprocessingDrawing" xmlns:w10="urn:schemas-microsoft-com:office:word" xmlns:w="http://schemas.openxmlformats.org/wordprocessingml/2006/main" xmlns:w14="http://schemas.microsoft.com/office/word/2010/wordml" xmlns:wpg="http://schemas.microsoft.com/office/word/2010/wordprocessingGroup" xmlns:wpi="http://schemas.microsoft.com/office/word/2010/wordprocessingInk" xmlns:wne="http://schemas.microsoft.com/office/word/2006/wordml" xmlns:wps="http://schemas.microsoft.com/office/word/2010/wordprocessingShape" mc:Ignorable="w14 wp14">
   <w:p>
     <w:pPr>
       <w:pStyle w:val="Rodap"/>
@@ -1178,14 +1729,27 @@
       </w:numPr>
     </w:pPr>
     <w:r>
-      <w:t>Dispositivos Eletrónicos Móveis</w:t>
+      <w:t xml:space="preserve">Dispositivos </w:t>
     </w:r>
+    <w:proofErr w:type="spellStart"/>
+    <w:r>
+      <w:t>Eletrónicos</w:t>
+    </w:r>
+    <w:proofErr w:type="spellEnd"/>
+    <w:r>
+      <w:t xml:space="preserve"> Móveis</w:t>
+    </w:r>
+  </w:p>
+  <w:p>
+    <w:pPr>
+      <w:pStyle w:val="Rodap"/>
+    </w:pPr>
   </w:p>
 </w:ftr>
 </file>
 
 <file path=word/footnotes.xml><?xml version="1.0" encoding="utf-8"?>
-<w:footnotes xmlns:wpc="http://schemas.microsoft.com/office/word/2010/wordprocessingCanvas" xmlns:cx="http://schemas.microsoft.com/office/drawing/2014/chartex" xmlns:cx1="http://schemas.microsoft.com/office/drawing/2015/9/8/chartex" xmlns:cx2="http://schemas.microsoft.com/office/drawing/2015/10/21/chartex" xmlns:cx3="http://schemas.microsoft.com/office/drawing/2016/5/9/chartex" xmlns:cx4="http://schemas.microsoft.com/office/drawing/2016/5/10/chartex" xmlns:cx5="http://schemas.microsoft.com/office/drawing/2016/5/11/chartex" xmlns:cx6="http://schemas.microsoft.com/office/drawing/2016/5/12/chartex" xmlns:cx7="http://schemas.microsoft.com/office/drawing/2016/5/13/chartex" xmlns:cx8="http://schemas.microsoft.com/office/drawing/2016/5/14/chartex" xmlns:mc="http://schemas.openxmlformats.org/markup-compatibility/2006" xmlns:aink="http://schemas.microsoft.com/office/drawing/2016/ink" xmlns:am3d="http://schemas.microsoft.com/office/drawing/2017/model3d" xmlns:o="urn:schemas-microsoft-com:office:office" xmlns:r="http://schemas.openxmlformats.org/officeDocument/2006/relationships" xmlns:m="http://schemas.openxmlformats.org/officeDocument/2006/math" xmlns:v="urn:schemas-microsoft-com:vml" xmlns:wp14="http://schemas.microsoft.com/office/word/2010/wordprocessingDrawing" xmlns:wp="http://schemas.openxmlformats.org/drawingml/2006/wordprocessingDrawing" xmlns:w10="urn:schemas-microsoft-com:office:word" xmlns:w="http://schemas.openxmlformats.org/wordprocessingml/2006/main" xmlns:w14="http://schemas.microsoft.com/office/word/2010/wordml" xmlns:w15="http://schemas.microsoft.com/office/word/2012/wordml" xmlns:w16cid="http://schemas.microsoft.com/office/word/2016/wordml/cid" xmlns:w16se="http://schemas.microsoft.com/office/word/2015/wordml/symex" xmlns:wpg="http://schemas.microsoft.com/office/word/2010/wordprocessingGroup" xmlns:wpi="http://schemas.microsoft.com/office/word/2010/wordprocessingInk" xmlns:wne="http://schemas.microsoft.com/office/word/2006/wordml" xmlns:wps="http://schemas.microsoft.com/office/word/2010/wordprocessingShape" mc:Ignorable="w14 w15 w16se w16cid wp14">
+<w:footnotes xmlns:wpc="http://schemas.microsoft.com/office/word/2010/wordprocessingCanvas" xmlns:mc="http://schemas.openxmlformats.org/markup-compatibility/2006" xmlns:o="urn:schemas-microsoft-com:office:office" xmlns:r="http://schemas.openxmlformats.org/officeDocument/2006/relationships" xmlns:m="http://schemas.openxmlformats.org/officeDocument/2006/math" xmlns:v="urn:schemas-microsoft-com:vml" xmlns:wp14="http://schemas.microsoft.com/office/word/2010/wordprocessingDrawing" xmlns:wp="http://schemas.openxmlformats.org/drawingml/2006/wordprocessingDrawing" xmlns:w10="urn:schemas-microsoft-com:office:word" xmlns:w="http://schemas.openxmlformats.org/wordprocessingml/2006/main" xmlns:w14="http://schemas.microsoft.com/office/word/2010/wordml" xmlns:wpg="http://schemas.microsoft.com/office/word/2010/wordprocessingGroup" xmlns:wpi="http://schemas.microsoft.com/office/word/2010/wordprocessingInk" xmlns:wne="http://schemas.microsoft.com/office/word/2006/wordml" xmlns:wps="http://schemas.microsoft.com/office/word/2010/wordprocessingShape" mc:Ignorable="w14 wp14">
   <w:footnote w:type="separator" w:id="-1">
     <w:p>
       <w:pPr>
@@ -1210,8 +1774,8 @@
 </file>
 
 <file path=word/numbering.xml><?xml version="1.0" encoding="utf-8"?>
-<w:numbering xmlns:wpc="http://schemas.microsoft.com/office/word/2010/wordprocessingCanvas" xmlns:cx="http://schemas.microsoft.com/office/drawing/2014/chartex" xmlns:cx1="http://schemas.microsoft.com/office/drawing/2015/9/8/chartex" xmlns:cx2="http://schemas.microsoft.com/office/drawing/2015/10/21/chartex" xmlns:cx3="http://schemas.microsoft.com/office/drawing/2016/5/9/chartex" xmlns:cx4="http://schemas.microsoft.com/office/drawing/2016/5/10/chartex" xmlns:cx5="http://schemas.microsoft.com/office/drawing/2016/5/11/chartex" xmlns:cx6="http://schemas.microsoft.com/office/drawing/2016/5/12/chartex" xmlns:cx7="http://schemas.microsoft.com/office/drawing/2016/5/13/chartex" xmlns:cx8="http://schemas.microsoft.com/office/drawing/2016/5/14/chartex" xmlns:mc="http://schemas.openxmlformats.org/markup-compatibility/2006" xmlns:aink="http://schemas.microsoft.com/office/drawing/2016/ink" xmlns:am3d="http://schemas.microsoft.com/office/drawing/2017/model3d" xmlns:o="urn:schemas-microsoft-com:office:office" xmlns:r="http://schemas.openxmlformats.org/officeDocument/2006/relationships" xmlns:m="http://schemas.openxmlformats.org/officeDocument/2006/math" xmlns:v="urn:schemas-microsoft-com:vml" xmlns:wp14="http://schemas.microsoft.com/office/word/2010/wordprocessingDrawing" xmlns:wp="http://schemas.openxmlformats.org/drawingml/2006/wordprocessingDrawing" xmlns:w10="urn:schemas-microsoft-com:office:word" xmlns:w="http://schemas.openxmlformats.org/wordprocessingml/2006/main" xmlns:w14="http://schemas.microsoft.com/office/word/2010/wordml" xmlns:w15="http://schemas.microsoft.com/office/word/2012/wordml" xmlns:w16cid="http://schemas.microsoft.com/office/word/2016/wordml/cid" xmlns:w16se="http://schemas.microsoft.com/office/word/2015/wordml/symex" xmlns:wpg="http://schemas.microsoft.com/office/word/2010/wordprocessingGroup" xmlns:wpi="http://schemas.microsoft.com/office/word/2010/wordprocessingInk" xmlns:wne="http://schemas.microsoft.com/office/word/2006/wordml" xmlns:wps="http://schemas.microsoft.com/office/word/2010/wordprocessingShape" mc:Ignorable="w14 w15 w16se w16cid wp14">
-  <w:abstractNum w:abstractNumId="0" w15:restartNumberingAfterBreak="0">
+<w:numbering xmlns:wpc="http://schemas.microsoft.com/office/word/2010/wordprocessingCanvas" xmlns:mc="http://schemas.openxmlformats.org/markup-compatibility/2006" xmlns:o="urn:schemas-microsoft-com:office:office" xmlns:r="http://schemas.openxmlformats.org/officeDocument/2006/relationships" xmlns:m="http://schemas.openxmlformats.org/officeDocument/2006/math" xmlns:v="urn:schemas-microsoft-com:vml" xmlns:wp14="http://schemas.microsoft.com/office/word/2010/wordprocessingDrawing" xmlns:wp="http://schemas.openxmlformats.org/drawingml/2006/wordprocessingDrawing" xmlns:w10="urn:schemas-microsoft-com:office:word" xmlns:w="http://schemas.openxmlformats.org/wordprocessingml/2006/main" xmlns:w14="http://schemas.microsoft.com/office/word/2010/wordml" xmlns:wpg="http://schemas.microsoft.com/office/word/2010/wordprocessingGroup" xmlns:wpi="http://schemas.microsoft.com/office/word/2010/wordprocessingInk" xmlns:wne="http://schemas.microsoft.com/office/word/2006/wordml" xmlns:wps="http://schemas.microsoft.com/office/word/2010/wordprocessingShape" mc:Ignorable="w14 wp14">
+  <w:abstractNum w:abstractNumId="0">
     <w:nsid w:val="153254D4"/>
     <w:multiLevelType w:val="hybridMultilevel"/>
     <w:tmpl w:val="319819AC"/>
@@ -1297,7 +1861,7 @@
       </w:pPr>
     </w:lvl>
   </w:abstractNum>
-  <w:abstractNum w:abstractNumId="1" w15:restartNumberingAfterBreak="0">
+  <w:abstractNum w:abstractNumId="1">
     <w:nsid w:val="26E12E79"/>
     <w:multiLevelType w:val="hybridMultilevel"/>
     <w:tmpl w:val="2716BF4E"/>
@@ -1383,7 +1947,7 @@
       </w:pPr>
     </w:lvl>
   </w:abstractNum>
-  <w:abstractNum w:abstractNumId="2" w15:restartNumberingAfterBreak="0">
+  <w:abstractNum w:abstractNumId="2">
     <w:nsid w:val="3147391E"/>
     <w:multiLevelType w:val="hybridMultilevel"/>
     <w:tmpl w:val="BC28CA12"/>
@@ -1472,7 +2036,7 @@
       </w:pPr>
     </w:lvl>
   </w:abstractNum>
-  <w:abstractNum w:abstractNumId="3" w15:restartNumberingAfterBreak="0">
+  <w:abstractNum w:abstractNumId="3">
     <w:nsid w:val="4B61118F"/>
     <w:multiLevelType w:val="hybridMultilevel"/>
     <w:tmpl w:val="C04E13E6"/>
@@ -1558,7 +2122,7 @@
       </w:pPr>
     </w:lvl>
   </w:abstractNum>
-  <w:abstractNum w:abstractNumId="4" w15:restartNumberingAfterBreak="0">
+  <w:abstractNum w:abstractNumId="4">
     <w:nsid w:val="4BF53184"/>
     <w:multiLevelType w:val="hybridMultilevel"/>
     <w:tmpl w:val="27EAA9DA"/>
@@ -1663,7 +2227,7 @@
 </file>
 
 <file path=word/styles.xml><?xml version="1.0" encoding="utf-8"?>
-<w:styles xmlns:mc="http://schemas.openxmlformats.org/markup-compatibility/2006" xmlns:r="http://schemas.openxmlformats.org/officeDocument/2006/relationships" xmlns:w="http://schemas.openxmlformats.org/wordprocessingml/2006/main" xmlns:w14="http://schemas.microsoft.com/office/word/2010/wordml" xmlns:w15="http://schemas.microsoft.com/office/word/2012/wordml" xmlns:w16cid="http://schemas.microsoft.com/office/word/2016/wordml/cid" xmlns:w16se="http://schemas.microsoft.com/office/word/2015/wordml/symex" mc:Ignorable="w14 w15 w16se w16cid">
+<w:styles xmlns:mc="http://schemas.openxmlformats.org/markup-compatibility/2006" xmlns:r="http://schemas.openxmlformats.org/officeDocument/2006/relationships" xmlns:w="http://schemas.openxmlformats.org/wordprocessingml/2006/main" xmlns:w14="http://schemas.microsoft.com/office/word/2010/wordml" mc:Ignorable="w14">
   <w:docDefaults>
     <w:rPrDefault>
       <w:rPr>
@@ -1679,382 +2243,144 @@
       </w:pPr>
     </w:pPrDefault>
   </w:docDefaults>
-  <w:latentStyles w:defLockedState="0" w:defUIPriority="99" w:defSemiHidden="0" w:defUnhideWhenUsed="0" w:defQFormat="0" w:count="375">
-    <w:lsdException w:name="Normal" w:uiPriority="0" w:qFormat="1"/>
-    <w:lsdException w:name="heading 1" w:uiPriority="9" w:qFormat="1"/>
-    <w:lsdException w:name="heading 2" w:semiHidden="1" w:uiPriority="9" w:unhideWhenUsed="1" w:qFormat="1"/>
-    <w:lsdException w:name="heading 3" w:semiHidden="1" w:uiPriority="9" w:unhideWhenUsed="1" w:qFormat="1"/>
-    <w:lsdException w:name="heading 4" w:semiHidden="1" w:uiPriority="9" w:unhideWhenUsed="1" w:qFormat="1"/>
-    <w:lsdException w:name="heading 5" w:semiHidden="1" w:uiPriority="9" w:unhideWhenUsed="1" w:qFormat="1"/>
-    <w:lsdException w:name="heading 6" w:semiHidden="1" w:uiPriority="9" w:unhideWhenUsed="1" w:qFormat="1"/>
-    <w:lsdException w:name="heading 7" w:semiHidden="1" w:uiPriority="9" w:unhideWhenUsed="1" w:qFormat="1"/>
-    <w:lsdException w:name="heading 8" w:semiHidden="1" w:uiPriority="9" w:unhideWhenUsed="1" w:qFormat="1"/>
-    <w:lsdException w:name="heading 9" w:semiHidden="1" w:uiPriority="9" w:unhideWhenUsed="1" w:qFormat="1"/>
-    <w:lsdException w:name="index 1" w:semiHidden="1" w:unhideWhenUsed="1"/>
-    <w:lsdException w:name="index 2" w:semiHidden="1" w:unhideWhenUsed="1"/>
-    <w:lsdException w:name="index 3" w:semiHidden="1" w:unhideWhenUsed="1"/>
-    <w:lsdException w:name="index 4" w:semiHidden="1" w:unhideWhenUsed="1"/>
-    <w:lsdException w:name="index 5" w:semiHidden="1" w:unhideWhenUsed="1"/>
-    <w:lsdException w:name="index 6" w:semiHidden="1" w:unhideWhenUsed="1"/>
-    <w:lsdException w:name="index 7" w:semiHidden="1" w:unhideWhenUsed="1"/>
-    <w:lsdException w:name="index 8" w:semiHidden="1" w:unhideWhenUsed="1"/>
-    <w:lsdException w:name="index 9" w:semiHidden="1" w:unhideWhenUsed="1"/>
-    <w:lsdException w:name="toc 1" w:semiHidden="1" w:uiPriority="39" w:unhideWhenUsed="1"/>
-    <w:lsdException w:name="toc 2" w:semiHidden="1" w:uiPriority="39" w:unhideWhenUsed="1"/>
-    <w:lsdException w:name="toc 3" w:semiHidden="1" w:uiPriority="39" w:unhideWhenUsed="1"/>
-    <w:lsdException w:name="toc 4" w:semiHidden="1" w:uiPriority="39" w:unhideWhenUsed="1"/>
-    <w:lsdException w:name="toc 5" w:semiHidden="1" w:uiPriority="39" w:unhideWhenUsed="1"/>
-    <w:lsdException w:name="toc 6" w:semiHidden="1" w:uiPriority="39" w:unhideWhenUsed="1"/>
-    <w:lsdException w:name="toc 7" w:semiHidden="1" w:uiPriority="39" w:unhideWhenUsed="1"/>
-    <w:lsdException w:name="toc 8" w:semiHidden="1" w:uiPriority="39" w:unhideWhenUsed="1"/>
-    <w:lsdException w:name="toc 9" w:semiHidden="1" w:uiPriority="39" w:unhideWhenUsed="1"/>
-    <w:lsdException w:name="Normal Indent" w:semiHidden="1" w:unhideWhenUsed="1"/>
-    <w:lsdException w:name="footnote text" w:semiHidden="1" w:unhideWhenUsed="1"/>
-    <w:lsdException w:name="annotation text" w:semiHidden="1" w:unhideWhenUsed="1"/>
-    <w:lsdException w:name="header" w:semiHidden="1" w:unhideWhenUsed="1"/>
-    <w:lsdException w:name="footer" w:semiHidden="1" w:unhideWhenUsed="1"/>
-    <w:lsdException w:name="index heading" w:semiHidden="1" w:unhideWhenUsed="1"/>
-    <w:lsdException w:name="caption" w:semiHidden="1" w:uiPriority="35" w:unhideWhenUsed="1" w:qFormat="1"/>
-    <w:lsdException w:name="table of figures" w:semiHidden="1" w:unhideWhenUsed="1"/>
-    <w:lsdException w:name="envelope address" w:semiHidden="1" w:unhideWhenUsed="1"/>
-    <w:lsdException w:name="envelope return" w:semiHidden="1" w:unhideWhenUsed="1"/>
-    <w:lsdException w:name="footnote reference" w:semiHidden="1" w:unhideWhenUsed="1"/>
-    <w:lsdException w:name="annotation reference" w:semiHidden="1" w:unhideWhenUsed="1"/>
-    <w:lsdException w:name="line number" w:semiHidden="1" w:unhideWhenUsed="1"/>
-    <w:lsdException w:name="page number" w:semiHidden="1" w:unhideWhenUsed="1"/>
-    <w:lsdException w:name="endnote reference" w:semiHidden="1" w:unhideWhenUsed="1"/>
-    <w:lsdException w:name="endnote text" w:semiHidden="1" w:unhideWhenUsed="1"/>
-    <w:lsdException w:name="table of authorities" w:semiHidden="1" w:unhideWhenUsed="1"/>
-    <w:lsdException w:name="macro" w:semiHidden="1" w:unhideWhenUsed="1"/>
-    <w:lsdException w:name="toa heading" w:semiHidden="1" w:unhideWhenUsed="1"/>
-    <w:lsdException w:name="List" w:semiHidden="1" w:unhideWhenUsed="1"/>
-    <w:lsdException w:name="List Bullet" w:semiHidden="1" w:unhideWhenUsed="1"/>
-    <w:lsdException w:name="List Number" w:semiHidden="1" w:unhideWhenUsed="1"/>
-    <w:lsdException w:name="List 2" w:semiHidden="1" w:unhideWhenUsed="1"/>
-    <w:lsdException w:name="List 3" w:semiHidden="1" w:unhideWhenUsed="1"/>
-    <w:lsdException w:name="List 4" w:semiHidden="1" w:unhideWhenUsed="1"/>
-    <w:lsdException w:name="List 5" w:semiHidden="1" w:unhideWhenUsed="1"/>
-    <w:lsdException w:name="List Bullet 2" w:semiHidden="1" w:unhideWhenUsed="1"/>
-    <w:lsdException w:name="List Bullet 3" w:semiHidden="1" w:unhideWhenUsed="1"/>
-    <w:lsdException w:name="List Bullet 4" w:semiHidden="1" w:unhideWhenUsed="1"/>
-    <w:lsdException w:name="List Bullet 5" w:semiHidden="1" w:unhideWhenUsed="1"/>
-    <w:lsdException w:name="List Number 2" w:semiHidden="1" w:unhideWhenUsed="1"/>
-    <w:lsdException w:name="List Number 3" w:semiHidden="1" w:unhideWhenUsed="1"/>
-    <w:lsdException w:name="List Number 4" w:semiHidden="1" w:unhideWhenUsed="1"/>
-    <w:lsdException w:name="List Number 5" w:semiHidden="1" w:unhideWhenUsed="1"/>
-    <w:lsdException w:name="Title" w:uiPriority="10" w:qFormat="1"/>
-    <w:lsdException w:name="Closing" w:semiHidden="1" w:unhideWhenUsed="1"/>
-    <w:lsdException w:name="Signature" w:semiHidden="1" w:unhideWhenUsed="1"/>
-    <w:lsdException w:name="Default Paragraph Font" w:semiHidden="1" w:uiPriority="1" w:unhideWhenUsed="1"/>
-    <w:lsdException w:name="Body Text" w:semiHidden="1" w:unhideWhenUsed="1"/>
-    <w:lsdException w:name="Body Text Indent" w:semiHidden="1" w:unhideWhenUsed="1"/>
-    <w:lsdException w:name="List Continue" w:semiHidden="1" w:unhideWhenUsed="1"/>
-    <w:lsdException w:name="List Continue 2" w:semiHidden="1" w:unhideWhenUsed="1"/>
-    <w:lsdException w:name="List Continue 3" w:semiHidden="1" w:unhideWhenUsed="1"/>
-    <w:lsdException w:name="List Continue 4" w:semiHidden="1" w:unhideWhenUsed="1"/>
-    <w:lsdException w:name="List Continue 5" w:semiHidden="1" w:unhideWhenUsed="1"/>
-    <w:lsdException w:name="Message Header" w:semiHidden="1" w:unhideWhenUsed="1"/>
-    <w:lsdException w:name="Subtitle" w:uiPriority="11" w:qFormat="1"/>
-    <w:lsdException w:name="Salutation" w:semiHidden="1" w:unhideWhenUsed="1"/>
-    <w:lsdException w:name="Date" w:semiHidden="1" w:unhideWhenUsed="1"/>
-    <w:lsdException w:name="Body Text First Indent" w:semiHidden="1" w:unhideWhenUsed="1"/>
-    <w:lsdException w:name="Body Text First Indent 2" w:semiHidden="1" w:unhideWhenUsed="1"/>
-    <w:lsdException w:name="Note Heading" w:semiHidden="1" w:unhideWhenUsed="1"/>
-    <w:lsdException w:name="Body Text 2" w:semiHidden="1" w:unhideWhenUsed="1"/>
-    <w:lsdException w:name="Body Text 3" w:semiHidden="1" w:unhideWhenUsed="1"/>
-    <w:lsdException w:name="Body Text Indent 2" w:semiHidden="1" w:unhideWhenUsed="1"/>
-    <w:lsdException w:name="Body Text Indent 3" w:semiHidden="1" w:unhideWhenUsed="1"/>
-    <w:lsdException w:name="Block Text" w:semiHidden="1" w:unhideWhenUsed="1"/>
-    <w:lsdException w:name="Hyperlink" w:semiHidden="1" w:unhideWhenUsed="1"/>
-    <w:lsdException w:name="FollowedHyperlink" w:semiHidden="1" w:unhideWhenUsed="1"/>
-    <w:lsdException w:name="Strong" w:uiPriority="22" w:qFormat="1"/>
-    <w:lsdException w:name="Emphasis" w:uiPriority="20" w:qFormat="1"/>
-    <w:lsdException w:name="Document Map" w:semiHidden="1" w:unhideWhenUsed="1"/>
-    <w:lsdException w:name="Plain Text" w:semiHidden="1" w:unhideWhenUsed="1"/>
-    <w:lsdException w:name="E-mail Signature" w:semiHidden="1" w:unhideWhenUsed="1"/>
-    <w:lsdException w:name="HTML Top of Form" w:semiHidden="1" w:unhideWhenUsed="1"/>
-    <w:lsdException w:name="HTML Bottom of Form" w:semiHidden="1" w:unhideWhenUsed="1"/>
-    <w:lsdException w:name="Normal (Web)" w:semiHidden="1" w:unhideWhenUsed="1"/>
-    <w:lsdException w:name="HTML Acronym" w:semiHidden="1" w:unhideWhenUsed="1"/>
-    <w:lsdException w:name="HTML Address" w:semiHidden="1" w:unhideWhenUsed="1"/>
-    <w:lsdException w:name="HTML Cite" w:semiHidden="1" w:unhideWhenUsed="1"/>
-    <w:lsdException w:name="HTML Code" w:semiHidden="1" w:unhideWhenUsed="1"/>
-    <w:lsdException w:name="HTML Definition" w:semiHidden="1" w:unhideWhenUsed="1"/>
-    <w:lsdException w:name="HTML Keyboard" w:semiHidden="1" w:unhideWhenUsed="1"/>
-    <w:lsdException w:name="HTML Preformatted" w:semiHidden="1" w:unhideWhenUsed="1"/>
-    <w:lsdException w:name="HTML Sample" w:semiHidden="1" w:unhideWhenUsed="1"/>
-    <w:lsdException w:name="HTML Typewriter" w:semiHidden="1" w:unhideWhenUsed="1"/>
-    <w:lsdException w:name="HTML Variable" w:semiHidden="1" w:unhideWhenUsed="1"/>
-    <w:lsdException w:name="Normal Table" w:semiHidden="1" w:unhideWhenUsed="1"/>
-    <w:lsdException w:name="annotation subject" w:semiHidden="1" w:unhideWhenUsed="1"/>
-    <w:lsdException w:name="No List" w:semiHidden="1" w:unhideWhenUsed="1"/>
-    <w:lsdException w:name="Outline List 1" w:semiHidden="1" w:unhideWhenUsed="1"/>
-    <w:lsdException w:name="Outline List 2" w:semiHidden="1" w:unhideWhenUsed="1"/>
-    <w:lsdException w:name="Outline List 3" w:semiHidden="1" w:unhideWhenUsed="1"/>
-    <w:lsdException w:name="Table Simple 1" w:semiHidden="1" w:unhideWhenUsed="1"/>
-    <w:lsdException w:name="Table Simple 2" w:semiHidden="1" w:unhideWhenUsed="1"/>
-    <w:lsdException w:name="Table Simple 3" w:semiHidden="1" w:unhideWhenUsed="1"/>
-    <w:lsdException w:name="Table Classic 1" w:semiHidden="1" w:unhideWhenUsed="1"/>
-    <w:lsdException w:name="Table Classic 2" w:semiHidden="1" w:unhideWhenUsed="1"/>
-    <w:lsdException w:name="Table Classic 3" w:semiHidden="1" w:unhideWhenUsed="1"/>
-    <w:lsdException w:name="Table Classic 4" w:semiHidden="1" w:unhideWhenUsed="1"/>
-    <w:lsdException w:name="Table Colorful 1" w:semiHidden="1" w:unhideWhenUsed="1"/>
-    <w:lsdException w:name="Table Colorful 2" w:semiHidden="1" w:unhideWhenUsed="1"/>
-    <w:lsdException w:name="Table Colorful 3" w:semiHidden="1" w:unhideWhenUsed="1"/>
-    <w:lsdException w:name="Table Columns 1" w:semiHidden="1" w:unhideWhenUsed="1"/>
-    <w:lsdException w:name="Table Columns 2" w:semiHidden="1" w:unhideWhenUsed="1"/>
-    <w:lsdException w:name="Table Columns 3" w:semiHidden="1" w:unhideWhenUsed="1"/>
-    <w:lsdException w:name="Table Columns 4" w:semiHidden="1" w:unhideWhenUsed="1"/>
-    <w:lsdException w:name="Table Columns 5" w:semiHidden="1" w:unhideWhenUsed="1"/>
-    <w:lsdException w:name="Table Grid 1" w:semiHidden="1" w:unhideWhenUsed="1"/>
-    <w:lsdException w:name="Table Grid 2" w:semiHidden="1" w:unhideWhenUsed="1"/>
-    <w:lsdException w:name="Table Grid 3" w:semiHidden="1" w:unhideWhenUsed="1"/>
-    <w:lsdException w:name="Table Grid 4" w:semiHidden="1" w:unhideWhenUsed="1"/>
-    <w:lsdException w:name="Table Grid 5" w:semiHidden="1" w:unhideWhenUsed="1"/>
-    <w:lsdException w:name="Table Grid 6" w:semiHidden="1" w:unhideWhenUsed="1"/>
-    <w:lsdException w:name="Table Grid 7" w:semiHidden="1" w:unhideWhenUsed="1"/>
-    <w:lsdException w:name="Table Grid 8" w:semiHidden="1" w:unhideWhenUsed="1"/>
-    <w:lsdException w:name="Table List 1" w:semiHidden="1" w:unhideWhenUsed="1"/>
-    <w:lsdException w:name="Table List 2" w:semiHidden="1" w:unhideWhenUsed="1"/>
-    <w:lsdException w:name="Table List 3" w:semiHidden="1" w:unhideWhenUsed="1"/>
-    <w:lsdException w:name="Table List 4" w:semiHidden="1" w:unhideWhenUsed="1"/>
-    <w:lsdException w:name="Table List 5" w:semiHidden="1" w:unhideWhenUsed="1"/>
-    <w:lsdException w:name="Table List 6" w:semiHidden="1" w:unhideWhenUsed="1"/>
-    <w:lsdException w:name="Table List 7" w:semiHidden="1" w:unhideWhenUsed="1"/>
-    <w:lsdException w:name="Table List 8" w:semiHidden="1" w:unhideWhenUsed="1"/>
-    <w:lsdException w:name="Table 3D effects 1" w:semiHidden="1" w:unhideWhenUsed="1"/>
-    <w:lsdException w:name="Table 3D effects 2" w:semiHidden="1" w:unhideWhenUsed="1"/>
-    <w:lsdException w:name="Table 3D effects 3" w:semiHidden="1" w:unhideWhenUsed="1"/>
-    <w:lsdException w:name="Table Contemporary" w:semiHidden="1" w:unhideWhenUsed="1"/>
-    <w:lsdException w:name="Table Elegant" w:semiHidden="1" w:unhideWhenUsed="1"/>
-    <w:lsdException w:name="Table Professional" w:semiHidden="1" w:unhideWhenUsed="1"/>
-    <w:lsdException w:name="Table Subtle 1" w:semiHidden="1" w:unhideWhenUsed="1"/>
-    <w:lsdException w:name="Table Subtle 2" w:semiHidden="1" w:unhideWhenUsed="1"/>
-    <w:lsdException w:name="Table Web 1" w:semiHidden="1" w:unhideWhenUsed="1"/>
-    <w:lsdException w:name="Table Web 2" w:semiHidden="1" w:unhideWhenUsed="1"/>
-    <w:lsdException w:name="Table Web 3" w:semiHidden="1" w:unhideWhenUsed="1"/>
-    <w:lsdException w:name="Balloon Text" w:semiHidden="1" w:unhideWhenUsed="1"/>
-    <w:lsdException w:name="Table Grid" w:semiHidden="1" w:uiPriority="39" w:unhideWhenUsed="1"/>
-    <w:lsdException w:name="Table Theme" w:semiHidden="1" w:unhideWhenUsed="1"/>
-    <w:lsdException w:name="Placeholder Text" w:semiHidden="1"/>
-    <w:lsdException w:name="No Spacing" w:uiPriority="1" w:qFormat="1"/>
-    <w:lsdException w:name="Light Shading" w:uiPriority="60"/>
-    <w:lsdException w:name="Light List" w:uiPriority="61"/>
-    <w:lsdException w:name="Light Grid" w:uiPriority="62"/>
-    <w:lsdException w:name="Medium Shading 1" w:uiPriority="63"/>
-    <w:lsdException w:name="Medium Shading 2" w:uiPriority="64"/>
-    <w:lsdException w:name="Medium List 1" w:uiPriority="65"/>
-    <w:lsdException w:name="Medium List 2" w:uiPriority="66"/>
-    <w:lsdException w:name="Medium Grid 1" w:uiPriority="67"/>
-    <w:lsdException w:name="Medium Grid 2" w:uiPriority="68"/>
-    <w:lsdException w:name="Medium Grid 3" w:uiPriority="69"/>
-    <w:lsdException w:name="Dark List" w:uiPriority="70"/>
-    <w:lsdException w:name="Colorful Shading" w:uiPriority="71"/>
-    <w:lsdException w:name="Colorful List" w:uiPriority="72"/>
-    <w:lsdException w:name="Colorful Grid" w:uiPriority="73"/>
-    <w:lsdException w:name="Light Shading Accent 1" w:uiPriority="60"/>
-    <w:lsdException w:name="Light List Accent 1" w:uiPriority="61"/>
-    <w:lsdException w:name="Light Grid Accent 1" w:uiPriority="62"/>
-    <w:lsdException w:name="Medium Shading 1 Accent 1" w:uiPriority="63"/>
-    <w:lsdException w:name="Medium Shading 2 Accent 1" w:uiPriority="64"/>
-    <w:lsdException w:name="Medium List 1 Accent 1" w:uiPriority="65"/>
-    <w:lsdException w:name="Revision" w:semiHidden="1"/>
-    <w:lsdException w:name="List Paragraph" w:uiPriority="34" w:qFormat="1"/>
-    <w:lsdException w:name="Quote" w:uiPriority="29" w:qFormat="1"/>
-    <w:lsdException w:name="Intense Quote" w:uiPriority="30" w:qFormat="1"/>
-    <w:lsdException w:name="Medium List 2 Accent 1" w:uiPriority="66"/>
-    <w:lsdException w:name="Medium Grid 1 Accent 1" w:uiPriority="67"/>
-    <w:lsdException w:name="Medium Grid 2 Accent 1" w:uiPriority="68"/>
-    <w:lsdException w:name="Medium Grid 3 Accent 1" w:uiPriority="69"/>
-    <w:lsdException w:name="Dark List Accent 1" w:uiPriority="70"/>
-    <w:lsdException w:name="Colorful Shading Accent 1" w:uiPriority="71"/>
-    <w:lsdException w:name="Colorful List Accent 1" w:uiPriority="72"/>
-    <w:lsdException w:name="Colorful Grid Accent 1" w:uiPriority="73"/>
-    <w:lsdException w:name="Light Shading Accent 2" w:uiPriority="60"/>
-    <w:lsdException w:name="Light List Accent 2" w:uiPriority="61"/>
-    <w:lsdException w:name="Light Grid Accent 2" w:uiPriority="62"/>
-    <w:lsdException w:name="Medium Shading 1 Accent 2" w:uiPriority="63"/>
-    <w:lsdException w:name="Medium Shading 2 Accent 2" w:uiPriority="64"/>
-    <w:lsdException w:name="Medium List 1 Accent 2" w:uiPriority="65"/>
-    <w:lsdException w:name="Medium List 2 Accent 2" w:uiPriority="66"/>
-    <w:lsdException w:name="Medium Grid 1 Accent 2" w:uiPriority="67"/>
-    <w:lsdException w:name="Medium Grid 2 Accent 2" w:uiPriority="68"/>
-    <w:lsdException w:name="Medium Grid 3 Accent 2" w:uiPriority="69"/>
-    <w:lsdException w:name="Dark List Accent 2" w:uiPriority="70"/>
-    <w:lsdException w:name="Colorful Shading Accent 2" w:uiPriority="71"/>
-    <w:lsdException w:name="Colorful List Accent 2" w:uiPriority="72"/>
-    <w:lsdException w:name="Colorful Grid Accent 2" w:uiPriority="73"/>
-    <w:lsdException w:name="Light Shading Accent 3" w:uiPriority="60"/>
-    <w:lsdException w:name="Light List Accent 3" w:uiPriority="61"/>
-    <w:lsdException w:name="Light Grid Accent 3" w:uiPriority="62"/>
-    <w:lsdException w:name="Medium Shading 1 Accent 3" w:uiPriority="63"/>
-    <w:lsdException w:name="Medium Shading 2 Accent 3" w:uiPriority="64"/>
-    <w:lsdException w:name="Medium List 1 Accent 3" w:uiPriority="65"/>
-    <w:lsdException w:name="Medium List 2 Accent 3" w:uiPriority="66"/>
-    <w:lsdException w:name="Medium Grid 1 Accent 3" w:uiPriority="67"/>
-    <w:lsdException w:name="Medium Grid 2 Accent 3" w:uiPriority="68"/>
-    <w:lsdException w:name="Medium Grid 3 Accent 3" w:uiPriority="69"/>
-    <w:lsdException w:name="Dark List Accent 3" w:uiPriority="70"/>
-    <w:lsdException w:name="Colorful Shading Accent 3" w:uiPriority="71"/>
-    <w:lsdException w:name="Colorful List Accent 3" w:uiPriority="72"/>
-    <w:lsdException w:name="Colorful Grid Accent 3" w:uiPriority="73"/>
-    <w:lsdException w:name="Light Shading Accent 4" w:uiPriority="60"/>
-    <w:lsdException w:name="Light List Accent 4" w:uiPriority="61"/>
-    <w:lsdException w:name="Light Grid Accent 4" w:uiPriority="62"/>
-    <w:lsdException w:name="Medium Shading 1 Accent 4" w:uiPriority="63"/>
-    <w:lsdException w:name="Medium Shading 2 Accent 4" w:uiPriority="64"/>
-    <w:lsdException w:name="Medium List 1 Accent 4" w:uiPriority="65"/>
-    <w:lsdException w:name="Medium List 2 Accent 4" w:uiPriority="66"/>
-    <w:lsdException w:name="Medium Grid 1 Accent 4" w:uiPriority="67"/>
-    <w:lsdException w:name="Medium Grid 2 Accent 4" w:uiPriority="68"/>
-    <w:lsdException w:name="Medium Grid 3 Accent 4" w:uiPriority="69"/>
-    <w:lsdException w:name="Dark List Accent 4" w:uiPriority="70"/>
-    <w:lsdException w:name="Colorful Shading Accent 4" w:uiPriority="71"/>
-    <w:lsdException w:name="Colorful List Accent 4" w:uiPriority="72"/>
-    <w:lsdException w:name="Colorful Grid Accent 4" w:uiPriority="73"/>
-    <w:lsdException w:name="Light Shading Accent 5" w:uiPriority="60"/>
-    <w:lsdException w:name="Light List Accent 5" w:uiPriority="61"/>
-    <w:lsdException w:name="Light Grid Accent 5" w:uiPriority="62"/>
-    <w:lsdException w:name="Medium Shading 1 Accent 5" w:uiPriority="63"/>
-    <w:lsdException w:name="Medium Shading 2 Accent 5" w:uiPriority="64"/>
-    <w:lsdException w:name="Medium List 1 Accent 5" w:uiPriority="65"/>
-    <w:lsdException w:name="Medium List 2 Accent 5" w:uiPriority="66"/>
-    <w:lsdException w:name="Medium Grid 1 Accent 5" w:uiPriority="67"/>
-    <w:lsdException w:name="Medium Grid 2 Accent 5" w:uiPriority="68"/>
-    <w:lsdException w:name="Medium Grid 3 Accent 5" w:uiPriority="69"/>
-    <w:lsdException w:name="Dark List Accent 5" w:uiPriority="70"/>
-    <w:lsdException w:name="Colorful Shading Accent 5" w:uiPriority="71"/>
-    <w:lsdException w:name="Colorful List Accent 5" w:uiPriority="72"/>
-    <w:lsdException w:name="Colorful Grid Accent 5" w:uiPriority="73"/>
-    <w:lsdException w:name="Light Shading Accent 6" w:uiPriority="60"/>
-    <w:lsdException w:name="Light List Accent 6" w:uiPriority="61"/>
-    <w:lsdException w:name="Light Grid Accent 6" w:uiPriority="62"/>
-    <w:lsdException w:name="Medium Shading 1 Accent 6" w:uiPriority="63"/>
-    <w:lsdException w:name="Medium Shading 2 Accent 6" w:uiPriority="64"/>
-    <w:lsdException w:name="Medium List 1 Accent 6" w:uiPriority="65"/>
-    <w:lsdException w:name="Medium List 2 Accent 6" w:uiPriority="66"/>
-    <w:lsdException w:name="Medium Grid 1 Accent 6" w:uiPriority="67"/>
-    <w:lsdException w:name="Medium Grid 2 Accent 6" w:uiPriority="68"/>
-    <w:lsdException w:name="Medium Grid 3 Accent 6" w:uiPriority="69"/>
-    <w:lsdException w:name="Dark List Accent 6" w:uiPriority="70"/>
-    <w:lsdException w:name="Colorful Shading Accent 6" w:uiPriority="71"/>
-    <w:lsdException w:name="Colorful List Accent 6" w:uiPriority="72"/>
-    <w:lsdException w:name="Colorful Grid Accent 6" w:uiPriority="73"/>
-    <w:lsdException w:name="Subtle Emphasis" w:uiPriority="19" w:qFormat="1"/>
-    <w:lsdException w:name="Intense Emphasis" w:uiPriority="21" w:qFormat="1"/>
-    <w:lsdException w:name="Subtle Reference" w:uiPriority="31" w:qFormat="1"/>
-    <w:lsdException w:name="Intense Reference" w:uiPriority="32" w:qFormat="1"/>
-    <w:lsdException w:name="Book Title" w:uiPriority="33" w:qFormat="1"/>
-    <w:lsdException w:name="Bibliography" w:semiHidden="1" w:uiPriority="37" w:unhideWhenUsed="1"/>
-    <w:lsdException w:name="TOC Heading" w:semiHidden="1" w:uiPriority="39" w:unhideWhenUsed="1" w:qFormat="1"/>
-    <w:lsdException w:name="Plain Table 1" w:uiPriority="41"/>
-    <w:lsdException w:name="Plain Table 2" w:uiPriority="42"/>
-    <w:lsdException w:name="Plain Table 3" w:uiPriority="43"/>
-    <w:lsdException w:name="Plain Table 4" w:uiPriority="44"/>
-    <w:lsdException w:name="Plain Table 5" w:uiPriority="45"/>
-    <w:lsdException w:name="Grid Table Light" w:uiPriority="40"/>
-    <w:lsdException w:name="Grid Table 1 Light" w:uiPriority="46"/>
-    <w:lsdException w:name="Grid Table 2" w:uiPriority="47"/>
-    <w:lsdException w:name="Grid Table 3" w:uiPriority="48"/>
-    <w:lsdException w:name="Grid Table 4" w:uiPriority="49"/>
-    <w:lsdException w:name="Grid Table 5 Dark" w:uiPriority="50"/>
-    <w:lsdException w:name="Grid Table 6 Colorful" w:uiPriority="51"/>
-    <w:lsdException w:name="Grid Table 7 Colorful" w:uiPriority="52"/>
-    <w:lsdException w:name="Grid Table 1 Light Accent 1" w:uiPriority="46"/>
-    <w:lsdException w:name="Grid Table 2 Accent 1" w:uiPriority="47"/>
-    <w:lsdException w:name="Grid Table 3 Accent 1" w:uiPriority="48"/>
-    <w:lsdException w:name="Grid Table 4 Accent 1" w:uiPriority="49"/>
-    <w:lsdException w:name="Grid Table 5 Dark Accent 1" w:uiPriority="50"/>
-    <w:lsdException w:name="Grid Table 6 Colorful Accent 1" w:uiPriority="51"/>
-    <w:lsdException w:name="Grid Table 7 Colorful Accent 1" w:uiPriority="52"/>
-    <w:lsdException w:name="Grid Table 1 Light Accent 2" w:uiPriority="46"/>
-    <w:lsdException w:name="Grid Table 2 Accent 2" w:uiPriority="47"/>
-    <w:lsdException w:name="Grid Table 3 Accent 2" w:uiPriority="48"/>
-    <w:lsdException w:name="Grid Table 4 Accent 2" w:uiPriority="49"/>
-    <w:lsdException w:name="Grid Table 5 Dark Accent 2" w:uiPriority="50"/>
-    <w:lsdException w:name="Grid Table 6 Colorful Accent 2" w:uiPriority="51"/>
-    <w:lsdException w:name="Grid Table 7 Colorful Accent 2" w:uiPriority="52"/>
-    <w:lsdException w:name="Grid Table 1 Light Accent 3" w:uiPriority="46"/>
-    <w:lsdException w:name="Grid Table 2 Accent 3" w:uiPriority="47"/>
-    <w:lsdException w:name="Grid Table 3 Accent 3" w:uiPriority="48"/>
-    <w:lsdException w:name="Grid Table 4 Accent 3" w:uiPriority="49"/>
-    <w:lsdException w:name="Grid Table 5 Dark Accent 3" w:uiPriority="50"/>
-    <w:lsdException w:name="Grid Table 6 Colorful Accent 3" w:uiPriority="51"/>
-    <w:lsdException w:name="Grid Table 7 Colorful Accent 3" w:uiPriority="52"/>
-    <w:lsdException w:name="Grid Table 1 Light Accent 4" w:uiPriority="46"/>
-    <w:lsdException w:name="Grid Table 2 Accent 4" w:uiPriority="47"/>
-    <w:lsdException w:name="Grid Table 3 Accent 4" w:uiPriority="48"/>
-    <w:lsdException w:name="Grid Table 4 Accent 4" w:uiPriority="49"/>
-    <w:lsdException w:name="Grid Table 5 Dark Accent 4" w:uiPriority="50"/>
-    <w:lsdException w:name="Grid Table 6 Colorful Accent 4" w:uiPriority="51"/>
-    <w:lsdException w:name="Grid Table 7 Colorful Accent 4" w:uiPriority="52"/>
-    <w:lsdException w:name="Grid Table 1 Light Accent 5" w:uiPriority="46"/>
-    <w:lsdException w:name="Grid Table 2 Accent 5" w:uiPriority="47"/>
-    <w:lsdException w:name="Grid Table 3 Accent 5" w:uiPriority="48"/>
-    <w:lsdException w:name="Grid Table 4 Accent 5" w:uiPriority="49"/>
-    <w:lsdException w:name="Grid Table 5 Dark Accent 5" w:uiPriority="50"/>
-    <w:lsdException w:name="Grid Table 6 Colorful Accent 5" w:uiPriority="51"/>
-    <w:lsdException w:name="Grid Table 7 Colorful Accent 5" w:uiPriority="52"/>
-    <w:lsdException w:name="Grid Table 1 Light Accent 6" w:uiPriority="46"/>
-    <w:lsdException w:name="Grid Table 2 Accent 6" w:uiPriority="47"/>
-    <w:lsdException w:name="Grid Table 3 Accent 6" w:uiPriority="48"/>
-    <w:lsdException w:name="Grid Table 4 Accent 6" w:uiPriority="49"/>
-    <w:lsdException w:name="Grid Table 5 Dark Accent 6" w:uiPriority="50"/>
-    <w:lsdException w:name="Grid Table 6 Colorful Accent 6" w:uiPriority="51"/>
-    <w:lsdException w:name="Grid Table 7 Colorful Accent 6" w:uiPriority="52"/>
-    <w:lsdException w:name="List Table 1 Light" w:uiPriority="46"/>
-    <w:lsdException w:name="List Table 2" w:uiPriority="47"/>
-    <w:lsdException w:name="List Table 3" w:uiPriority="48"/>
-    <w:lsdException w:name="List Table 4" w:uiPriority="49"/>
-    <w:lsdException w:name="List Table 5 Dark" w:uiPriority="50"/>
-    <w:lsdException w:name="List Table 6 Colorful" w:uiPriority="51"/>
-    <w:lsdException w:name="List Table 7 Colorful" w:uiPriority="52"/>
-    <w:lsdException w:name="List Table 1 Light Accent 1" w:uiPriority="46"/>
-    <w:lsdException w:name="List Table 2 Accent 1" w:uiPriority="47"/>
-    <w:lsdException w:name="List Table 3 Accent 1" w:uiPriority="48"/>
-    <w:lsdException w:name="List Table 4 Accent 1" w:uiPriority="49"/>
-    <w:lsdException w:name="List Table 5 Dark Accent 1" w:uiPriority="50"/>
-    <w:lsdException w:name="List Table 6 Colorful Accent 1" w:uiPriority="51"/>
-    <w:lsdException w:name="List Table 7 Colorful Accent 1" w:uiPriority="52"/>
-    <w:lsdException w:name="List Table 1 Light Accent 2" w:uiPriority="46"/>
-    <w:lsdException w:name="List Table 2 Accent 2" w:uiPriority="47"/>
-    <w:lsdException w:name="List Table 3 Accent 2" w:uiPriority="48"/>
-    <w:lsdException w:name="List Table 4 Accent 2" w:uiPriority="49"/>
-    <w:lsdException w:name="List Table 5 Dark Accent 2" w:uiPriority="50"/>
-    <w:lsdException w:name="List Table 6 Colorful Accent 2" w:uiPriority="51"/>
-    <w:lsdException w:name="List Table 7 Colorful Accent 2" w:uiPriority="52"/>
-    <w:lsdException w:name="List Table 1 Light Accent 3" w:uiPriority="46"/>
-    <w:lsdException w:name="List Table 2 Accent 3" w:uiPriority="47"/>
-    <w:lsdException w:name="List Table 3 Accent 3" w:uiPriority="48"/>
-    <w:lsdException w:name="List Table 4 Accent 3" w:uiPriority="49"/>
-    <w:lsdException w:name="List Table 5 Dark Accent 3" w:uiPriority="50"/>
-    <w:lsdException w:name="List Table 6 Colorful Accent 3" w:uiPriority="51"/>
-    <w:lsdException w:name="List Table 7 Colorful Accent 3" w:uiPriority="52"/>
-    <w:lsdException w:name="List Table 1 Light Accent 4" w:uiPriority="46"/>
-    <w:lsdException w:name="List Table 2 Accent 4" w:uiPriority="47"/>
-    <w:lsdException w:name="List Table 3 Accent 4" w:uiPriority="48"/>
-    <w:lsdException w:name="List Table 4 Accent 4" w:uiPriority="49"/>
-    <w:lsdException w:name="List Table 5 Dark Accent 4" w:uiPriority="50"/>
-    <w:lsdException w:name="List Table 6 Colorful Accent 4" w:uiPriority="51"/>
-    <w:lsdException w:name="List Table 7 Colorful Accent 4" w:uiPriority="52"/>
-    <w:lsdException w:name="List Table 1 Light Accent 5" w:uiPriority="46"/>
-    <w:lsdException w:name="List Table 2 Accent 5" w:uiPriority="47"/>
-    <w:lsdException w:name="List Table 3 Accent 5" w:uiPriority="48"/>
-    <w:lsdException w:name="List Table 4 Accent 5" w:uiPriority="49"/>
-    <w:lsdException w:name="List Table 5 Dark Accent 5" w:uiPriority="50"/>
-    <w:lsdException w:name="List Table 6 Colorful Accent 5" w:uiPriority="51"/>
-    <w:lsdException w:name="List Table 7 Colorful Accent 5" w:uiPriority="52"/>
-    <w:lsdException w:name="List Table 1 Light Accent 6" w:uiPriority="46"/>
-    <w:lsdException w:name="List Table 2 Accent 6" w:uiPriority="47"/>
-    <w:lsdException w:name="List Table 3 Accent 6" w:uiPriority="48"/>
-    <w:lsdException w:name="List Table 4 Accent 6" w:uiPriority="49"/>
-    <w:lsdException w:name="List Table 5 Dark Accent 6" w:uiPriority="50"/>
-    <w:lsdException w:name="List Table 6 Colorful Accent 6" w:uiPriority="51"/>
-    <w:lsdException w:name="List Table 7 Colorful Accent 6" w:uiPriority="52"/>
-    <w:lsdException w:name="Mention" w:semiHidden="1" w:unhideWhenUsed="1"/>
-    <w:lsdException w:name="Smart Hyperlink" w:semiHidden="1" w:unhideWhenUsed="1"/>
-    <w:lsdException w:name="Hashtag" w:semiHidden="1" w:unhideWhenUsed="1"/>
-    <w:lsdException w:name="Unresolved Mention" w:semiHidden="1" w:unhideWhenUsed="1"/>
+  <w:latentStyles w:defLockedState="0" w:defUIPriority="99" w:defSemiHidden="1" w:defUnhideWhenUsed="1" w:defQFormat="0" w:count="267">
+    <w:lsdException w:name="Normal" w:semiHidden="0" w:uiPriority="0" w:unhideWhenUsed="0" w:qFormat="1"/>
+    <w:lsdException w:name="heading 1" w:semiHidden="0" w:uiPriority="9" w:unhideWhenUsed="0" w:qFormat="1"/>
+    <w:lsdException w:name="heading 2" w:uiPriority="9" w:qFormat="1"/>
+    <w:lsdException w:name="heading 3" w:uiPriority="9" w:qFormat="1"/>
+    <w:lsdException w:name="heading 4" w:uiPriority="9" w:qFormat="1"/>
+    <w:lsdException w:name="heading 5" w:uiPriority="9" w:qFormat="1"/>
+    <w:lsdException w:name="heading 6" w:uiPriority="9" w:qFormat="1"/>
+    <w:lsdException w:name="heading 7" w:uiPriority="9" w:qFormat="1"/>
+    <w:lsdException w:name="heading 8" w:uiPriority="9" w:qFormat="1"/>
+    <w:lsdException w:name="heading 9" w:uiPriority="9" w:qFormat="1"/>
+    <w:lsdException w:name="toc 1" w:uiPriority="39"/>
+    <w:lsdException w:name="toc 2" w:uiPriority="39"/>
+    <w:lsdException w:name="toc 3" w:uiPriority="39"/>
+    <w:lsdException w:name="toc 4" w:uiPriority="39"/>
+    <w:lsdException w:name="toc 5" w:uiPriority="39"/>
+    <w:lsdException w:name="toc 6" w:uiPriority="39"/>
+    <w:lsdException w:name="toc 7" w:uiPriority="39"/>
+    <w:lsdException w:name="toc 8" w:uiPriority="39"/>
+    <w:lsdException w:name="toc 9" w:uiPriority="39"/>
+    <w:lsdException w:name="caption" w:uiPriority="35" w:qFormat="1"/>
+    <w:lsdException w:name="Title" w:semiHidden="0" w:uiPriority="10" w:unhideWhenUsed="0" w:qFormat="1"/>
+    <w:lsdException w:name="Default Paragraph Font" w:uiPriority="1"/>
+    <w:lsdException w:name="Subtitle" w:semiHidden="0" w:uiPriority="11" w:unhideWhenUsed="0" w:qFormat="1"/>
+    <w:lsdException w:name="Strong" w:semiHidden="0" w:uiPriority="22" w:unhideWhenUsed="0" w:qFormat="1"/>
+    <w:lsdException w:name="Emphasis" w:semiHidden="0" w:uiPriority="20" w:unhideWhenUsed="0" w:qFormat="1"/>
+    <w:lsdException w:name="Table Grid" w:uiPriority="39"/>
+    <w:lsdException w:name="Placeholder Text" w:unhideWhenUsed="0"/>
+    <w:lsdException w:name="No Spacing" w:semiHidden="0" w:uiPriority="1" w:unhideWhenUsed="0" w:qFormat="1"/>
+    <w:lsdException w:name="Light Shading" w:semiHidden="0" w:uiPriority="60" w:unhideWhenUsed="0"/>
+    <w:lsdException w:name="Light List" w:semiHidden="0" w:uiPriority="61" w:unhideWhenUsed="0"/>
+    <w:lsdException w:name="Light Grid" w:semiHidden="0" w:uiPriority="62" w:unhideWhenUsed="0"/>
+    <w:lsdException w:name="Medium Shading 1" w:semiHidden="0" w:uiPriority="63" w:unhideWhenUsed="0"/>
+    <w:lsdException w:name="Medium Shading 2" w:semiHidden="0" w:uiPriority="64" w:unhideWhenUsed="0"/>
+    <w:lsdException w:name="Medium List 1" w:semiHidden="0" w:uiPriority="65" w:unhideWhenUsed="0"/>
+    <w:lsdException w:name="Medium List 2" w:semiHidden="0" w:uiPriority="66" w:unhideWhenUsed="0"/>
+    <w:lsdException w:name="Medium Grid 1" w:semiHidden="0" w:uiPriority="67" w:unhideWhenUsed="0"/>
+    <w:lsdException w:name="Medium Grid 2" w:semiHidden="0" w:uiPriority="68" w:unhideWhenUsed="0"/>
+    <w:lsdException w:name="Medium Grid 3" w:semiHidden="0" w:uiPriority="69" w:unhideWhenUsed="0"/>
+    <w:lsdException w:name="Dark List" w:semiHidden="0" w:uiPriority="70" w:unhideWhenUsed="0"/>
+    <w:lsdException w:name="Colorful Shading" w:semiHidden="0" w:uiPriority="71" w:unhideWhenUsed="0"/>
+    <w:lsdException w:name="Colorful List" w:semiHidden="0" w:uiPriority="72" w:unhideWhenUsed="0"/>
+    <w:lsdException w:name="Colorful Grid" w:semiHidden="0" w:uiPriority="73" w:unhideWhenUsed="0"/>
+    <w:lsdException w:name="Light Shading Accent 1" w:semiHidden="0" w:uiPriority="60" w:unhideWhenUsed="0"/>
+    <w:lsdException w:name="Light List Accent 1" w:semiHidden="0" w:uiPriority="61" w:unhideWhenUsed="0"/>
+    <w:lsdException w:name="Light Grid Accent 1" w:semiHidden="0" w:uiPriority="62" w:unhideWhenUsed="0"/>
+    <w:lsdException w:name="Medium Shading 1 Accent 1" w:semiHidden="0" w:uiPriority="63" w:unhideWhenUsed="0"/>
+    <w:lsdException w:name="Medium Shading 2 Accent 1" w:semiHidden="0" w:uiPriority="64" w:unhideWhenUsed="0"/>
+    <w:lsdException w:name="Medium List 1 Accent 1" w:semiHidden="0" w:uiPriority="65" w:unhideWhenUsed="0"/>
+    <w:lsdException w:name="Revision" w:unhideWhenUsed="0"/>
+    <w:lsdException w:name="List Paragraph" w:semiHidden="0" w:uiPriority="34" w:unhideWhenUsed="0" w:qFormat="1"/>
+    <w:lsdException w:name="Quote" w:semiHidden="0" w:uiPriority="29" w:unhideWhenUsed="0" w:qFormat="1"/>
+    <w:lsdException w:name="Intense Quote" w:semiHidden="0" w:uiPriority="30" w:unhideWhenUsed="0" w:qFormat="1"/>
+    <w:lsdException w:name="Medium List 2 Accent 1" w:semiHidden="0" w:uiPriority="66" w:unhideWhenUsed="0"/>
+    <w:lsdException w:name="Medium Grid 1 Accent 1" w:semiHidden="0" w:uiPriority="67" w:unhideWhenUsed="0"/>
+    <w:lsdException w:name="Medium Grid 2 Accent 1" w:semiHidden="0" w:uiPriority="68" w:unhideWhenUsed="0"/>
+    <w:lsdException w:name="Medium Grid 3 Accent 1" w:semiHidden="0" w:uiPriority="69" w:unhideWhenUsed="0"/>
+    <w:lsdException w:name="Dark List Accent 1" w:semiHidden="0" w:uiPriority="70" w:unhideWhenUsed="0"/>
+    <w:lsdException w:name="Colorful Shading Accent 1" w:semiHidden="0" w:uiPriority="71" w:unhideWhenUsed="0"/>
+    <w:lsdException w:name="Colorful List Accent 1" w:semiHidden="0" w:uiPriority="72" w:unhideWhenUsed="0"/>
+    <w:lsdException w:name="Colorful Grid Accent 1" w:semiHidden="0" w:uiPriority="73" w:unhideWhenUsed="0"/>
+    <w:lsdException w:name="Light Shading Accent 2" w:semiHidden="0" w:uiPriority="60" w:unhideWhenUsed="0"/>
+    <w:lsdException w:name="Light List Accent 2" w:semiHidden="0" w:uiPriority="61" w:unhideWhenUsed="0"/>
+    <w:lsdException w:name="Light Grid Accent 2" w:semiHidden="0" w:uiPriority="62" w:unhideWhenUsed="0"/>
+    <w:lsdException w:name="Medium Shading 1 Accent 2" w:semiHidden="0" w:uiPriority="63" w:unhideWhenUsed="0"/>
+    <w:lsdException w:name="Medium Shading 2 Accent 2" w:semiHidden="0" w:uiPriority="64" w:unhideWhenUsed="0"/>
+    <w:lsdException w:name="Medium List 1 Accent 2" w:semiHidden="0" w:uiPriority="65" w:unhideWhenUsed="0"/>
+    <w:lsdException w:name="Medium List 2 Accent 2" w:semiHidden="0" w:uiPriority="66" w:unhideWhenUsed="0"/>
+    <w:lsdException w:name="Medium Grid 1 Accent 2" w:semiHidden="0" w:uiPriority="67" w:unhideWhenUsed="0"/>
+    <w:lsdException w:name="Medium Grid 2 Accent 2" w:semiHidden="0" w:uiPriority="68" w:unhideWhenUsed="0"/>
+    <w:lsdException w:name="Medium Grid 3 Accent 2" w:semiHidden="0" w:uiPriority="69" w:unhideWhenUsed="0"/>
+    <w:lsdException w:name="Dark List Accent 2" w:semiHidden="0" w:uiPriority="70" w:unhideWhenUsed="0"/>
+    <w:lsdException w:name="Colorful Shading Accent 2" w:semiHidden="0" w:uiPriority="71" w:unhideWhenUsed="0"/>
+    <w:lsdException w:name="Colorful List Accent 2" w:semiHidden="0" w:uiPriority="72" w:unhideWhenUsed="0"/>
+    <w:lsdException w:name="Colorful Grid Accent 2" w:semiHidden="0" w:uiPriority="73" w:unhideWhenUsed="0"/>
+    <w:lsdException w:name="Light Shading Accent 3" w:semiHidden="0" w:uiPriority="60" w:unhideWhenUsed="0"/>
+    <w:lsdException w:name="Light List Accent 3" w:semiHidden="0" w:uiPriority="61" w:unhideWhenUsed="0"/>
+    <w:lsdException w:name="Light Grid Accent 3" w:semiHidden="0" w:uiPriority="62" w:unhideWhenUsed="0"/>
+    <w:lsdException w:name="Medium Shading 1 Accent 3" w:semiHidden="0" w:uiPriority="63" w:unhideWhenUsed="0"/>
+    <w:lsdException w:name="Medium Shading 2 Accent 3" w:semiHidden="0" w:uiPriority="64" w:unhideWhenUsed="0"/>
+    <w:lsdException w:name="Medium List 1 Accent 3" w:semiHidden="0" w:uiPriority="65" w:unhideWhenUsed="0"/>
+    <w:lsdException w:name="Medium List 2 Accent 3" w:semiHidden="0" w:uiPriority="66" w:unhideWhenUsed="0"/>
+    <w:lsdException w:name="Medium Grid 1 Accent 3" w:semiHidden="0" w:uiPriority="67" w:unhideWhenUsed="0"/>
+    <w:lsdException w:name="Medium Grid 2 Accent 3" w:semiHidden="0" w:uiPriority="68" w:unhideWhenUsed="0"/>
+    <w:lsdException w:name="Medium Grid 3 Accent 3" w:semiHidden="0" w:uiPriority="69" w:unhideWhenUsed="0"/>
+    <w:lsdException w:name="Dark List Accent 3" w:semiHidden="0" w:uiPriority="70" w:unhideWhenUsed="0"/>
+    <w:lsdException w:name="Colorful Shading Accent 3" w:semiHidden="0" w:uiPriority="71" w:unhideWhenUsed="0"/>
+    <w:lsdException w:name="Colorful List Accent 3" w:semiHidden="0" w:uiPriority="72" w:unhideWhenUsed="0"/>
+    <w:lsdException w:name="Colorful Grid Accent 3" w:semiHidden="0" w:uiPriority="73" w:unhideWhenUsed="0"/>
+    <w:lsdException w:name="Light Shading Accent 4" w:semiHidden="0" w:uiPriority="60" w:unhideWhenUsed="0"/>
+    <w:lsdException w:name="Light List Accent 4" w:semiHidden="0" w:uiPriority="61" w:unhideWhenUsed="0"/>
+    <w:lsdException w:name="Light Grid Accent 4" w:semiHidden="0" w:uiPriority="62" w:unhideWhenUsed="0"/>
+    <w:lsdException w:name="Medium Shading 1 Accent 4" w:semiHidden="0" w:uiPriority="63" w:unhideWhenUsed="0"/>
+    <w:lsdException w:name="Medium Shading 2 Accent 4" w:semiHidden="0" w:uiPriority="64" w:unhideWhenUsed="0"/>
+    <w:lsdException w:name="Medium List 1 Accent 4" w:semiHidden="0" w:uiPriority="65" w:unhideWhenUsed="0"/>
+    <w:lsdException w:name="Medium List 2 Accent 4" w:semiHidden="0" w:uiPriority="66" w:unhideWhenUsed="0"/>
+    <w:lsdException w:name="Medium Grid 1 Accent 4" w:semiHidden="0" w:uiPriority="67" w:unhideWhenUsed="0"/>
+    <w:lsdException w:name="Medium Grid 2 Accent 4" w:semiHidden="0" w:uiPriority="68" w:unhideWhenUsed="0"/>
+    <w:lsdException w:name="Medium Grid 3 Accent 4" w:semiHidden="0" w:uiPriority="69" w:unhideWhenUsed="0"/>
+    <w:lsdException w:name="Dark List Accent 4" w:semiHidden="0" w:uiPriority="70" w:unhideWhenUsed="0"/>
+    <w:lsdException w:name="Colorful Shading Accent 4" w:semiHidden="0" w:uiPriority="71" w:unhideWhenUsed="0"/>
+    <w:lsdException w:name="Colorful List Accent 4" w:semiHidden="0" w:uiPriority="72" w:unhideWhenUsed="0"/>
+    <w:lsdException w:name="Colorful Grid Accent 4" w:semiHidden="0" w:uiPriority="73" w:unhideWhenUsed="0"/>
+    <w:lsdException w:name="Light Shading Accent 5" w:semiHidden="0" w:uiPriority="60" w:unhideWhenUsed="0"/>
+    <w:lsdException w:name="Light List Accent 5" w:semiHidden="0" w:uiPriority="61" w:unhideWhenUsed="0"/>
+    <w:lsdException w:name="Light Grid Accent 5" w:semiHidden="0" w:uiPriority="62" w:unhideWhenUsed="0"/>
+    <w:lsdException w:name="Medium Shading 1 Accent 5" w:semiHidden="0" w:uiPriority="63" w:unhideWhenUsed="0"/>
+    <w:lsdException w:name="Medium Shading 2 Accent 5" w:semiHidden="0" w:uiPriority="64" w:unhideWhenUsed="0"/>
+    <w:lsdException w:name="Medium List 1 Accent 5" w:semiHidden="0" w:uiPriority="65" w:unhideWhenUsed="0"/>
+    <w:lsdException w:name="Medium List 2 Accent 5" w:semiHidden="0" w:uiPriority="66" w:unhideWhenUsed="0"/>
+    <w:lsdException w:name="Medium Grid 1 Accent 5" w:semiHidden="0" w:uiPriority="67" w:unhideWhenUsed="0"/>
+    <w:lsdException w:name="Medium Grid 2 Accent 5" w:semiHidden="0" w:uiPriority="68" w:unhideWhenUsed="0"/>
+    <w:lsdException w:name="Medium Grid 3 Accent 5" w:semiHidden="0" w:uiPriority="69" w:unhideWhenUsed="0"/>
+    <w:lsdException w:name="Dark List Accent 5" w:semiHidden="0" w:uiPriority="70" w:unhideWhenUsed="0"/>
+    <w:lsdException w:name="Colorful Shading Accent 5" w:semiHidden="0" w:uiPriority="71" w:unhideWhenUsed="0"/>
+    <w:lsdException w:name="Colorful List Accent 5" w:semiHidden="0" w:uiPriority="72" w:unhideWhenUsed="0"/>
+    <w:lsdException w:name="Colorful Grid Accent 5" w:semiHidden="0" w:uiPriority="73" w:unhideWhenUsed="0"/>
+    <w:lsdException w:name="Light Shading Accent 6" w:semiHidden="0" w:uiPriority="60" w:unhideWhenUsed="0"/>
+    <w:lsdException w:name="Light List Accent 6" w:semiHidden="0" w:uiPriority="61" w:unhideWhenUsed="0"/>
+    <w:lsdException w:name="Light Grid Accent 6" w:semiHidden="0" w:uiPriority="62" w:unhideWhenUsed="0"/>
+    <w:lsdException w:name="Medium Shading 1 Accent 6" w:semiHidden="0" w:uiPriority="63" w:unhideWhenUsed="0"/>
+    <w:lsdException w:name="Medium Shading 2 Accent 6" w:semiHidden="0" w:uiPriority="64" w:unhideWhenUsed="0"/>
+    <w:lsdException w:name="Medium List 1 Accent 6" w:semiHidden="0" w:uiPriority="65" w:unhideWhenUsed="0"/>
+    <w:lsdException w:name="Medium List 2 Accent 6" w:semiHidden="0" w:uiPriority="66" w:unhideWhenUsed="0"/>
+    <w:lsdException w:name="Medium Grid 1 Accent 6" w:semiHidden="0" w:uiPriority="67" w:unhideWhenUsed="0"/>
+    <w:lsdException w:name="Medium Grid 2 Accent 6" w:semiHidden="0" w:uiPriority="68" w:unhideWhenUsed="0"/>
+    <w:lsdException w:name="Medium Grid 3 Accent 6" w:semiHidden="0" w:uiPriority="69" w:unhideWhenUsed="0"/>
+    <w:lsdException w:name="Dark List Accent 6" w:semiHidden="0" w:uiPriority="70" w:unhideWhenUsed="0"/>
+    <w:lsdException w:name="Colorful Shading Accent 6" w:semiHidden="0" w:uiPriority="71" w:unhideWhenUsed="0"/>
+    <w:lsdException w:name="Colorful List Accent 6" w:semiHidden="0" w:uiPriority="72" w:unhideWhenUsed="0"/>
+    <w:lsdException w:name="Colorful Grid Accent 6" w:semiHidden="0" w:uiPriority="73" w:unhideWhenUsed="0"/>
+    <w:lsdException w:name="Subtle Emphasis" w:semiHidden="0" w:uiPriority="19" w:unhideWhenUsed="0" w:qFormat="1"/>
+    <w:lsdException w:name="Intense Emphasis" w:semiHidden="0" w:uiPriority="21" w:unhideWhenUsed="0" w:qFormat="1"/>
+    <w:lsdException w:name="Subtle Reference" w:semiHidden="0" w:uiPriority="31" w:unhideWhenUsed="0" w:qFormat="1"/>
+    <w:lsdException w:name="Intense Reference" w:semiHidden="0" w:uiPriority="32" w:unhideWhenUsed="0" w:qFormat="1"/>
+    <w:lsdException w:name="Book Title" w:semiHidden="0" w:uiPriority="33" w:unhideWhenUsed="0" w:qFormat="1"/>
+    <w:lsdException w:name="Bibliography" w:uiPriority="37"/>
+    <w:lsdException w:name="TOC Heading" w:uiPriority="39" w:qFormat="1"/>
   </w:latentStyles>
   <w:style w:type="paragraph" w:default="1" w:styleId="Normal">
     <w:name w:val="Normal"/>
@@ -2102,7 +2428,7 @@
   <w:style w:type="paragraph" w:styleId="Textodebalo">
     <w:name w:val="Balloon Text"/>
     <w:basedOn w:val="Normal"/>
-    <w:link w:val="TextodebaloCarter"/>
+    <w:link w:val="TextodebaloCarcter"/>
     <w:uiPriority w:val="99"/>
     <w:semiHidden/>
     <w:unhideWhenUsed/>
@@ -2116,8 +2442,8 @@
       <w:szCs w:val="18"/>
     </w:rPr>
   </w:style>
-  <w:style w:type="character" w:customStyle="1" w:styleId="TextodebaloCarter">
-    <w:name w:val="Texto de balão Caráter"/>
+  <w:style w:type="character" w:customStyle="1" w:styleId="TextodebaloCarcter">
+    <w:name w:val="Texto de balão Carácter"/>
     <w:basedOn w:val="Tipodeletrapredefinidodopargrafo"/>
     <w:link w:val="Textodebalo"/>
     <w:uiPriority w:val="99"/>
@@ -2132,7 +2458,7 @@
   <w:style w:type="paragraph" w:styleId="Cabealho">
     <w:name w:val="header"/>
     <w:basedOn w:val="Normal"/>
-    <w:link w:val="CabealhoCarter"/>
+    <w:link w:val="CabealhoCarcter"/>
     <w:uiPriority w:val="99"/>
     <w:unhideWhenUsed/>
     <w:rsid w:val="001E1CAE"/>
@@ -2144,8 +2470,8 @@
       <w:spacing w:after="0" w:line="240" w:lineRule="auto"/>
     </w:pPr>
   </w:style>
-  <w:style w:type="character" w:customStyle="1" w:styleId="CabealhoCarter">
-    <w:name w:val="Cabeçalho Caráter"/>
+  <w:style w:type="character" w:customStyle="1" w:styleId="CabealhoCarcter">
+    <w:name w:val="Cabeçalho Carácter"/>
     <w:basedOn w:val="Tipodeletrapredefinidodopargrafo"/>
     <w:link w:val="Cabealho"/>
     <w:uiPriority w:val="99"/>
@@ -2154,7 +2480,7 @@
   <w:style w:type="paragraph" w:styleId="Rodap">
     <w:name w:val="footer"/>
     <w:basedOn w:val="Normal"/>
-    <w:link w:val="RodapCarter"/>
+    <w:link w:val="RodapCarcter"/>
     <w:uiPriority w:val="99"/>
     <w:unhideWhenUsed/>
     <w:rsid w:val="001E1CAE"/>
@@ -2166,12 +2492,298 @@
       <w:spacing w:after="0" w:line="240" w:lineRule="auto"/>
     </w:pPr>
   </w:style>
-  <w:style w:type="character" w:customStyle="1" w:styleId="RodapCarter">
-    <w:name w:val="Rodapé Caráter"/>
+  <w:style w:type="character" w:customStyle="1" w:styleId="RodapCarcter">
+    <w:name w:val="Rodapé Carácter"/>
     <w:basedOn w:val="Tipodeletrapredefinidodopargrafo"/>
     <w:link w:val="Rodap"/>
     <w:uiPriority w:val="99"/>
     <w:rsid w:val="001E1CAE"/>
+  </w:style>
+  <w:style w:type="character" w:customStyle="1" w:styleId="5yl5">
+    <w:name w:val="_5yl5"/>
+    <w:basedOn w:val="Tipodeletrapredefinidodopargrafo"/>
+    <w:rsid w:val="0009197E"/>
+  </w:style>
+</w:styles>
+</file>
+
+<file path=word/stylesWithEffects.xml><?xml version="1.0" encoding="utf-8"?>
+<w:styles xmlns:wpc="http://schemas.microsoft.com/office/word/2010/wordprocessingCanvas" xmlns:mc="http://schemas.openxmlformats.org/markup-compatibility/2006" xmlns:o="urn:schemas-microsoft-com:office:office" xmlns:r="http://schemas.openxmlformats.org/officeDocument/2006/relationships" xmlns:m="http://schemas.openxmlformats.org/officeDocument/2006/math" xmlns:v="urn:schemas-microsoft-com:vml" xmlns:wp14="http://schemas.microsoft.com/office/word/2010/wordprocessingDrawing" xmlns:wp="http://schemas.openxmlformats.org/drawingml/2006/wordprocessingDrawing" xmlns:w10="urn:schemas-microsoft-com:office:word" xmlns:w="http://schemas.openxmlformats.org/wordprocessingml/2006/main" xmlns:w14="http://schemas.microsoft.com/office/word/2010/wordml" xmlns:wpg="http://schemas.microsoft.com/office/word/2010/wordprocessingGroup" xmlns:wpi="http://schemas.microsoft.com/office/word/2010/wordprocessingInk" xmlns:wne="http://schemas.microsoft.com/office/word/2006/wordml" xmlns:wps="http://schemas.microsoft.com/office/word/2010/wordprocessingShape" mc:Ignorable="w14 wp14">
+  <w:docDefaults>
+    <w:rPrDefault>
+      <w:rPr>
+        <w:rFonts w:asciiTheme="minorHAnsi" w:eastAsiaTheme="minorHAnsi" w:hAnsiTheme="minorHAnsi" w:cstheme="minorBidi"/>
+        <w:sz w:val="22"/>
+        <w:szCs w:val="22"/>
+        <w:lang w:val="pt-PT" w:eastAsia="en-US" w:bidi="ar-SA"/>
+      </w:rPr>
+    </w:rPrDefault>
+    <w:pPrDefault>
+      <w:pPr>
+        <w:spacing w:after="160" w:line="259" w:lineRule="auto"/>
+      </w:pPr>
+    </w:pPrDefault>
+  </w:docDefaults>
+  <w:latentStyles w:defLockedState="0" w:defUIPriority="99" w:defSemiHidden="1" w:defUnhideWhenUsed="1" w:defQFormat="0" w:count="267">
+    <w:lsdException w:name="Normal" w:semiHidden="0" w:uiPriority="0" w:unhideWhenUsed="0" w:qFormat="1"/>
+    <w:lsdException w:name="heading 1" w:semiHidden="0" w:uiPriority="9" w:unhideWhenUsed="0" w:qFormat="1"/>
+    <w:lsdException w:name="heading 2" w:uiPriority="9" w:qFormat="1"/>
+    <w:lsdException w:name="heading 3" w:uiPriority="9" w:qFormat="1"/>
+    <w:lsdException w:name="heading 4" w:uiPriority="9" w:qFormat="1"/>
+    <w:lsdException w:name="heading 5" w:uiPriority="9" w:qFormat="1"/>
+    <w:lsdException w:name="heading 6" w:uiPriority="9" w:qFormat="1"/>
+    <w:lsdException w:name="heading 7" w:uiPriority="9" w:qFormat="1"/>
+    <w:lsdException w:name="heading 8" w:uiPriority="9" w:qFormat="1"/>
+    <w:lsdException w:name="heading 9" w:uiPriority="9" w:qFormat="1"/>
+    <w:lsdException w:name="toc 1" w:uiPriority="39"/>
+    <w:lsdException w:name="toc 2" w:uiPriority="39"/>
+    <w:lsdException w:name="toc 3" w:uiPriority="39"/>
+    <w:lsdException w:name="toc 4" w:uiPriority="39"/>
+    <w:lsdException w:name="toc 5" w:uiPriority="39"/>
+    <w:lsdException w:name="toc 6" w:uiPriority="39"/>
+    <w:lsdException w:name="toc 7" w:uiPriority="39"/>
+    <w:lsdException w:name="toc 8" w:uiPriority="39"/>
+    <w:lsdException w:name="toc 9" w:uiPriority="39"/>
+    <w:lsdException w:name="caption" w:uiPriority="35" w:qFormat="1"/>
+    <w:lsdException w:name="Title" w:semiHidden="0" w:uiPriority="10" w:unhideWhenUsed="0" w:qFormat="1"/>
+    <w:lsdException w:name="Default Paragraph Font" w:uiPriority="1"/>
+    <w:lsdException w:name="Subtitle" w:semiHidden="0" w:uiPriority="11" w:unhideWhenUsed="0" w:qFormat="1"/>
+    <w:lsdException w:name="Strong" w:semiHidden="0" w:uiPriority="22" w:unhideWhenUsed="0" w:qFormat="1"/>
+    <w:lsdException w:name="Emphasis" w:semiHidden="0" w:uiPriority="20" w:unhideWhenUsed="0" w:qFormat="1"/>
+    <w:lsdException w:name="Table Grid" w:uiPriority="39"/>
+    <w:lsdException w:name="Placeholder Text" w:unhideWhenUsed="0"/>
+    <w:lsdException w:name="No Spacing" w:semiHidden="0" w:uiPriority="1" w:unhideWhenUsed="0" w:qFormat="1"/>
+    <w:lsdException w:name="Light Shading" w:semiHidden="0" w:uiPriority="60" w:unhideWhenUsed="0"/>
+    <w:lsdException w:name="Light List" w:semiHidden="0" w:uiPriority="61" w:unhideWhenUsed="0"/>
+    <w:lsdException w:name="Light Grid" w:semiHidden="0" w:uiPriority="62" w:unhideWhenUsed="0"/>
+    <w:lsdException w:name="Medium Shading 1" w:semiHidden="0" w:uiPriority="63" w:unhideWhenUsed="0"/>
+    <w:lsdException w:name="Medium Shading 2" w:semiHidden="0" w:uiPriority="64" w:unhideWhenUsed="0"/>
+    <w:lsdException w:name="Medium List 1" w:semiHidden="0" w:uiPriority="65" w:unhideWhenUsed="0"/>
+    <w:lsdException w:name="Medium List 2" w:semiHidden="0" w:uiPriority="66" w:unhideWhenUsed="0"/>
+    <w:lsdException w:name="Medium Grid 1" w:semiHidden="0" w:uiPriority="67" w:unhideWhenUsed="0"/>
+    <w:lsdException w:name="Medium Grid 2" w:semiHidden="0" w:uiPriority="68" w:unhideWhenUsed="0"/>
+    <w:lsdException w:name="Medium Grid 3" w:semiHidden="0" w:uiPriority="69" w:unhideWhenUsed="0"/>
+    <w:lsdException w:name="Dark List" w:semiHidden="0" w:uiPriority="70" w:unhideWhenUsed="0"/>
+    <w:lsdException w:name="Colorful Shading" w:semiHidden="0" w:uiPriority="71" w:unhideWhenUsed="0"/>
+    <w:lsdException w:name="Colorful List" w:semiHidden="0" w:uiPriority="72" w:unhideWhenUsed="0"/>
+    <w:lsdException w:name="Colorful Grid" w:semiHidden="0" w:uiPriority="73" w:unhideWhenUsed="0"/>
+    <w:lsdException w:name="Light Shading Accent 1" w:semiHidden="0" w:uiPriority="60" w:unhideWhenUsed="0"/>
+    <w:lsdException w:name="Light List Accent 1" w:semiHidden="0" w:uiPriority="61" w:unhideWhenUsed="0"/>
+    <w:lsdException w:name="Light Grid Accent 1" w:semiHidden="0" w:uiPriority="62" w:unhideWhenUsed="0"/>
+    <w:lsdException w:name="Medium Shading 1 Accent 1" w:semiHidden="0" w:uiPriority="63" w:unhideWhenUsed="0"/>
+    <w:lsdException w:name="Medium Shading 2 Accent 1" w:semiHidden="0" w:uiPriority="64" w:unhideWhenUsed="0"/>
+    <w:lsdException w:name="Medium List 1 Accent 1" w:semiHidden="0" w:uiPriority="65" w:unhideWhenUsed="0"/>
+    <w:lsdException w:name="Revision" w:unhideWhenUsed="0"/>
+    <w:lsdException w:name="List Paragraph" w:semiHidden="0" w:uiPriority="34" w:unhideWhenUsed="0" w:qFormat="1"/>
+    <w:lsdException w:name="Quote" w:semiHidden="0" w:uiPriority="29" w:unhideWhenUsed="0" w:qFormat="1"/>
+    <w:lsdException w:name="Intense Quote" w:semiHidden="0" w:uiPriority="30" w:unhideWhenUsed="0" w:qFormat="1"/>
+    <w:lsdException w:name="Medium List 2 Accent 1" w:semiHidden="0" w:uiPriority="66" w:unhideWhenUsed="0"/>
+    <w:lsdException w:name="Medium Grid 1 Accent 1" w:semiHidden="0" w:uiPriority="67" w:unhideWhenUsed="0"/>
+    <w:lsdException w:name="Medium Grid 2 Accent 1" w:semiHidden="0" w:uiPriority="68" w:unhideWhenUsed="0"/>
+    <w:lsdException w:name="Medium Grid 3 Accent 1" w:semiHidden="0" w:uiPriority="69" w:unhideWhenUsed="0"/>
+    <w:lsdException w:name="Dark List Accent 1" w:semiHidden="0" w:uiPriority="70" w:unhideWhenUsed="0"/>
+    <w:lsdException w:name="Colorful Shading Accent 1" w:semiHidden="0" w:uiPriority="71" w:unhideWhenUsed="0"/>
+    <w:lsdException w:name="Colorful List Accent 1" w:semiHidden="0" w:uiPriority="72" w:unhideWhenUsed="0"/>
+    <w:lsdException w:name="Colorful Grid Accent 1" w:semiHidden="0" w:uiPriority="73" w:unhideWhenUsed="0"/>
+    <w:lsdException w:name="Light Shading Accent 2" w:semiHidden="0" w:uiPriority="60" w:unhideWhenUsed="0"/>
+    <w:lsdException w:name="Light List Accent 2" w:semiHidden="0" w:uiPriority="61" w:unhideWhenUsed="0"/>
+    <w:lsdException w:name="Light Grid Accent 2" w:semiHidden="0" w:uiPriority="62" w:unhideWhenUsed="0"/>
+    <w:lsdException w:name="Medium Shading 1 Accent 2" w:semiHidden="0" w:uiPriority="63" w:unhideWhenUsed="0"/>
+    <w:lsdException w:name="Medium Shading 2 Accent 2" w:semiHidden="0" w:uiPriority="64" w:unhideWhenUsed="0"/>
+    <w:lsdException w:name="Medium List 1 Accent 2" w:semiHidden="0" w:uiPriority="65" w:unhideWhenUsed="0"/>
+    <w:lsdException w:name="Medium List 2 Accent 2" w:semiHidden="0" w:uiPriority="66" w:unhideWhenUsed="0"/>
+    <w:lsdException w:name="Medium Grid 1 Accent 2" w:semiHidden="0" w:uiPriority="67" w:unhideWhenUsed="0"/>
+    <w:lsdException w:name="Medium Grid 2 Accent 2" w:semiHidden="0" w:uiPriority="68" w:unhideWhenUsed="0"/>
+    <w:lsdException w:name="Medium Grid 3 Accent 2" w:semiHidden="0" w:uiPriority="69" w:unhideWhenUsed="0"/>
+    <w:lsdException w:name="Dark List Accent 2" w:semiHidden="0" w:uiPriority="70" w:unhideWhenUsed="0"/>
+    <w:lsdException w:name="Colorful Shading Accent 2" w:semiHidden="0" w:uiPriority="71" w:unhideWhenUsed="0"/>
+    <w:lsdException w:name="Colorful List Accent 2" w:semiHidden="0" w:uiPriority="72" w:unhideWhenUsed="0"/>
+    <w:lsdException w:name="Colorful Grid Accent 2" w:semiHidden="0" w:uiPriority="73" w:unhideWhenUsed="0"/>
+    <w:lsdException w:name="Light Shading Accent 3" w:semiHidden="0" w:uiPriority="60" w:unhideWhenUsed="0"/>
+    <w:lsdException w:name="Light List Accent 3" w:semiHidden="0" w:uiPriority="61" w:unhideWhenUsed="0"/>
+    <w:lsdException w:name="Light Grid Accent 3" w:semiHidden="0" w:uiPriority="62" w:unhideWhenUsed="0"/>
+    <w:lsdException w:name="Medium Shading 1 Accent 3" w:semiHidden="0" w:uiPriority="63" w:unhideWhenUsed="0"/>
+    <w:lsdException w:name="Medium Shading 2 Accent 3" w:semiHidden="0" w:uiPriority="64" w:unhideWhenUsed="0"/>
+    <w:lsdException w:name="Medium List 1 Accent 3" w:semiHidden="0" w:uiPriority="65" w:unhideWhenUsed="0"/>
+    <w:lsdException w:name="Medium List 2 Accent 3" w:semiHidden="0" w:uiPriority="66" w:unhideWhenUsed="0"/>
+    <w:lsdException w:name="Medium Grid 1 Accent 3" w:semiHidden="0" w:uiPriority="67" w:unhideWhenUsed="0"/>
+    <w:lsdException w:name="Medium Grid 2 Accent 3" w:semiHidden="0" w:uiPriority="68" w:unhideWhenUsed="0"/>
+    <w:lsdException w:name="Medium Grid 3 Accent 3" w:semiHidden="0" w:uiPriority="69" w:unhideWhenUsed="0"/>
+    <w:lsdException w:name="Dark List Accent 3" w:semiHidden="0" w:uiPriority="70" w:unhideWhenUsed="0"/>
+    <w:lsdException w:name="Colorful Shading Accent 3" w:semiHidden="0" w:uiPriority="71" w:unhideWhenUsed="0"/>
+    <w:lsdException w:name="Colorful List Accent 3" w:semiHidden="0" w:uiPriority="72" w:unhideWhenUsed="0"/>
+    <w:lsdException w:name="Colorful Grid Accent 3" w:semiHidden="0" w:uiPriority="73" w:unhideWhenUsed="0"/>
+    <w:lsdException w:name="Light Shading Accent 4" w:semiHidden="0" w:uiPriority="60" w:unhideWhenUsed="0"/>
+    <w:lsdException w:name="Light List Accent 4" w:semiHidden="0" w:uiPriority="61" w:unhideWhenUsed="0"/>
+    <w:lsdException w:name="Light Grid Accent 4" w:semiHidden="0" w:uiPriority="62" w:unhideWhenUsed="0"/>
+    <w:lsdException w:name="Medium Shading 1 Accent 4" w:semiHidden="0" w:uiPriority="63" w:unhideWhenUsed="0"/>
+    <w:lsdException w:name="Medium Shading 2 Accent 4" w:semiHidden="0" w:uiPriority="64" w:unhideWhenUsed="0"/>
+    <w:lsdException w:name="Medium List 1 Accent 4" w:semiHidden="0" w:uiPriority="65" w:unhideWhenUsed="0"/>
+    <w:lsdException w:name="Medium List 2 Accent 4" w:semiHidden="0" w:uiPriority="66" w:unhideWhenUsed="0"/>
+    <w:lsdException w:name="Medium Grid 1 Accent 4" w:semiHidden="0" w:uiPriority="67" w:unhideWhenUsed="0"/>
+    <w:lsdException w:name="Medium Grid 2 Accent 4" w:semiHidden="0" w:uiPriority="68" w:unhideWhenUsed="0"/>
+    <w:lsdException w:name="Medium Grid 3 Accent 4" w:semiHidden="0" w:uiPriority="69" w:unhideWhenUsed="0"/>
+    <w:lsdException w:name="Dark List Accent 4" w:semiHidden="0" w:uiPriority="70" w:unhideWhenUsed="0"/>
+    <w:lsdException w:name="Colorful Shading Accent 4" w:semiHidden="0" w:uiPriority="71" w:unhideWhenUsed="0"/>
+    <w:lsdException w:name="Colorful List Accent 4" w:semiHidden="0" w:uiPriority="72" w:unhideWhenUsed="0"/>
+    <w:lsdException w:name="Colorful Grid Accent 4" w:semiHidden="0" w:uiPriority="73" w:unhideWhenUsed="0"/>
+    <w:lsdException w:name="Light Shading Accent 5" w:semiHidden="0" w:uiPriority="60" w:unhideWhenUsed="0"/>
+    <w:lsdException w:name="Light List Accent 5" w:semiHidden="0" w:uiPriority="61" w:unhideWhenUsed="0"/>
+    <w:lsdException w:name="Light Grid Accent 5" w:semiHidden="0" w:uiPriority="62" w:unhideWhenUsed="0"/>
+    <w:lsdException w:name="Medium Shading 1 Accent 5" w:semiHidden="0" w:uiPriority="63" w:unhideWhenUsed="0"/>
+    <w:lsdException w:name="Medium Shading 2 Accent 5" w:semiHidden="0" w:uiPriority="64" w:unhideWhenUsed="0"/>
+    <w:lsdException w:name="Medium List 1 Accent 5" w:semiHidden="0" w:uiPriority="65" w:unhideWhenUsed="0"/>
+    <w:lsdException w:name="Medium List 2 Accent 5" w:semiHidden="0" w:uiPriority="66" w:unhideWhenUsed="0"/>
+    <w:lsdException w:name="Medium Grid 1 Accent 5" w:semiHidden="0" w:uiPriority="67" w:unhideWhenUsed="0"/>
+    <w:lsdException w:name="Medium Grid 2 Accent 5" w:semiHidden="0" w:uiPriority="68" w:unhideWhenUsed="0"/>
+    <w:lsdException w:name="Medium Grid 3 Accent 5" w:semiHidden="0" w:uiPriority="69" w:unhideWhenUsed="0"/>
+    <w:lsdException w:name="Dark List Accent 5" w:semiHidden="0" w:uiPriority="70" w:unhideWhenUsed="0"/>
+    <w:lsdException w:name="Colorful Shading Accent 5" w:semiHidden="0" w:uiPriority="71" w:unhideWhenUsed="0"/>
+    <w:lsdException w:name="Colorful List Accent 5" w:semiHidden="0" w:uiPriority="72" w:unhideWhenUsed="0"/>
+    <w:lsdException w:name="Colorful Grid Accent 5" w:semiHidden="0" w:uiPriority="73" w:unhideWhenUsed="0"/>
+    <w:lsdException w:name="Light Shading Accent 6" w:semiHidden="0" w:uiPriority="60" w:unhideWhenUsed="0"/>
+    <w:lsdException w:name="Light List Accent 6" w:semiHidden="0" w:uiPriority="61" w:unhideWhenUsed="0"/>
+    <w:lsdException w:name="Light Grid Accent 6" w:semiHidden="0" w:uiPriority="62" w:unhideWhenUsed="0"/>
+    <w:lsdException w:name="Medium Shading 1 Accent 6" w:semiHidden="0" w:uiPriority="63" w:unhideWhenUsed="0"/>
+    <w:lsdException w:name="Medium Shading 2 Accent 6" w:semiHidden="0" w:uiPriority="64" w:unhideWhenUsed="0"/>
+    <w:lsdException w:name="Medium List 1 Accent 6" w:semiHidden="0" w:uiPriority="65" w:unhideWhenUsed="0"/>
+    <w:lsdException w:name="Medium List 2 Accent 6" w:semiHidden="0" w:uiPriority="66" w:unhideWhenUsed="0"/>
+    <w:lsdException w:name="Medium Grid 1 Accent 6" w:semiHidden="0" w:uiPriority="67" w:unhideWhenUsed="0"/>
+    <w:lsdException w:name="Medium Grid 2 Accent 6" w:semiHidden="0" w:uiPriority="68" w:unhideWhenUsed="0"/>
+    <w:lsdException w:name="Medium Grid 3 Accent 6" w:semiHidden="0" w:uiPriority="69" w:unhideWhenUsed="0"/>
+    <w:lsdException w:name="Dark List Accent 6" w:semiHidden="0" w:uiPriority="70" w:unhideWhenUsed="0"/>
+    <w:lsdException w:name="Colorful Shading Accent 6" w:semiHidden="0" w:uiPriority="71" w:unhideWhenUsed="0"/>
+    <w:lsdException w:name="Colorful List Accent 6" w:semiHidden="0" w:uiPriority="72" w:unhideWhenUsed="0"/>
+    <w:lsdException w:name="Colorful Grid Accent 6" w:semiHidden="0" w:uiPriority="73" w:unhideWhenUsed="0"/>
+    <w:lsdException w:name="Subtle Emphasis" w:semiHidden="0" w:uiPriority="19" w:unhideWhenUsed="0" w:qFormat="1"/>
+    <w:lsdException w:name="Intense Emphasis" w:semiHidden="0" w:uiPriority="21" w:unhideWhenUsed="0" w:qFormat="1"/>
+    <w:lsdException w:name="Subtle Reference" w:semiHidden="0" w:uiPriority="31" w:unhideWhenUsed="0" w:qFormat="1"/>
+    <w:lsdException w:name="Intense Reference" w:semiHidden="0" w:uiPriority="32" w:unhideWhenUsed="0" w:qFormat="1"/>
+    <w:lsdException w:name="Book Title" w:semiHidden="0" w:uiPriority="33" w:unhideWhenUsed="0" w:qFormat="1"/>
+    <w:lsdException w:name="Bibliography" w:uiPriority="37"/>
+    <w:lsdException w:name="TOC Heading" w:uiPriority="39" w:qFormat="1"/>
+  </w:latentStyles>
+  <w:style w:type="paragraph" w:default="1" w:styleId="Normal">
+    <w:name w:val="Normal"/>
+    <w:qFormat/>
+    <w:rsid w:val="005E20BC"/>
+  </w:style>
+  <w:style w:type="character" w:default="1" w:styleId="Tipodeletrapredefinidodopargrafo">
+    <w:name w:val="Default Paragraph Font"/>
+    <w:uiPriority w:val="1"/>
+    <w:semiHidden/>
+    <w:unhideWhenUsed/>
+  </w:style>
+  <w:style w:type="table" w:default="1" w:styleId="Tabelanormal">
+    <w:name w:val="Normal Table"/>
+    <w:uiPriority w:val="99"/>
+    <w:semiHidden/>
+    <w:unhideWhenUsed/>
+    <w:tblPr>
+      <w:tblInd w:w="0" w:type="dxa"/>
+      <w:tblCellMar>
+        <w:top w:w="0" w:type="dxa"/>
+        <w:left w:w="108" w:type="dxa"/>
+        <w:bottom w:w="0" w:type="dxa"/>
+        <w:right w:w="108" w:type="dxa"/>
+      </w:tblCellMar>
+    </w:tblPr>
+  </w:style>
+  <w:style w:type="numbering" w:default="1" w:styleId="Semlista">
+    <w:name w:val="No List"/>
+    <w:uiPriority w:val="99"/>
+    <w:semiHidden/>
+    <w:unhideWhenUsed/>
+  </w:style>
+  <w:style w:type="paragraph" w:styleId="PargrafodaLista">
+    <w:name w:val="List Paragraph"/>
+    <w:basedOn w:val="Normal"/>
+    <w:uiPriority w:val="34"/>
+    <w:qFormat/>
+    <w:rsid w:val="009C3185"/>
+    <w:pPr>
+      <w:ind w:left="720"/>
+      <w:contextualSpacing/>
+    </w:pPr>
+  </w:style>
+  <w:style w:type="paragraph" w:styleId="Textodebalo">
+    <w:name w:val="Balloon Text"/>
+    <w:basedOn w:val="Normal"/>
+    <w:link w:val="TextodebaloCarcter"/>
+    <w:uiPriority w:val="99"/>
+    <w:semiHidden/>
+    <w:unhideWhenUsed/>
+    <w:rsid w:val="00EE51D4"/>
+    <w:pPr>
+      <w:spacing w:after="0" w:line="240" w:lineRule="auto"/>
+    </w:pPr>
+    <w:rPr>
+      <w:rFonts w:ascii="Segoe UI" w:hAnsi="Segoe UI" w:cs="Segoe UI"/>
+      <w:sz w:val="18"/>
+      <w:szCs w:val="18"/>
+    </w:rPr>
+  </w:style>
+  <w:style w:type="character" w:customStyle="1" w:styleId="TextodebaloCarcter">
+    <w:name w:val="Texto de balão Carácter"/>
+    <w:basedOn w:val="Tipodeletrapredefinidodopargrafo"/>
+    <w:link w:val="Textodebalo"/>
+    <w:uiPriority w:val="99"/>
+    <w:semiHidden/>
+    <w:rsid w:val="00EE51D4"/>
+    <w:rPr>
+      <w:rFonts w:ascii="Segoe UI" w:hAnsi="Segoe UI" w:cs="Segoe UI"/>
+      <w:sz w:val="18"/>
+      <w:szCs w:val="18"/>
+    </w:rPr>
+  </w:style>
+  <w:style w:type="paragraph" w:styleId="Cabealho">
+    <w:name w:val="header"/>
+    <w:basedOn w:val="Normal"/>
+    <w:link w:val="CabealhoCarcter"/>
+    <w:uiPriority w:val="99"/>
+    <w:unhideWhenUsed/>
+    <w:rsid w:val="001E1CAE"/>
+    <w:pPr>
+      <w:tabs>
+        <w:tab w:val="center" w:pos="4252"/>
+        <w:tab w:val="right" w:pos="8504"/>
+      </w:tabs>
+      <w:spacing w:after="0" w:line="240" w:lineRule="auto"/>
+    </w:pPr>
+  </w:style>
+  <w:style w:type="character" w:customStyle="1" w:styleId="CabealhoCarcter">
+    <w:name w:val="Cabeçalho Carácter"/>
+    <w:basedOn w:val="Tipodeletrapredefinidodopargrafo"/>
+    <w:link w:val="Cabealho"/>
+    <w:uiPriority w:val="99"/>
+    <w:rsid w:val="001E1CAE"/>
+  </w:style>
+  <w:style w:type="paragraph" w:styleId="Rodap">
+    <w:name w:val="footer"/>
+    <w:basedOn w:val="Normal"/>
+    <w:link w:val="RodapCarcter"/>
+    <w:uiPriority w:val="99"/>
+    <w:unhideWhenUsed/>
+    <w:rsid w:val="001E1CAE"/>
+    <w:pPr>
+      <w:tabs>
+        <w:tab w:val="center" w:pos="4252"/>
+        <w:tab w:val="right" w:pos="8504"/>
+      </w:tabs>
+      <w:spacing w:after="0" w:line="240" w:lineRule="auto"/>
+    </w:pPr>
+  </w:style>
+  <w:style w:type="character" w:customStyle="1" w:styleId="RodapCarcter">
+    <w:name w:val="Rodapé Carácter"/>
+    <w:basedOn w:val="Tipodeletrapredefinidodopargrafo"/>
+    <w:link w:val="Rodap"/>
+    <w:uiPriority w:val="99"/>
+    <w:rsid w:val="001E1CAE"/>
+  </w:style>
+  <w:style w:type="character" w:customStyle="1" w:styleId="5yl5">
+    <w:name w:val="_5yl5"/>
+    <w:basedOn w:val="Tipodeletrapredefinidodopargrafo"/>
+    <w:rsid w:val="0009197E"/>
   </w:style>
 </w:styles>
 </file>
@@ -2431,7 +3043,7 @@
   <a:extraClrSchemeLst/>
   <a:extLst>
     <a:ext uri="{05A4C25C-085E-4340-85A3-A5531E510DB2}">
-      <thm15:themeFamily xmlns:thm15="http://schemas.microsoft.com/office/thememl/2012/main" name="Office Theme" id="{62F939B6-93AF-4DB8-9C6B-D6C7DFDC589F}" vid="{4A3C46E8-61CC-4603-A589-7422A47A8E4A}"/>
+      <thm15:themeFamily xmlns:thm15="http://schemas.microsoft.com/office/thememl/2012/main" xmlns="" name="Office Theme" id="{62F939B6-93AF-4DB8-9C6B-D6C7DFDC589F}" vid="{4A3C46E8-61CC-4603-A589-7422A47A8E4A}"/>
     </a:ext>
   </a:extLst>
 </a:theme>

</xml_diff>

<commit_message>
11 + 1 cenario
</commit_message>
<xml_diff>
--- a/documents/Respostas às 11 perguntas.docx
+++ b/documents/Respostas às 11 perguntas.docx
@@ -68,9 +68,18 @@
       <w:pPr>
         <w:spacing w:line="240" w:lineRule="auto"/>
         <w:jc w:val="both"/>
-      </w:pPr>
-      <w:r>
-        <w:t>Todos os dados recolhidos no mesmo foram úteis para a realização deste estudo, não havendo nenhum inquirido que não usasse dispositivos movei</w:t>
+        <w:rPr>
+          <w:u w:val="single"/>
+        </w:rPr>
+      </w:pPr>
+      <w:r>
+        <w:t>Todos os dados recolhidos no mesmo foram úteis para a realização deste estudo, não havendo nenhum inquirido que não usasse dispositivos m</w:t>
+      </w:r>
+      <w:r>
+        <w:t>ó</w:t>
+      </w:r>
+      <w:r>
+        <w:t>vei</w:t>
       </w:r>
       <w:r>
         <w:t>s.</w:t>
@@ -921,6 +930,68 @@
         <w:jc w:val="both"/>
       </w:pPr>
       <w:r>
+        <w:rPr>
+          <w:noProof/>
+          <w:u w:val="single"/>
+          <w:lang w:eastAsia="pt-PT"/>
+        </w:rPr>
+        <w:drawing>
+          <wp:anchor distT="0" distB="0" distL="114300" distR="114300" simplePos="0" relativeHeight="251659264" behindDoc="0" locked="0" layoutInCell="1" allowOverlap="1" wp14:anchorId="2DCCA6EB" wp14:editId="286FB88D">
+            <wp:simplePos x="0" y="0"/>
+            <wp:positionH relativeFrom="column">
+              <wp:posOffset>838200</wp:posOffset>
+            </wp:positionH>
+            <wp:positionV relativeFrom="paragraph">
+              <wp:posOffset>1019175</wp:posOffset>
+            </wp:positionV>
+            <wp:extent cx="4663440" cy="1732280"/>
+            <wp:effectExtent l="0" t="0" r="3810" b="1270"/>
+            <wp:wrapSquare wrapText="bothSides"/>
+            <wp:docPr id="1" name="Imagem 1"/>
+            <wp:cNvGraphicFramePr>
+              <a:graphicFrameLocks xmlns:a="http://schemas.openxmlformats.org/drawingml/2006/main" noChangeAspect="1"/>
+            </wp:cNvGraphicFramePr>
+            <a:graphic xmlns:a="http://schemas.openxmlformats.org/drawingml/2006/main">
+              <a:graphicData uri="http://schemas.openxmlformats.org/drawingml/2006/picture">
+                <pic:pic xmlns:pic="http://schemas.openxmlformats.org/drawingml/2006/picture">
+                  <pic:nvPicPr>
+                    <pic:cNvPr id="0" name="disp.PNG"/>
+                    <pic:cNvPicPr/>
+                  </pic:nvPicPr>
+                  <pic:blipFill>
+                    <a:blip r:embed="rId8">
+                      <a:extLst>
+                        <a:ext uri="{28A0092B-C50C-407E-A947-70E740481C1C}">
+                          <a14:useLocalDpi xmlns:a14="http://schemas.microsoft.com/office/drawing/2010/main" val="0"/>
+                        </a:ext>
+                      </a:extLst>
+                    </a:blip>
+                    <a:stretch>
+                      <a:fillRect/>
+                    </a:stretch>
+                  </pic:blipFill>
+                  <pic:spPr>
+                    <a:xfrm>
+                      <a:off x="0" y="0"/>
+                      <a:ext cx="4663440" cy="1732280"/>
+                    </a:xfrm>
+                    <a:prstGeom prst="rect">
+                      <a:avLst/>
+                    </a:prstGeom>
+                  </pic:spPr>
+                </pic:pic>
+              </a:graphicData>
+            </a:graphic>
+            <wp14:sizeRelH relativeFrom="page">
+              <wp14:pctWidth>0</wp14:pctWidth>
+            </wp14:sizeRelH>
+            <wp14:sizeRelV relativeFrom="page">
+              <wp14:pctHeight>0</wp14:pctHeight>
+            </wp14:sizeRelV>
+          </wp:anchor>
+        </w:drawing>
+      </w:r>
+      <w:r>
         <w:t xml:space="preserve">Todos os inquiridos utilizam </w:t>
       </w:r>
       <w:r>
@@ -943,10 +1014,16 @@
         <w:t xml:space="preserve"> </w:t>
       </w:r>
       <w:r>
-        <w:t>durante viagens.</w:t>
-      </w:r>
-      <w:r>
-        <w:t xml:space="preserve"> De resto mais de metade dos utilizadores costumam utilizar </w:t>
+        <w:t>durante viagens, como se observa na Fig.2.</w:t>
+      </w:r>
+      <w:r>
+        <w:t xml:space="preserve"> De resto</w:t>
+      </w:r>
+      <w:r>
+        <w:t>,</w:t>
+      </w:r>
+      <w:r>
+        <w:t xml:space="preserve"> mais de metade dos utilizadores costumam utilizar </w:t>
       </w:r>
       <w:r>
         <w:rPr>
@@ -1130,6 +1207,81 @@
       </w:r>
       <w:r>
         <w:t>utilizadores continuam a usar instrumentos especializados.</w:t>
+      </w:r>
+    </w:p>
+    <w:p>
+      <w:pPr>
+        <w:spacing w:line="240" w:lineRule="auto"/>
+        <w:jc w:val="both"/>
+      </w:pPr>
+    </w:p>
+    <w:p>
+      <w:pPr>
+        <w:spacing w:line="240" w:lineRule="auto"/>
+        <w:jc w:val="both"/>
+      </w:pPr>
+    </w:p>
+    <w:p>
+      <w:pPr>
+        <w:spacing w:line="240" w:lineRule="auto"/>
+        <w:jc w:val="both"/>
+      </w:pPr>
+    </w:p>
+    <w:p>
+      <w:pPr>
+        <w:spacing w:line="240" w:lineRule="auto"/>
+        <w:jc w:val="both"/>
+      </w:pPr>
+    </w:p>
+    <w:p>
+      <w:pPr>
+        <w:spacing w:line="240" w:lineRule="auto"/>
+        <w:jc w:val="both"/>
+      </w:pPr>
+    </w:p>
+    <w:p>
+      <w:pPr>
+        <w:spacing w:line="240" w:lineRule="auto"/>
+        <w:jc w:val="both"/>
+      </w:pPr>
+    </w:p>
+    <w:p>
+      <w:pPr>
+        <w:spacing w:line="240" w:lineRule="auto"/>
+        <w:jc w:val="both"/>
+      </w:pPr>
+    </w:p>
+    <w:p>
+      <w:pPr>
+        <w:spacing w:line="240" w:lineRule="auto"/>
+        <w:ind w:left="426"/>
+      </w:pPr>
+      <w:r>
+        <w:rPr>
+          <w:sz w:val="20"/>
+        </w:rPr>
+        <w:t>Fig.</w:t>
+      </w:r>
+      <w:r>
+        <w:rPr>
+          <w:sz w:val="20"/>
+        </w:rPr>
+        <w:t>2</w:t>
+      </w:r>
+      <w:r>
+        <w:rPr>
+          <w:sz w:val="20"/>
+        </w:rPr>
+        <w:t xml:space="preserve"> – </w:t>
+      </w:r>
+      <w:r>
+        <w:rPr>
+          <w:sz w:val="20"/>
+        </w:rPr>
+        <w:t>Dispositivos utilizados</w:t>
+      </w:r>
+      <w:r>
+        <w:t xml:space="preserve"> em viagem</w:t>
       </w:r>
     </w:p>
     <w:p>
@@ -1306,6 +1458,26 @@
     </w:p>
     <w:p>
       <w:pPr>
+        <w:spacing w:line="240" w:lineRule="auto"/>
+        <w:rPr>
+          <w:b/>
+          <w:sz w:val="24"/>
+          <w:szCs w:val="24"/>
+        </w:rPr>
+      </w:pPr>
+    </w:p>
+    <w:p>
+      <w:pPr>
+        <w:spacing w:line="240" w:lineRule="auto"/>
+        <w:rPr>
+          <w:b/>
+          <w:sz w:val="24"/>
+          <w:szCs w:val="24"/>
+        </w:rPr>
+      </w:pPr>
+    </w:p>
+    <w:p>
+      <w:pPr>
         <w:pStyle w:val="PargrafodaLista"/>
         <w:numPr>
           <w:ilvl w:val="0"/>
@@ -1324,6 +1496,7 @@
           <w:sz w:val="24"/>
           <w:szCs w:val="24"/>
         </w:rPr>
+        <w:lastRenderedPageBreak/>
         <w:t>Quais as restrições de tempo impostas?</w:t>
       </w:r>
     </w:p>
@@ -1331,20 +1504,16 @@
       <w:pPr>
         <w:spacing w:line="240" w:lineRule="auto"/>
         <w:rPr>
-          <w:sz w:val="24"/>
           <w:szCs w:val="24"/>
           <w:u w:val="single"/>
         </w:rPr>
       </w:pPr>
       <w:r>
         <w:rPr>
-          <w:sz w:val="24"/>
           <w:szCs w:val="24"/>
         </w:rPr>
         <w:t>Existem três tarefas que consideramos fundamentais e críticas no contexto de uma viagem: Escolher lugar de destino, arranjar alojamento e comprar bilhetes. Comprar bilhetes é uma tarefa que tem de ser realizada com pressa, bilhetes devido ao facto de para muitas atividades serem limitados e muito requisitados. Esta restrição de tempo que é a presa é corroborado facto de a maior parte dos inquiridos (40,9%) dizerem que esperam demorar menos que 10 minutos a reservar bilhetes. As outras duas tarefas, escolher lugar de destino e arranjar alojamento, a maior parte dos inquiridos disse que esperava demorar mais que 30 minutos, havendo nenhuma restrição de tempo.</w:t>
       </w:r>
-      <w:bookmarkStart w:id="0" w:name="_GoBack"/>
-      <w:bookmarkEnd w:id="0"/>
     </w:p>
     <w:p>
       <w:pPr>
@@ -1381,6 +1550,67 @@
       </w:pPr>
       <w:r>
         <w:rPr>
+          <w:noProof/>
+          <w:lang w:eastAsia="pt-PT"/>
+        </w:rPr>
+        <w:drawing>
+          <wp:anchor distT="0" distB="0" distL="114300" distR="114300" simplePos="0" relativeHeight="251660288" behindDoc="0" locked="0" layoutInCell="1" allowOverlap="1" wp14:anchorId="41599DD2" wp14:editId="4F290971">
+            <wp:simplePos x="0" y="0"/>
+            <wp:positionH relativeFrom="column">
+              <wp:posOffset>-43180</wp:posOffset>
+            </wp:positionH>
+            <wp:positionV relativeFrom="paragraph">
+              <wp:posOffset>208915</wp:posOffset>
+            </wp:positionV>
+            <wp:extent cx="2886710" cy="1287780"/>
+            <wp:effectExtent l="0" t="0" r="8890" b="7620"/>
+            <wp:wrapSquare wrapText="bothSides"/>
+            <wp:docPr id="3" name="Imagem 3"/>
+            <wp:cNvGraphicFramePr>
+              <a:graphicFrameLocks xmlns:a="http://schemas.openxmlformats.org/drawingml/2006/main" noChangeAspect="1"/>
+            </wp:cNvGraphicFramePr>
+            <a:graphic xmlns:a="http://schemas.openxmlformats.org/drawingml/2006/main">
+              <a:graphicData uri="http://schemas.openxmlformats.org/drawingml/2006/picture">
+                <pic:pic xmlns:pic="http://schemas.openxmlformats.org/drawingml/2006/picture">
+                  <pic:nvPicPr>
+                    <pic:cNvPr id="0" name="resolv.PNG"/>
+                    <pic:cNvPicPr/>
+                  </pic:nvPicPr>
+                  <pic:blipFill>
+                    <a:blip r:embed="rId9">
+                      <a:extLst>
+                        <a:ext uri="{28A0092B-C50C-407E-A947-70E740481C1C}">
+                          <a14:useLocalDpi xmlns:a14="http://schemas.microsoft.com/office/drawing/2010/main" val="0"/>
+                        </a:ext>
+                      </a:extLst>
+                    </a:blip>
+                    <a:stretch>
+                      <a:fillRect/>
+                    </a:stretch>
+                  </pic:blipFill>
+                  <pic:spPr>
+                    <a:xfrm>
+                      <a:off x="0" y="0"/>
+                      <a:ext cx="2886710" cy="1287780"/>
+                    </a:xfrm>
+                    <a:prstGeom prst="rect">
+                      <a:avLst/>
+                    </a:prstGeom>
+                  </pic:spPr>
+                </pic:pic>
+              </a:graphicData>
+            </a:graphic>
+            <wp14:sizeRelH relativeFrom="page">
+              <wp14:pctWidth>0</wp14:pctWidth>
+            </wp14:sizeRelH>
+            <wp14:sizeRelV relativeFrom="page">
+              <wp14:pctHeight>0</wp14:pctHeight>
+            </wp14:sizeRelV>
+          </wp:anchor>
+        </w:drawing>
+      </w:r>
+      <w:r>
+        <w:rPr>
           <w:rStyle w:val="5yl5"/>
         </w:rPr>
         <w:t xml:space="preserve">Quando ocorrem problemas, os inquiridos maioritariamente tendem a </w:t>
@@ -1440,49 +1670,493 @@
         <w:rPr>
           <w:rStyle w:val="5yl5"/>
         </w:rPr>
-        <w:t xml:space="preserve"> quando se viaja, para o caso de não ser possível aceder a esta rede no dispositivo onde ocorreu o problema. Uma percentagem considerável dos inquiridos também resolve os problemas autonomamente (27,3%), algo que é </w:t>
+        <w:t xml:space="preserve"> quando se viaja, para o caso de não ser possível aceder a esta rede no dispositivo onde ocorreu o problema. </w:t>
       </w:r>
       <w:r>
         <w:rPr>
           <w:rStyle w:val="5yl5"/>
         </w:rPr>
-        <w:lastRenderedPageBreak/>
-        <w:t>corroborado pelo facto de que a maior parte dos inquiridos aprende a utilizar os dispositivos também de forma autónoma.</w:t>
-      </w:r>
-    </w:p>
-    <w:p>
-      <w:pPr>
-        <w:spacing w:line="240" w:lineRule="auto"/>
-      </w:pPr>
-    </w:p>
-    <w:p>
-      <w:pPr>
-        <w:spacing w:line="240" w:lineRule="auto"/>
-      </w:pPr>
-    </w:p>
-    <w:p>
-      <w:pPr>
-        <w:spacing w:line="240" w:lineRule="auto"/>
-      </w:pPr>
-    </w:p>
-    <w:p>
-      <w:pPr>
-        <w:spacing w:line="240" w:lineRule="auto"/>
-      </w:pPr>
-    </w:p>
-    <w:p>
-      <w:pPr>
-        <w:spacing w:line="240" w:lineRule="auto"/>
-      </w:pPr>
-    </w:p>
-    <w:p>
-      <w:pPr>
-        <w:spacing w:line="240" w:lineRule="auto"/>
-      </w:pPr>
-    </w:p>
-    <w:p/>
+        <w:t>Há também u</w:t>
+      </w:r>
+      <w:r>
+        <w:rPr>
+          <w:rStyle w:val="5yl5"/>
+        </w:rPr>
+        <w:t xml:space="preserve">ma percentagem considerável dos inquiridos </w:t>
+      </w:r>
+      <w:r>
+        <w:rPr>
+          <w:rStyle w:val="5yl5"/>
+        </w:rPr>
+        <w:t>que</w:t>
+      </w:r>
+      <w:r>
+        <w:rPr>
+          <w:rStyle w:val="5yl5"/>
+        </w:rPr>
+        <w:t xml:space="preserve"> resolve os problemas autonomamente (27,3%), algo que é corroborado pelo facto de que a maior parte dos inquiridos aprende a utilizar os dispositivos também de forma autónoma.</w:t>
+      </w:r>
+    </w:p>
+    <w:p>
+      <w:pPr>
+        <w:spacing w:line="240" w:lineRule="auto"/>
+        <w:ind w:left="426"/>
+      </w:pPr>
+      <w:r>
+        <w:rPr>
+          <w:sz w:val="20"/>
+        </w:rPr>
+        <w:t>Fig.</w:t>
+      </w:r>
+      <w:r>
+        <w:rPr>
+          <w:sz w:val="20"/>
+        </w:rPr>
+        <w:t>3</w:t>
+      </w:r>
+      <w:r>
+        <w:rPr>
+          <w:sz w:val="20"/>
+        </w:rPr>
+        <w:t xml:space="preserve"> – </w:t>
+      </w:r>
+      <w:r>
+        <w:rPr>
+          <w:sz w:val="20"/>
+        </w:rPr>
+        <w:t>Métodos de resolução de problemas</w:t>
+      </w:r>
+    </w:p>
+    <w:p>
+      <w:pPr>
+        <w:spacing w:line="240" w:lineRule="auto"/>
+      </w:pPr>
+    </w:p>
+    <w:p>
+      <w:pPr>
+        <w:spacing w:line="240" w:lineRule="auto"/>
+      </w:pPr>
+    </w:p>
+    <w:p>
+      <w:pPr>
+        <w:spacing w:line="240" w:lineRule="auto"/>
+      </w:pPr>
+    </w:p>
+    <w:p>
+      <w:pPr>
+        <w:spacing w:line="240" w:lineRule="auto"/>
+        <w:rPr>
+          <w:b/>
+          <w:sz w:val="28"/>
+          <w:szCs w:val="28"/>
+          <w:u w:val="single"/>
+        </w:rPr>
+      </w:pPr>
+      <w:r>
+        <w:rPr>
+          <w:b/>
+          <w:sz w:val="28"/>
+          <w:szCs w:val="28"/>
+          <w:u w:val="single"/>
+        </w:rPr>
+        <w:t>Funcionalidades para o iGo</w:t>
+      </w:r>
+    </w:p>
+    <w:p>
+      <w:pPr>
+        <w:spacing w:line="240" w:lineRule="auto"/>
+      </w:pPr>
+      <w:r>
+        <w:t>Com base</w:t>
+      </w:r>
+      <w:r>
+        <w:t xml:space="preserve"> na AUT, considerámos que o iGo deveria suportar, entre outras, as seguintes funcionalidades:</w:t>
+      </w:r>
+    </w:p>
+    <w:tbl>
+      <w:tblPr>
+        <w:tblStyle w:val="SombreadoClaro-Cor1"/>
+        <w:tblW w:w="0" w:type="auto"/>
+        <w:tblBorders>
+          <w:top w:val="single" w:sz="4" w:space="0" w:color="auto"/>
+          <w:left w:val="single" w:sz="4" w:space="0" w:color="auto"/>
+          <w:bottom w:val="single" w:sz="4" w:space="0" w:color="auto"/>
+          <w:right w:val="single" w:sz="4" w:space="0" w:color="auto"/>
+          <w:insideH w:val="single" w:sz="4" w:space="0" w:color="auto"/>
+          <w:insideV w:val="single" w:sz="4" w:space="0" w:color="auto"/>
+        </w:tblBorders>
+        <w:tblLook w:val="04A0" w:firstRow="1" w:lastRow="0" w:firstColumn="1" w:lastColumn="0" w:noHBand="0" w:noVBand="1"/>
+      </w:tblPr>
+      <w:tblGrid>
+        <w:gridCol w:w="2802"/>
+        <w:gridCol w:w="7804"/>
+      </w:tblGrid>
+      <w:tr>
+        <w:trPr>
+          <w:cnfStyle w:val="100000000000" w:firstRow="1" w:lastRow="0" w:firstColumn="0" w:lastColumn="0" w:oddVBand="0" w:evenVBand="0" w:oddHBand="0" w:evenHBand="0" w:firstRowFirstColumn="0" w:firstRowLastColumn="0" w:lastRowFirstColumn="0" w:lastRowLastColumn="0"/>
+        </w:trPr>
+        <w:tc>
+          <w:tcPr>
+            <w:cnfStyle w:val="001000000000" w:firstRow="0" w:lastRow="0" w:firstColumn="1" w:lastColumn="0" w:oddVBand="0" w:evenVBand="0" w:oddHBand="0" w:evenHBand="0" w:firstRowFirstColumn="0" w:firstRowLastColumn="0" w:lastRowFirstColumn="0" w:lastRowLastColumn="0"/>
+            <w:tcW w:w="2802" w:type="dxa"/>
+            <w:tcBorders>
+              <w:top w:val="none" w:sz="0" w:space="0" w:color="auto"/>
+              <w:left w:val="none" w:sz="0" w:space="0" w:color="auto"/>
+              <w:bottom w:val="none" w:sz="0" w:space="0" w:color="auto"/>
+              <w:right w:val="none" w:sz="0" w:space="0" w:color="auto"/>
+            </w:tcBorders>
+          </w:tcPr>
+          <w:p>
+            <w:pPr>
+              <w:spacing w:after="160"/>
+              <w:jc w:val="center"/>
+              <w:rPr>
+                <w:color w:val="000000" w:themeColor="text1"/>
+                <w:sz w:val="28"/>
+                <w:szCs w:val="28"/>
+              </w:rPr>
+            </w:pPr>
+            <w:r>
+              <w:rPr>
+                <w:color w:val="000000" w:themeColor="text1"/>
+                <w:sz w:val="28"/>
+                <w:szCs w:val="28"/>
+              </w:rPr>
+              <w:t>Funcionalidade</w:t>
+            </w:r>
+          </w:p>
+        </w:tc>
+        <w:tc>
+          <w:tcPr>
+            <w:tcW w:w="7804" w:type="dxa"/>
+            <w:tcBorders>
+              <w:top w:val="none" w:sz="0" w:space="0" w:color="auto"/>
+              <w:left w:val="none" w:sz="0" w:space="0" w:color="auto"/>
+              <w:bottom w:val="none" w:sz="0" w:space="0" w:color="auto"/>
+              <w:right w:val="none" w:sz="0" w:space="0" w:color="auto"/>
+            </w:tcBorders>
+          </w:tcPr>
+          <w:p>
+            <w:pPr>
+              <w:jc w:val="center"/>
+              <w:cnfStyle w:val="100000000000" w:firstRow="1" w:lastRow="0" w:firstColumn="0" w:lastColumn="0" w:oddVBand="0" w:evenVBand="0" w:oddHBand="0" w:evenHBand="0" w:firstRowFirstColumn="0" w:firstRowLastColumn="0" w:lastRowFirstColumn="0" w:lastRowLastColumn="0"/>
+              <w:rPr>
+                <w:color w:val="000000" w:themeColor="text1"/>
+                <w:sz w:val="28"/>
+                <w:szCs w:val="28"/>
+              </w:rPr>
+            </w:pPr>
+            <w:r>
+              <w:rPr>
+                <w:color w:val="000000" w:themeColor="text1"/>
+                <w:sz w:val="28"/>
+                <w:szCs w:val="28"/>
+              </w:rPr>
+              <w:t>Cenário de interação</w:t>
+            </w:r>
+          </w:p>
+        </w:tc>
+      </w:tr>
+      <w:tr>
+        <w:trPr>
+          <w:cnfStyle w:val="000000100000" w:firstRow="0" w:lastRow="0" w:firstColumn="0" w:lastColumn="0" w:oddVBand="0" w:evenVBand="0" w:oddHBand="1" w:evenHBand="0" w:firstRowFirstColumn="0" w:firstRowLastColumn="0" w:lastRowFirstColumn="0" w:lastRowLastColumn="0"/>
+          <w:trHeight w:val="1893"/>
+        </w:trPr>
+        <w:tc>
+          <w:tcPr>
+            <w:cnfStyle w:val="001000000000" w:firstRow="0" w:lastRow="0" w:firstColumn="1" w:lastColumn="0" w:oddVBand="0" w:evenVBand="0" w:oddHBand="0" w:evenHBand="0" w:firstRowFirstColumn="0" w:firstRowLastColumn="0" w:lastRowFirstColumn="0" w:lastRowLastColumn="0"/>
+            <w:tcW w:w="2802" w:type="dxa"/>
+            <w:tcBorders>
+              <w:left w:val="none" w:sz="0" w:space="0" w:color="auto"/>
+              <w:right w:val="none" w:sz="0" w:space="0" w:color="auto"/>
+            </w:tcBorders>
+            <w:vAlign w:val="center"/>
+          </w:tcPr>
+          <w:p>
+            <w:pPr>
+              <w:jc w:val="center"/>
+              <w:rPr>
+                <w:b w:val="0"/>
+                <w:color w:val="000000" w:themeColor="text1"/>
+                <w:sz w:val="26"/>
+                <w:szCs w:val="26"/>
+              </w:rPr>
+            </w:pPr>
+            <w:r>
+              <w:rPr>
+                <w:b w:val="0"/>
+                <w:color w:val="000000" w:themeColor="text1"/>
+                <w:sz w:val="26"/>
+                <w:szCs w:val="26"/>
+              </w:rPr>
+              <w:t>Pesquisa de destinos de viagem (com críticas, imagens e outras informações)</w:t>
+            </w:r>
+          </w:p>
+        </w:tc>
+        <w:tc>
+          <w:tcPr>
+            <w:tcW w:w="7804" w:type="dxa"/>
+            <w:tcBorders>
+              <w:left w:val="none" w:sz="0" w:space="0" w:color="auto"/>
+              <w:right w:val="none" w:sz="0" w:space="0" w:color="auto"/>
+            </w:tcBorders>
+          </w:tcPr>
+          <w:p>
+            <w:pPr>
+              <w:jc w:val="both"/>
+              <w:cnfStyle w:val="000000100000" w:firstRow="0" w:lastRow="0" w:firstColumn="0" w:lastColumn="0" w:oddVBand="0" w:evenVBand="0" w:oddHBand="1" w:evenHBand="0" w:firstRowFirstColumn="0" w:firstRowLastColumn="0" w:lastRowFirstColumn="0" w:lastRowLastColumn="0"/>
+              <w:rPr>
+                <w:color w:val="000000" w:themeColor="text1"/>
+                <w:u w:val="single"/>
+              </w:rPr>
+            </w:pPr>
+            <w:r>
+              <w:rPr>
+                <w:color w:val="000000" w:themeColor="text1"/>
+              </w:rPr>
+              <w:t>O Ambrósio quer ir de viagem</w:t>
+            </w:r>
+            <w:r>
+              <w:rPr>
+                <w:color w:val="000000" w:themeColor="text1"/>
+              </w:rPr>
+              <w:t xml:space="preserve"> para um local quente</w:t>
+            </w:r>
+            <w:r>
+              <w:rPr>
+                <w:color w:val="000000" w:themeColor="text1"/>
+              </w:rPr>
+              <w:t xml:space="preserve">, </w:t>
+            </w:r>
+            <w:r>
+              <w:rPr>
+                <w:color w:val="000000" w:themeColor="text1"/>
+              </w:rPr>
+              <w:t xml:space="preserve">mas ainda não escolheu o destino. O Ambrósio também tem dificuldades de locomoção. Utilizando o iGo, efetua uma </w:t>
+            </w:r>
+            <w:r>
+              <w:rPr>
+                <w:b/>
+                <w:color w:val="000000" w:themeColor="text1"/>
+              </w:rPr>
+              <w:t>pesquisa</w:t>
+            </w:r>
+            <w:r>
+              <w:rPr>
+                <w:color w:val="000000" w:themeColor="text1"/>
+              </w:rPr>
+              <w:t xml:space="preserve"> de destinos, utilizando as </w:t>
+            </w:r>
+            <w:r>
+              <w:rPr>
+                <w:b/>
+                <w:color w:val="000000" w:themeColor="text1"/>
+              </w:rPr>
+              <w:t>palavra</w:t>
+            </w:r>
+            <w:r>
+              <w:rPr>
+                <w:b/>
+                <w:color w:val="000000" w:themeColor="text1"/>
+              </w:rPr>
+              <w:t>s</w:t>
+            </w:r>
+            <w:r>
+              <w:rPr>
+                <w:b/>
+                <w:color w:val="000000" w:themeColor="text1"/>
+              </w:rPr>
+              <w:t>-chave</w:t>
+            </w:r>
+            <w:r>
+              <w:rPr>
+                <w:b/>
+                <w:color w:val="000000" w:themeColor="text1"/>
+              </w:rPr>
+              <w:t>s</w:t>
+            </w:r>
+            <w:r>
+              <w:rPr>
+                <w:color w:val="000000" w:themeColor="text1"/>
+              </w:rPr>
+              <w:t xml:space="preserve"> (</w:t>
+            </w:r>
+            <w:proofErr w:type="spellStart"/>
+            <w:r>
+              <w:rPr>
+                <w:b/>
+                <w:i/>
+                <w:color w:val="000000" w:themeColor="text1"/>
+              </w:rPr>
+              <w:t>keyword</w:t>
+            </w:r>
+            <w:r>
+              <w:rPr>
+                <w:b/>
+                <w:i/>
+                <w:color w:val="000000" w:themeColor="text1"/>
+              </w:rPr>
+              <w:t>s</w:t>
+            </w:r>
+            <w:proofErr w:type="spellEnd"/>
+            <w:r>
+              <w:rPr>
+                <w:i/>
+                <w:color w:val="000000" w:themeColor="text1"/>
+              </w:rPr>
+              <w:t>) “</w:t>
+            </w:r>
+            <w:r>
+              <w:rPr>
+                <w:color w:val="000000" w:themeColor="text1"/>
+              </w:rPr>
+              <w:t>c</w:t>
+            </w:r>
+            <w:r>
+              <w:rPr>
+                <w:color w:val="000000" w:themeColor="text1"/>
+              </w:rPr>
+              <w:t xml:space="preserve">alor” e “acessibilidade”. A pesquisa devolve vários </w:t>
+            </w:r>
+            <w:r>
+              <w:rPr>
+                <w:b/>
+                <w:color w:val="000000" w:themeColor="text1"/>
+              </w:rPr>
+              <w:t>resultados</w:t>
+            </w:r>
+            <w:r>
+              <w:rPr>
+                <w:color w:val="000000" w:themeColor="text1"/>
+              </w:rPr>
+              <w:t xml:space="preserve">. Após </w:t>
+            </w:r>
+            <w:r>
+              <w:rPr>
+                <w:b/>
+                <w:color w:val="000000" w:themeColor="text1"/>
+              </w:rPr>
+              <w:t>ler várias críticas</w:t>
+            </w:r>
+            <w:r>
+              <w:rPr>
+                <w:color w:val="000000" w:themeColor="text1"/>
+              </w:rPr>
+              <w:t xml:space="preserve"> de outros</w:t>
+            </w:r>
+            <w:r>
+              <w:rPr>
+                <w:color w:val="000000" w:themeColor="text1"/>
+              </w:rPr>
+              <w:t xml:space="preserve"> utilizadores</w:t>
+            </w:r>
+            <w:r>
+              <w:rPr>
+                <w:color w:val="000000" w:themeColor="text1"/>
+              </w:rPr>
+              <w:t xml:space="preserve"> e de </w:t>
+            </w:r>
+            <w:r>
+              <w:rPr>
+                <w:b/>
+                <w:color w:val="000000" w:themeColor="text1"/>
+              </w:rPr>
+              <w:t>visualizar imagens de vários locais</w:t>
+            </w:r>
+            <w:r>
+              <w:rPr>
+                <w:color w:val="000000" w:themeColor="text1"/>
+              </w:rPr>
+              <w:t xml:space="preserve">, ficou </w:t>
+            </w:r>
+            <w:r>
+              <w:rPr>
+                <w:color w:val="000000" w:themeColor="text1"/>
+              </w:rPr>
+              <w:t xml:space="preserve">interessado num hotel no </w:t>
+            </w:r>
+            <w:proofErr w:type="spellStart"/>
+            <w:r>
+              <w:rPr>
+                <w:color w:val="000000" w:themeColor="text1"/>
+              </w:rPr>
+              <w:t>Hawaii</w:t>
+            </w:r>
+            <w:proofErr w:type="spellEnd"/>
+            <w:r>
+              <w:rPr>
+                <w:color w:val="000000" w:themeColor="text1"/>
+              </w:rPr>
+              <w:t xml:space="preserve"> com boa acessibilidade.</w:t>
+            </w:r>
+          </w:p>
+        </w:tc>
+      </w:tr>
+      <w:tr>
+        <w:trPr>
+          <w:trHeight w:val="2125"/>
+        </w:trPr>
+        <w:tc>
+          <w:tcPr>
+            <w:cnfStyle w:val="001000000000" w:firstRow="0" w:lastRow="0" w:firstColumn="1" w:lastColumn="0" w:oddVBand="0" w:evenVBand="0" w:oddHBand="0" w:evenHBand="0" w:firstRowFirstColumn="0" w:firstRowLastColumn="0" w:lastRowFirstColumn="0" w:lastRowLastColumn="0"/>
+            <w:tcW w:w="2802" w:type="dxa"/>
+          </w:tcPr>
+          <w:p/>
+        </w:tc>
+        <w:tc>
+          <w:tcPr>
+            <w:tcW w:w="7804" w:type="dxa"/>
+          </w:tcPr>
+          <w:p>
+            <w:pPr>
+              <w:cnfStyle w:val="000000000000" w:firstRow="0" w:lastRow="0" w:firstColumn="0" w:lastColumn="0" w:oddVBand="0" w:evenVBand="0" w:oddHBand="0" w:evenHBand="0" w:firstRowFirstColumn="0" w:firstRowLastColumn="0" w:lastRowFirstColumn="0" w:lastRowLastColumn="0"/>
+            </w:pPr>
+          </w:p>
+        </w:tc>
+      </w:tr>
+      <w:tr>
+        <w:trPr>
+          <w:cnfStyle w:val="000000100000" w:firstRow="0" w:lastRow="0" w:firstColumn="0" w:lastColumn="0" w:oddVBand="0" w:evenVBand="0" w:oddHBand="1" w:evenHBand="0" w:firstRowFirstColumn="0" w:firstRowLastColumn="0" w:lastRowFirstColumn="0" w:lastRowLastColumn="0"/>
+          <w:trHeight w:val="2538"/>
+        </w:trPr>
+        <w:tc>
+          <w:tcPr>
+            <w:cnfStyle w:val="001000000000" w:firstRow="0" w:lastRow="0" w:firstColumn="1" w:lastColumn="0" w:oddVBand="0" w:evenVBand="0" w:oddHBand="0" w:evenHBand="0" w:firstRowFirstColumn="0" w:firstRowLastColumn="0" w:lastRowFirstColumn="0" w:lastRowLastColumn="0"/>
+            <w:tcW w:w="2802" w:type="dxa"/>
+            <w:tcBorders>
+              <w:left w:val="none" w:sz="0" w:space="0" w:color="auto"/>
+              <w:right w:val="none" w:sz="0" w:space="0" w:color="auto"/>
+            </w:tcBorders>
+          </w:tcPr>
+          <w:p/>
+        </w:tc>
+        <w:tc>
+          <w:tcPr>
+            <w:tcW w:w="7804" w:type="dxa"/>
+            <w:tcBorders>
+              <w:left w:val="none" w:sz="0" w:space="0" w:color="auto"/>
+              <w:right w:val="none" w:sz="0" w:space="0" w:color="auto"/>
+            </w:tcBorders>
+          </w:tcPr>
+          <w:p>
+            <w:pPr>
+              <w:cnfStyle w:val="000000100000" w:firstRow="0" w:lastRow="0" w:firstColumn="0" w:lastColumn="0" w:oddVBand="0" w:evenVBand="0" w:oddHBand="1" w:evenHBand="0" w:firstRowFirstColumn="0" w:firstRowLastColumn="0" w:lastRowFirstColumn="0" w:lastRowLastColumn="0"/>
+            </w:pPr>
+          </w:p>
+        </w:tc>
+      </w:tr>
+    </w:tbl>
+    <w:p>
+      <w:pPr>
+        <w:rPr>
+          <w:u w:val="single"/>
+        </w:rPr>
+      </w:pPr>
+      <w:bookmarkStart w:id="0" w:name="_GoBack"/>
+      <w:bookmarkEnd w:id="0"/>
+    </w:p>
     <w:sectPr>
-      <w:footerReference w:type="first" r:id="rId8"/>
+      <w:footerReference w:type="first" r:id="rId10"/>
       <w:pgSz w:w="11906" w:h="16838"/>
       <w:pgMar w:top="720" w:right="720" w:bottom="720" w:left="720" w:header="708" w:footer="708" w:gutter="0"/>
       <w:cols w:space="708"/>
@@ -2000,119 +2674,6 @@
       </w:pPr>
     </w:lvl>
   </w:abstractNum>
-  <w:abstractNum w:abstractNumId="5" w15:restartNumberingAfterBreak="0">
-    <w:nsid w:val="79753D2D"/>
-    <w:multiLevelType w:val="hybridMultilevel"/>
-    <w:tmpl w:val="70E218A8"/>
-    <w:lvl w:ilvl="0" w:tplc="08160001">
-      <w:start w:val="1"/>
-      <w:numFmt w:val="bullet"/>
-      <w:lvlText w:val=""/>
-      <w:lvlJc w:val="left"/>
-      <w:pPr>
-        <w:ind w:left="1425" w:hanging="360"/>
-      </w:pPr>
-      <w:rPr>
-        <w:rFonts w:ascii="Symbol" w:hAnsi="Symbol" w:hint="default"/>
-      </w:rPr>
-    </w:lvl>
-    <w:lvl w:ilvl="1" w:tplc="08160003" w:tentative="1">
-      <w:start w:val="1"/>
-      <w:numFmt w:val="bullet"/>
-      <w:lvlText w:val="o"/>
-      <w:lvlJc w:val="left"/>
-      <w:pPr>
-        <w:ind w:left="2145" w:hanging="360"/>
-      </w:pPr>
-      <w:rPr>
-        <w:rFonts w:ascii="Courier New" w:hAnsi="Courier New" w:cs="Courier New" w:hint="default"/>
-      </w:rPr>
-    </w:lvl>
-    <w:lvl w:ilvl="2" w:tplc="08160005" w:tentative="1">
-      <w:start w:val="1"/>
-      <w:numFmt w:val="bullet"/>
-      <w:lvlText w:val=""/>
-      <w:lvlJc w:val="left"/>
-      <w:pPr>
-        <w:ind w:left="2865" w:hanging="360"/>
-      </w:pPr>
-      <w:rPr>
-        <w:rFonts w:ascii="Wingdings" w:hAnsi="Wingdings" w:hint="default"/>
-      </w:rPr>
-    </w:lvl>
-    <w:lvl w:ilvl="3" w:tplc="08160001" w:tentative="1">
-      <w:start w:val="1"/>
-      <w:numFmt w:val="bullet"/>
-      <w:lvlText w:val=""/>
-      <w:lvlJc w:val="left"/>
-      <w:pPr>
-        <w:ind w:left="3585" w:hanging="360"/>
-      </w:pPr>
-      <w:rPr>
-        <w:rFonts w:ascii="Symbol" w:hAnsi="Symbol" w:hint="default"/>
-      </w:rPr>
-    </w:lvl>
-    <w:lvl w:ilvl="4" w:tplc="08160003" w:tentative="1">
-      <w:start w:val="1"/>
-      <w:numFmt w:val="bullet"/>
-      <w:lvlText w:val="o"/>
-      <w:lvlJc w:val="left"/>
-      <w:pPr>
-        <w:ind w:left="4305" w:hanging="360"/>
-      </w:pPr>
-      <w:rPr>
-        <w:rFonts w:ascii="Courier New" w:hAnsi="Courier New" w:cs="Courier New" w:hint="default"/>
-      </w:rPr>
-    </w:lvl>
-    <w:lvl w:ilvl="5" w:tplc="08160005" w:tentative="1">
-      <w:start w:val="1"/>
-      <w:numFmt w:val="bullet"/>
-      <w:lvlText w:val=""/>
-      <w:lvlJc w:val="left"/>
-      <w:pPr>
-        <w:ind w:left="5025" w:hanging="360"/>
-      </w:pPr>
-      <w:rPr>
-        <w:rFonts w:ascii="Wingdings" w:hAnsi="Wingdings" w:hint="default"/>
-      </w:rPr>
-    </w:lvl>
-    <w:lvl w:ilvl="6" w:tplc="08160001" w:tentative="1">
-      <w:start w:val="1"/>
-      <w:numFmt w:val="bullet"/>
-      <w:lvlText w:val=""/>
-      <w:lvlJc w:val="left"/>
-      <w:pPr>
-        <w:ind w:left="5745" w:hanging="360"/>
-      </w:pPr>
-      <w:rPr>
-        <w:rFonts w:ascii="Symbol" w:hAnsi="Symbol" w:hint="default"/>
-      </w:rPr>
-    </w:lvl>
-    <w:lvl w:ilvl="7" w:tplc="08160003" w:tentative="1">
-      <w:start w:val="1"/>
-      <w:numFmt w:val="bullet"/>
-      <w:lvlText w:val="o"/>
-      <w:lvlJc w:val="left"/>
-      <w:pPr>
-        <w:ind w:left="6465" w:hanging="360"/>
-      </w:pPr>
-      <w:rPr>
-        <w:rFonts w:ascii="Courier New" w:hAnsi="Courier New" w:cs="Courier New" w:hint="default"/>
-      </w:rPr>
-    </w:lvl>
-    <w:lvl w:ilvl="8" w:tplc="08160005" w:tentative="1">
-      <w:start w:val="1"/>
-      <w:numFmt w:val="bullet"/>
-      <w:lvlText w:val=""/>
-      <w:lvlJc w:val="left"/>
-      <w:pPr>
-        <w:ind w:left="7185" w:hanging="360"/>
-      </w:pPr>
-      <w:rPr>
-        <w:rFonts w:ascii="Wingdings" w:hAnsi="Wingdings" w:hint="default"/>
-      </w:rPr>
-    </w:lvl>
-  </w:abstractNum>
   <w:num w:numId="1">
     <w:abstractNumId w:val="1"/>
   </w:num>
@@ -2127,9 +2688,6 @@
   </w:num>
   <w:num w:numId="5">
     <w:abstractNumId w:val="2"/>
-  </w:num>
-  <w:num w:numId="6">
-    <w:abstractNumId w:val="5"/>
   </w:num>
 </w:numbering>
 </file>
@@ -2650,6 +3208,122 @@
     <w:basedOn w:val="Tipodeletrapredefinidodopargrafo"/>
     <w:rsid w:val="0009197E"/>
   </w:style>
+  <w:style w:type="table" w:styleId="TabelacomGrelha">
+    <w:name w:val="Table Grid"/>
+    <w:basedOn w:val="Tabelanormal"/>
+    <w:uiPriority w:val="39"/>
+    <w:unhideWhenUsed/>
+    <w:rsid w:val="00DF295F"/>
+    <w:pPr>
+      <w:spacing w:after="0" w:line="240" w:lineRule="auto"/>
+    </w:pPr>
+    <w:tblPr>
+      <w:tblBorders>
+        <w:top w:val="single" w:sz="4" w:space="0" w:color="auto"/>
+        <w:left w:val="single" w:sz="4" w:space="0" w:color="auto"/>
+        <w:bottom w:val="single" w:sz="4" w:space="0" w:color="auto"/>
+        <w:right w:val="single" w:sz="4" w:space="0" w:color="auto"/>
+        <w:insideH w:val="single" w:sz="4" w:space="0" w:color="auto"/>
+        <w:insideV w:val="single" w:sz="4" w:space="0" w:color="auto"/>
+      </w:tblBorders>
+    </w:tblPr>
+  </w:style>
+  <w:style w:type="table" w:styleId="SombreadoClaro-Cor1">
+    <w:name w:val="Light Shading Accent 1"/>
+    <w:basedOn w:val="Tabelanormal"/>
+    <w:uiPriority w:val="60"/>
+    <w:rsid w:val="00DF295F"/>
+    <w:pPr>
+      <w:spacing w:after="0" w:line="240" w:lineRule="auto"/>
+    </w:pPr>
+    <w:rPr>
+      <w:color w:val="2F5496" w:themeColor="accent1" w:themeShade="BF"/>
+    </w:rPr>
+    <w:tblPr>
+      <w:tblStyleRowBandSize w:val="1"/>
+      <w:tblStyleColBandSize w:val="1"/>
+      <w:tblBorders>
+        <w:top w:val="single" w:sz="8" w:space="0" w:color="4472C4" w:themeColor="accent1"/>
+        <w:bottom w:val="single" w:sz="8" w:space="0" w:color="4472C4" w:themeColor="accent1"/>
+      </w:tblBorders>
+    </w:tblPr>
+    <w:tblStylePr w:type="firstRow">
+      <w:pPr>
+        <w:spacing w:before="0" w:after="0" w:line="240" w:lineRule="auto"/>
+      </w:pPr>
+      <w:rPr>
+        <w:b/>
+        <w:bCs/>
+      </w:rPr>
+      <w:tblPr/>
+      <w:tcPr>
+        <w:tcBorders>
+          <w:top w:val="single" w:sz="8" w:space="0" w:color="4472C4" w:themeColor="accent1"/>
+          <w:left w:val="nil"/>
+          <w:bottom w:val="single" w:sz="8" w:space="0" w:color="4472C4" w:themeColor="accent1"/>
+          <w:right w:val="nil"/>
+          <w:insideH w:val="nil"/>
+          <w:insideV w:val="nil"/>
+        </w:tcBorders>
+      </w:tcPr>
+    </w:tblStylePr>
+    <w:tblStylePr w:type="lastRow">
+      <w:pPr>
+        <w:spacing w:before="0" w:after="0" w:line="240" w:lineRule="auto"/>
+      </w:pPr>
+      <w:rPr>
+        <w:b/>
+        <w:bCs/>
+      </w:rPr>
+      <w:tblPr/>
+      <w:tcPr>
+        <w:tcBorders>
+          <w:top w:val="single" w:sz="8" w:space="0" w:color="4472C4" w:themeColor="accent1"/>
+          <w:left w:val="nil"/>
+          <w:bottom w:val="single" w:sz="8" w:space="0" w:color="4472C4" w:themeColor="accent1"/>
+          <w:right w:val="nil"/>
+          <w:insideH w:val="nil"/>
+          <w:insideV w:val="nil"/>
+        </w:tcBorders>
+      </w:tcPr>
+    </w:tblStylePr>
+    <w:tblStylePr w:type="firstCol">
+      <w:rPr>
+        <w:b/>
+        <w:bCs/>
+      </w:rPr>
+    </w:tblStylePr>
+    <w:tblStylePr w:type="lastCol">
+      <w:rPr>
+        <w:b/>
+        <w:bCs/>
+      </w:rPr>
+    </w:tblStylePr>
+    <w:tblStylePr w:type="band1Vert">
+      <w:tblPr/>
+      <w:tcPr>
+        <w:tcBorders>
+          <w:left w:val="nil"/>
+          <w:right w:val="nil"/>
+          <w:insideH w:val="nil"/>
+          <w:insideV w:val="nil"/>
+        </w:tcBorders>
+        <w:shd w:val="clear" w:color="auto" w:fill="D0DBF0" w:themeFill="accent1" w:themeFillTint="3F"/>
+      </w:tcPr>
+    </w:tblStylePr>
+    <w:tblStylePr w:type="band1Horz">
+      <w:tblPr/>
+      <w:tcPr>
+        <w:tcBorders>
+          <w:left w:val="nil"/>
+          <w:right w:val="nil"/>
+          <w:insideH w:val="nil"/>
+          <w:insideV w:val="nil"/>
+        </w:tcBorders>
+        <w:shd w:val="clear" w:color="auto" w:fill="D0DBF0" w:themeFill="accent1" w:themeFillTint="3F"/>
+      </w:tcPr>
+    </w:tblStylePr>
+  </w:style>
 </w:styles>
 </file>
 

</xml_diff>

<commit_message>
VERSÃO QUASE QUASE FINAL POR FAVOR ACABEIM CMG
</commit_message>
<xml_diff>
--- a/documents/Respostas às 11 perguntas.docx
+++ b/documents/Respostas às 11 perguntas.docx
@@ -2177,6 +2177,8 @@
               </w:rPr>
               <w:t>Criação de Grupos de Viagem</w:t>
             </w:r>
+            <w:bookmarkStart w:id="0" w:name="_GoBack"/>
+            <w:bookmarkEnd w:id="0"/>
           </w:p>
         </w:tc>
         <w:tc>
@@ -2377,11 +2379,10 @@
     <w:p>
       <w:pPr>
         <w:rPr>
-          <w:u w:val="single"/>
-        </w:rPr>
-      </w:pPr>
-      <w:bookmarkStart w:id="0" w:name="_GoBack"/>
-      <w:bookmarkEnd w:id="0"/>
+          <w:sz w:val="2"/>
+          <w:szCs w:val="2"/>
+        </w:rPr>
+      </w:pPr>
     </w:p>
     <w:sectPr>
       <w:footerReference w:type="first" r:id="rId10"/>

</xml_diff>